<commit_message>
Inserido esquema de arquitetura do process manager
</commit_message>
<xml_diff>
--- a/RelatorioImpresso.docx
+++ b/RelatorioImpresso.docx
@@ -10,6 +10,7 @@
           <w:b/>
           <w:sz w:val="32"/>
           <w:szCs w:val="32"/>
+          <w:lang w:val="pt-BR"/>
         </w:rPr>
       </w:pPr>
       <w:r>
@@ -18,6 +19,7 @@
           <w:b/>
           <w:sz w:val="32"/>
           <w:szCs w:val="32"/>
+          <w:lang w:val="pt-BR"/>
         </w:rPr>
         <w:t>Relatório Impresso – Implementação SO</w:t>
       </w:r>
@@ -29,6 +31,7 @@
           <w:rFonts w:cstheme="minorHAnsi"/>
           <w:sz w:val="24"/>
           <w:szCs w:val="24"/>
+          <w:lang w:val="pt-BR"/>
         </w:rPr>
       </w:pPr>
       <w:r>
@@ -36,6 +39,7 @@
           <w:rFonts w:cstheme="minorHAnsi"/>
           <w:sz w:val="24"/>
           <w:szCs w:val="24"/>
+          <w:lang w:val="pt-BR"/>
         </w:rPr>
         <w:t>Pedro Yan Ornelas de Oliveira – 14/0158995</w:t>
       </w:r>
@@ -57,7 +61,27 @@
           <w:szCs w:val="24"/>
           <w:lang w:val="pt-BR"/>
         </w:rPr>
-        <w:t>Pietro Bertarini Motta – 14/0159118</w:t>
+        <w:t xml:space="preserve">Pietro </w:t>
+      </w:r>
+      <w:proofErr w:type="spellStart"/>
+      <w:r>
+        <w:rPr>
+          <w:rFonts w:cstheme="minorHAnsi"/>
+          <w:sz w:val="24"/>
+          <w:szCs w:val="24"/>
+          <w:lang w:val="pt-BR"/>
+        </w:rPr>
+        <w:t>Bertarini</w:t>
+      </w:r>
+      <w:proofErr w:type="spellEnd"/>
+      <w:r>
+        <w:rPr>
+          <w:rFonts w:cstheme="minorHAnsi"/>
+          <w:sz w:val="24"/>
+          <w:szCs w:val="24"/>
+          <w:lang w:val="pt-BR"/>
+        </w:rPr>
+        <w:t xml:space="preserve"> Motta – 14/0159118</w:t>
       </w:r>
     </w:p>
     <w:p>
@@ -77,7 +101,27 @@
           <w:szCs w:val="24"/>
           <w:lang w:val="pt-BR"/>
         </w:rPr>
-        <w:t xml:space="preserve">Vitor Satoru </w:t>
+        <w:t xml:space="preserve">Vitor </w:t>
+      </w:r>
+      <w:proofErr w:type="spellStart"/>
+      <w:r>
+        <w:rPr>
+          <w:rFonts w:cstheme="minorHAnsi"/>
+          <w:sz w:val="24"/>
+          <w:szCs w:val="24"/>
+          <w:lang w:val="pt-BR"/>
+        </w:rPr>
+        <w:t>Satoru</w:t>
+      </w:r>
+      <w:proofErr w:type="spellEnd"/>
+      <w:r>
+        <w:rPr>
+          <w:rFonts w:cstheme="minorHAnsi"/>
+          <w:sz w:val="24"/>
+          <w:szCs w:val="24"/>
+          <w:lang w:val="pt-BR"/>
+        </w:rPr>
+        <w:t xml:space="preserve"> </w:t>
       </w:r>
       <w:proofErr w:type="spellStart"/>
       <w:r>
@@ -247,10 +291,184 @@
           <w:szCs w:val="22"/>
           <w:lang w:val="pt-BR"/>
         </w:rPr>
-        <w:t>Antes de entrarmos nos detalhes da solução em si, vamos dar uma olhada na arquitetura utilizada para a resolução do problema:</w:t>
+        <w:t>Para resolver o problema pedido, foi desenvolvido um sistema dividido em dois grandes módulos:</w:t>
+      </w:r>
+    </w:p>
+    <w:p>
+      <w:pPr>
+        <w:pStyle w:val="PargrafodaLista"/>
+        <w:numPr>
+          <w:ilvl w:val="1"/>
+          <w:numId w:val="2"/>
+        </w:numPr>
+        <w:rPr>
+          <w:rFonts w:cstheme="minorHAnsi"/>
+          <w:b/>
+          <w:sz w:val="22"/>
+          <w:szCs w:val="22"/>
+          <w:lang w:val="pt-BR"/>
+        </w:rPr>
+      </w:pPr>
+      <w:r>
+        <w:rPr>
+          <w:rFonts w:cstheme="minorHAnsi"/>
+          <w:b/>
+          <w:sz w:val="22"/>
+          <w:szCs w:val="22"/>
+          <w:lang w:val="pt-BR"/>
+        </w:rPr>
+        <w:t xml:space="preserve">Process Manager: </w:t>
+      </w:r>
+      <w:r>
+        <w:rPr>
+          <w:rFonts w:cstheme="minorHAnsi"/>
+          <w:sz w:val="22"/>
+          <w:szCs w:val="22"/>
+          <w:lang w:val="pt-BR"/>
+        </w:rPr>
+        <w:t>Módulo responsável por todas as operações de processo</w:t>
+      </w:r>
+    </w:p>
+    <w:p>
+      <w:pPr>
+        <w:pStyle w:val="PargrafodaLista"/>
+        <w:numPr>
+          <w:ilvl w:val="1"/>
+          <w:numId w:val="2"/>
+        </w:numPr>
+        <w:rPr>
+          <w:rFonts w:cstheme="minorHAnsi"/>
+          <w:b/>
+          <w:sz w:val="22"/>
+          <w:szCs w:val="22"/>
+          <w:lang w:val="pt-BR"/>
+        </w:rPr>
+      </w:pPr>
+      <w:r>
+        <w:rPr>
+          <w:rFonts w:cstheme="minorHAnsi"/>
+          <w:b/>
+          <w:sz w:val="22"/>
+          <w:szCs w:val="22"/>
+          <w:lang w:val="pt-BR"/>
+        </w:rPr>
+        <w:t xml:space="preserve">File Manager: </w:t>
+      </w:r>
+      <w:r>
+        <w:rPr>
+          <w:rFonts w:cstheme="minorHAnsi"/>
+          <w:sz w:val="22"/>
+          <w:szCs w:val="22"/>
+          <w:lang w:val="pt-BR"/>
+        </w:rPr>
+        <w:t xml:space="preserve">Módulo responsável por todas as operações de arquivos </w:t>
       </w:r>
       <w:bookmarkStart w:id="0" w:name="_GoBack"/>
       <w:bookmarkEnd w:id="0"/>
+    </w:p>
+    <w:p>
+      <w:pPr>
+        <w:rPr>
+          <w:rFonts w:cstheme="minorHAnsi"/>
+          <w:sz w:val="22"/>
+          <w:szCs w:val="22"/>
+          <w:lang w:val="pt-BR"/>
+        </w:rPr>
+      </w:pPr>
+      <w:r>
+        <w:rPr>
+          <w:rFonts w:cstheme="minorHAnsi"/>
+          <w:sz w:val="22"/>
+          <w:szCs w:val="22"/>
+          <w:lang w:val="pt-BR"/>
+        </w:rPr>
+        <w:t>Antes de entrarmos nos detalhes da solução em si, vamos dar uma olhada na arquitetura utilizada para a resolução do problema:</w:t>
+      </w:r>
+    </w:p>
+    <w:p>
+      <w:pPr>
+        <w:rPr>
+          <w:rFonts w:cstheme="minorHAnsi"/>
+          <w:sz w:val="22"/>
+          <w:szCs w:val="22"/>
+          <w:lang w:val="pt-BR"/>
+        </w:rPr>
+      </w:pPr>
+    </w:p>
+    <w:p>
+      <w:pPr>
+        <w:jc w:val="center"/>
+        <w:rPr>
+          <w:rFonts w:cstheme="minorHAnsi"/>
+          <w:b/>
+          <w:sz w:val="22"/>
+          <w:szCs w:val="22"/>
+          <w:lang w:val="pt-BR"/>
+        </w:rPr>
+      </w:pPr>
+      <w:r>
+        <w:rPr>
+          <w:rFonts w:cstheme="minorHAnsi"/>
+          <w:b/>
+          <w:sz w:val="22"/>
+          <w:szCs w:val="22"/>
+          <w:lang w:val="pt-BR"/>
+        </w:rPr>
+        <w:t>Arquitetura do Process Manager</w:t>
+      </w:r>
+    </w:p>
+    <w:p>
+      <w:pPr>
+        <w:rPr>
+          <w:rFonts w:cstheme="minorHAnsi"/>
+          <w:sz w:val="22"/>
+          <w:szCs w:val="22"/>
+          <w:lang w:val="pt-BR"/>
+        </w:rPr>
+      </w:pPr>
+      <w:r>
+        <w:rPr>
+          <w:rFonts w:cstheme="minorHAnsi"/>
+          <w:sz w:val="22"/>
+          <w:szCs w:val="22"/>
+          <w:lang w:val="pt-BR"/>
+        </w:rPr>
+        <w:drawing>
+          <wp:inline distT="0" distB="0" distL="0" distR="0" wp14:anchorId="05496FD2" wp14:editId="74B2C8F7">
+            <wp:extent cx="5731510" cy="4298950"/>
+            <wp:effectExtent l="0" t="0" r="0" b="0"/>
+            <wp:docPr id="1" name="Imagem 1"/>
+            <wp:cNvGraphicFramePr>
+              <a:graphicFrameLocks xmlns:a="http://schemas.openxmlformats.org/drawingml/2006/main" noChangeAspect="1"/>
+            </wp:cNvGraphicFramePr>
+            <a:graphic xmlns:a="http://schemas.openxmlformats.org/drawingml/2006/main">
+              <a:graphicData uri="http://schemas.openxmlformats.org/drawingml/2006/picture">
+                <pic:pic xmlns:pic="http://schemas.openxmlformats.org/drawingml/2006/picture">
+                  <pic:nvPicPr>
+                    <pic:cNvPr id="1" name=""/>
+                    <pic:cNvPicPr/>
+                  </pic:nvPicPr>
+                  <pic:blipFill>
+                    <a:blip r:embed="rId6"/>
+                    <a:stretch>
+                      <a:fillRect/>
+                    </a:stretch>
+                  </pic:blipFill>
+                  <pic:spPr>
+                    <a:xfrm>
+                      <a:off x="0" y="0"/>
+                      <a:ext cx="5731510" cy="4298950"/>
+                    </a:xfrm>
+                    <a:prstGeom prst="rect">
+                      <a:avLst/>
+                    </a:prstGeom>
+                  </pic:spPr>
+                </pic:pic>
+              </a:graphicData>
+            </a:graphic>
+          </wp:inline>
+        </w:drawing>
+      </w:r>
     </w:p>
     <w:sectPr>
       <w:pgSz w:w="11906" w:h="16838"/>
@@ -353,7 +571,7 @@
   <w:abstractNum w:abstractNumId="1" w15:restartNumberingAfterBreak="0">
     <w:nsid w:val="31607A5D"/>
     <w:multiLevelType w:val="hybridMultilevel"/>
-    <w:tmpl w:val="F4028C82"/>
+    <w:tmpl w:val="69E63A96"/>
     <w:lvl w:ilvl="0" w:tplc="0809000F">
       <w:start w:val="1"/>
       <w:numFmt w:val="decimal"/>
@@ -363,7 +581,7 @@
         <w:ind w:left="360" w:hanging="360"/>
       </w:pPr>
     </w:lvl>
-    <w:lvl w:ilvl="1" w:tplc="08090019" w:tentative="1">
+    <w:lvl w:ilvl="1" w:tplc="08090019">
       <w:start w:val="1"/>
       <w:numFmt w:val="lowerLetter"/>
       <w:lvlText w:val="%2."/>
@@ -1781,7 +1999,7 @@
 </file>
 
 <file path=customXml/itemProps1.xml><?xml version="1.0" encoding="utf-8"?>
-<ds:datastoreItem xmlns:ds="http://schemas.openxmlformats.org/officeDocument/2006/customXml" ds:itemID="{F8E4E750-2035-4A77-9E71-C09CEE04DBD0}">
+<ds:datastoreItem xmlns:ds="http://schemas.openxmlformats.org/officeDocument/2006/customXml" ds:itemID="{EB9CCB5C-9672-4B1B-BD63-B2CFF8631C5E}">
   <ds:schemaRefs>
     <ds:schemaRef ds:uri="http://schemas.openxmlformats.org/officeDocument/2006/bibliography"/>
   </ds:schemaRefs>

</xml_diff>

<commit_message>
Escrita função do process manager
</commit_message>
<xml_diff>
--- a/RelatorioImpresso.docx
+++ b/RelatorioImpresso.docx
@@ -363,8 +363,6 @@
         </w:rPr>
         <w:t xml:space="preserve">Módulo responsável por todas as operações de arquivos </w:t>
       </w:r>
-      <w:bookmarkStart w:id="0" w:name="_GoBack"/>
-      <w:bookmarkEnd w:id="0"/>
     </w:p>
     <w:p>
       <w:pPr>
@@ -429,6 +427,7 @@
       <w:r>
         <w:rPr>
           <w:rFonts w:cstheme="minorHAnsi"/>
+          <w:noProof/>
           <w:sz w:val="22"/>
           <w:szCs w:val="22"/>
           <w:lang w:val="pt-BR"/>
@@ -470,6 +469,295 @@
         </w:drawing>
       </w:r>
     </w:p>
+    <w:p>
+      <w:pPr>
+        <w:pStyle w:val="PargrafodaLista"/>
+        <w:numPr>
+          <w:ilvl w:val="0"/>
+          <w:numId w:val="3"/>
+        </w:numPr>
+        <w:rPr>
+          <w:rFonts w:cstheme="minorHAnsi"/>
+          <w:sz w:val="22"/>
+          <w:szCs w:val="22"/>
+          <w:lang w:val="pt-BR"/>
+        </w:rPr>
+      </w:pPr>
+      <w:r>
+        <w:rPr>
+          <w:rFonts w:cstheme="minorHAnsi"/>
+          <w:b/>
+          <w:sz w:val="22"/>
+          <w:szCs w:val="22"/>
+          <w:lang w:val="pt-BR"/>
+        </w:rPr>
+        <w:lastRenderedPageBreak/>
+        <w:t>Process</w:t>
+      </w:r>
+      <w:r>
+        <w:rPr>
+          <w:rFonts w:cstheme="minorHAnsi"/>
+          <w:b/>
+          <w:sz w:val="22"/>
+          <w:szCs w:val="22"/>
+          <w:lang w:val="pt-BR"/>
+        </w:rPr>
+        <w:t xml:space="preserve"> Manager:</w:t>
+      </w:r>
+    </w:p>
+    <w:p>
+      <w:pPr>
+        <w:pStyle w:val="PargrafodaLista"/>
+        <w:numPr>
+          <w:ilvl w:val="1"/>
+          <w:numId w:val="3"/>
+        </w:numPr>
+        <w:rPr>
+          <w:rFonts w:cstheme="minorHAnsi"/>
+          <w:sz w:val="22"/>
+          <w:szCs w:val="22"/>
+          <w:lang w:val="pt-BR"/>
+        </w:rPr>
+      </w:pPr>
+      <w:r>
+        <w:rPr>
+          <w:rFonts w:cstheme="minorHAnsi"/>
+          <w:b/>
+          <w:sz w:val="22"/>
+          <w:szCs w:val="22"/>
+          <w:lang w:val="pt-BR"/>
+        </w:rPr>
+        <w:t xml:space="preserve">Função: </w:t>
+      </w:r>
+      <w:r>
+        <w:rPr>
+          <w:rFonts w:cstheme="minorHAnsi"/>
+          <w:sz w:val="22"/>
+          <w:szCs w:val="22"/>
+          <w:lang w:val="pt-BR"/>
+        </w:rPr>
+        <w:t xml:space="preserve">Recebe como entrada </w:t>
+      </w:r>
+      <w:r>
+        <w:rPr>
+          <w:rFonts w:cstheme="minorHAnsi"/>
+          <w:sz w:val="22"/>
+          <w:szCs w:val="22"/>
+          <w:lang w:val="pt-BR"/>
+        </w:rPr>
+        <w:t xml:space="preserve">um arquivo contendo </w:t>
+      </w:r>
+      <w:r>
+        <w:rPr>
+          <w:rFonts w:cstheme="minorHAnsi"/>
+          <w:sz w:val="22"/>
+          <w:szCs w:val="22"/>
+          <w:lang w:val="pt-BR"/>
+        </w:rPr>
+        <w:t xml:space="preserve">informações </w:t>
+      </w:r>
+      <w:r>
+        <w:rPr>
+          <w:rFonts w:cstheme="minorHAnsi"/>
+          <w:sz w:val="22"/>
+          <w:szCs w:val="22"/>
+          <w:lang w:val="pt-BR"/>
+        </w:rPr>
+        <w:t>dos processos e realiza uma simulação da execução de tais processos até que todos os processos especificados no arquivo tenham executado por completo. Fornece também uma interface de comunicação com módulos externos que precisam buscar informações sobre os processos.</w:t>
+      </w:r>
+    </w:p>
+    <w:p>
+      <w:pPr>
+        <w:pStyle w:val="PargrafodaLista"/>
+        <w:ind w:left="1440"/>
+        <w:rPr>
+          <w:rFonts w:cstheme="minorHAnsi"/>
+          <w:sz w:val="22"/>
+          <w:szCs w:val="22"/>
+          <w:lang w:val="pt-BR"/>
+        </w:rPr>
+      </w:pPr>
+    </w:p>
+    <w:p>
+      <w:pPr>
+        <w:pStyle w:val="PargrafodaLista"/>
+        <w:numPr>
+          <w:ilvl w:val="1"/>
+          <w:numId w:val="3"/>
+        </w:numPr>
+        <w:rPr>
+          <w:rFonts w:cstheme="minorHAnsi"/>
+          <w:sz w:val="22"/>
+          <w:szCs w:val="22"/>
+          <w:lang w:val="pt-BR"/>
+        </w:rPr>
+      </w:pPr>
+      <w:r>
+        <w:rPr>
+          <w:rFonts w:cstheme="minorHAnsi"/>
+          <w:b/>
+          <w:sz w:val="22"/>
+          <w:szCs w:val="22"/>
+          <w:lang w:val="pt-BR"/>
+        </w:rPr>
+        <w:t>Equivale aos seguintes módulos da especificação:</w:t>
+      </w:r>
+    </w:p>
+    <w:p>
+      <w:pPr>
+        <w:pStyle w:val="PargrafodaLista"/>
+        <w:numPr>
+          <w:ilvl w:val="2"/>
+          <w:numId w:val="3"/>
+        </w:numPr>
+        <w:rPr>
+          <w:rFonts w:cstheme="minorHAnsi"/>
+          <w:sz w:val="22"/>
+          <w:szCs w:val="22"/>
+          <w:lang w:val="pt-BR"/>
+        </w:rPr>
+      </w:pPr>
+      <w:r>
+        <w:rPr>
+          <w:rFonts w:cstheme="minorHAnsi"/>
+          <w:b/>
+          <w:sz w:val="22"/>
+          <w:szCs w:val="22"/>
+          <w:lang w:val="pt-BR"/>
+        </w:rPr>
+        <w:t>Módulo de Processos</w:t>
+      </w:r>
+      <w:r>
+        <w:rPr>
+          <w:rFonts w:cstheme="minorHAnsi"/>
+          <w:sz w:val="22"/>
+          <w:szCs w:val="22"/>
+          <w:lang w:val="pt-BR"/>
+        </w:rPr>
+        <w:t xml:space="preserve"> – Contém as estruturas de dados utilizadas para abstrair o funcionamento de um processo</w:t>
+      </w:r>
+      <w:r>
+        <w:rPr>
+          <w:rFonts w:cstheme="minorHAnsi"/>
+          <w:sz w:val="22"/>
+          <w:szCs w:val="22"/>
+          <w:lang w:val="pt-BR"/>
+        </w:rPr>
+        <w:t>.</w:t>
+      </w:r>
+    </w:p>
+    <w:p>
+      <w:pPr>
+        <w:pStyle w:val="PargrafodaLista"/>
+        <w:numPr>
+          <w:ilvl w:val="2"/>
+          <w:numId w:val="3"/>
+        </w:numPr>
+        <w:rPr>
+          <w:rFonts w:cstheme="minorHAnsi"/>
+          <w:sz w:val="22"/>
+          <w:szCs w:val="22"/>
+          <w:lang w:val="pt-BR"/>
+        </w:rPr>
+      </w:pPr>
+      <w:r>
+        <w:rPr>
+          <w:rFonts w:cstheme="minorHAnsi"/>
+          <w:b/>
+          <w:sz w:val="22"/>
+          <w:szCs w:val="22"/>
+          <w:lang w:val="pt-BR"/>
+        </w:rPr>
+        <w:t>Módulo de Leitura</w:t>
+      </w:r>
+      <w:r>
+        <w:rPr>
+          <w:rFonts w:cstheme="minorHAnsi"/>
+          <w:b/>
+          <w:sz w:val="22"/>
+          <w:szCs w:val="22"/>
+          <w:lang w:val="pt-BR"/>
+        </w:rPr>
+        <w:t xml:space="preserve"> </w:t>
+      </w:r>
+      <w:bookmarkStart w:id="0" w:name="_GoBack"/>
+      <w:bookmarkEnd w:id="0"/>
+      <w:r>
+        <w:rPr>
+          <w:rFonts w:cstheme="minorHAnsi"/>
+          <w:b/>
+          <w:sz w:val="22"/>
+          <w:szCs w:val="22"/>
+          <w:lang w:val="pt-BR"/>
+        </w:rPr>
+        <w:t>(módulo extra)</w:t>
+      </w:r>
+      <w:r>
+        <w:rPr>
+          <w:rFonts w:cstheme="minorHAnsi"/>
+          <w:b/>
+          <w:sz w:val="22"/>
+          <w:szCs w:val="22"/>
+          <w:lang w:val="pt-BR"/>
+        </w:rPr>
+        <w:t xml:space="preserve"> – </w:t>
+      </w:r>
+      <w:r>
+        <w:rPr>
+          <w:rFonts w:cstheme="minorHAnsi"/>
+          <w:sz w:val="22"/>
+          <w:szCs w:val="22"/>
+          <w:lang w:val="pt-BR"/>
+        </w:rPr>
+        <w:t>Faz a leitura do arquivo de processos, validando-o e convertendo as linhas para as estruturas de dados definidas no módulo de processos</w:t>
+      </w:r>
+      <w:r>
+        <w:rPr>
+          <w:rFonts w:cstheme="minorHAnsi"/>
+          <w:sz w:val="22"/>
+          <w:szCs w:val="22"/>
+          <w:lang w:val="pt-BR"/>
+        </w:rPr>
+        <w:t>.</w:t>
+      </w:r>
+    </w:p>
+    <w:p>
+      <w:pPr>
+        <w:pStyle w:val="PargrafodaLista"/>
+        <w:ind w:left="2160"/>
+        <w:rPr>
+          <w:rFonts w:cstheme="minorHAnsi"/>
+          <w:sz w:val="22"/>
+          <w:szCs w:val="22"/>
+          <w:lang w:val="pt-BR"/>
+        </w:rPr>
+      </w:pPr>
+    </w:p>
+    <w:p>
+      <w:pPr>
+        <w:pStyle w:val="PargrafodaLista"/>
+        <w:numPr>
+          <w:ilvl w:val="0"/>
+          <w:numId w:val="3"/>
+        </w:numPr>
+        <w:rPr>
+          <w:rFonts w:cstheme="minorHAnsi"/>
+          <w:sz w:val="22"/>
+          <w:szCs w:val="22"/>
+          <w:lang w:val="pt-BR"/>
+        </w:rPr>
+      </w:pPr>
+      <w:r>
+        <w:rPr>
+          <w:rFonts w:cstheme="minorHAnsi"/>
+          <w:b/>
+          <w:sz w:val="22"/>
+          <w:szCs w:val="22"/>
+          <w:lang w:val="pt-BR"/>
+        </w:rPr>
+        <w:t>Process Scheduler</w:t>
+      </w:r>
+    </w:p>
     <w:sectPr>
       <w:pgSz w:w="11906" w:h="16838"/>
       <w:pgMar w:top="1440" w:right="1440" w:bottom="1440" w:left="1440" w:header="708" w:footer="708" w:gutter="0"/>
@@ -569,6 +857,119 @@
     </w:lvl>
   </w:abstractNum>
   <w:abstractNum w:abstractNumId="1" w15:restartNumberingAfterBreak="0">
+    <w:nsid w:val="1846760E"/>
+    <w:multiLevelType w:val="hybridMultilevel"/>
+    <w:tmpl w:val="796C9B6C"/>
+    <w:lvl w:ilvl="0" w:tplc="08090001">
+      <w:start w:val="1"/>
+      <w:numFmt w:val="bullet"/>
+      <w:lvlText w:val=""/>
+      <w:lvlJc w:val="left"/>
+      <w:pPr>
+        <w:ind w:left="720" w:hanging="360"/>
+      </w:pPr>
+      <w:rPr>
+        <w:rFonts w:ascii="Symbol" w:hAnsi="Symbol" w:hint="default"/>
+      </w:rPr>
+    </w:lvl>
+    <w:lvl w:ilvl="1" w:tplc="08090003">
+      <w:start w:val="1"/>
+      <w:numFmt w:val="bullet"/>
+      <w:lvlText w:val="o"/>
+      <w:lvlJc w:val="left"/>
+      <w:pPr>
+        <w:ind w:left="1440" w:hanging="360"/>
+      </w:pPr>
+      <w:rPr>
+        <w:rFonts w:ascii="Courier New" w:hAnsi="Courier New" w:cs="Courier New" w:hint="default"/>
+      </w:rPr>
+    </w:lvl>
+    <w:lvl w:ilvl="2" w:tplc="08090005">
+      <w:start w:val="1"/>
+      <w:numFmt w:val="bullet"/>
+      <w:lvlText w:val=""/>
+      <w:lvlJc w:val="left"/>
+      <w:pPr>
+        <w:ind w:left="2160" w:hanging="360"/>
+      </w:pPr>
+      <w:rPr>
+        <w:rFonts w:ascii="Wingdings" w:hAnsi="Wingdings" w:hint="default"/>
+      </w:rPr>
+    </w:lvl>
+    <w:lvl w:ilvl="3" w:tplc="08090001" w:tentative="1">
+      <w:start w:val="1"/>
+      <w:numFmt w:val="bullet"/>
+      <w:lvlText w:val=""/>
+      <w:lvlJc w:val="left"/>
+      <w:pPr>
+        <w:ind w:left="2880" w:hanging="360"/>
+      </w:pPr>
+      <w:rPr>
+        <w:rFonts w:ascii="Symbol" w:hAnsi="Symbol" w:hint="default"/>
+      </w:rPr>
+    </w:lvl>
+    <w:lvl w:ilvl="4" w:tplc="08090003" w:tentative="1">
+      <w:start w:val="1"/>
+      <w:numFmt w:val="bullet"/>
+      <w:lvlText w:val="o"/>
+      <w:lvlJc w:val="left"/>
+      <w:pPr>
+        <w:ind w:left="3600" w:hanging="360"/>
+      </w:pPr>
+      <w:rPr>
+        <w:rFonts w:ascii="Courier New" w:hAnsi="Courier New" w:cs="Courier New" w:hint="default"/>
+      </w:rPr>
+    </w:lvl>
+    <w:lvl w:ilvl="5" w:tplc="08090005" w:tentative="1">
+      <w:start w:val="1"/>
+      <w:numFmt w:val="bullet"/>
+      <w:lvlText w:val=""/>
+      <w:lvlJc w:val="left"/>
+      <w:pPr>
+        <w:ind w:left="4320" w:hanging="360"/>
+      </w:pPr>
+      <w:rPr>
+        <w:rFonts w:ascii="Wingdings" w:hAnsi="Wingdings" w:hint="default"/>
+      </w:rPr>
+    </w:lvl>
+    <w:lvl w:ilvl="6" w:tplc="08090001" w:tentative="1">
+      <w:start w:val="1"/>
+      <w:numFmt w:val="bullet"/>
+      <w:lvlText w:val=""/>
+      <w:lvlJc w:val="left"/>
+      <w:pPr>
+        <w:ind w:left="5040" w:hanging="360"/>
+      </w:pPr>
+      <w:rPr>
+        <w:rFonts w:ascii="Symbol" w:hAnsi="Symbol" w:hint="default"/>
+      </w:rPr>
+    </w:lvl>
+    <w:lvl w:ilvl="7" w:tplc="08090003" w:tentative="1">
+      <w:start w:val="1"/>
+      <w:numFmt w:val="bullet"/>
+      <w:lvlText w:val="o"/>
+      <w:lvlJc w:val="left"/>
+      <w:pPr>
+        <w:ind w:left="5760" w:hanging="360"/>
+      </w:pPr>
+      <w:rPr>
+        <w:rFonts w:ascii="Courier New" w:hAnsi="Courier New" w:cs="Courier New" w:hint="default"/>
+      </w:rPr>
+    </w:lvl>
+    <w:lvl w:ilvl="8" w:tplc="08090005" w:tentative="1">
+      <w:start w:val="1"/>
+      <w:numFmt w:val="bullet"/>
+      <w:lvlText w:val=""/>
+      <w:lvlJc w:val="left"/>
+      <w:pPr>
+        <w:ind w:left="6480" w:hanging="360"/>
+      </w:pPr>
+      <w:rPr>
+        <w:rFonts w:ascii="Wingdings" w:hAnsi="Wingdings" w:hint="default"/>
+      </w:rPr>
+    </w:lvl>
+  </w:abstractNum>
+  <w:abstractNum w:abstractNumId="2" w15:restartNumberingAfterBreak="0">
     <w:nsid w:val="31607A5D"/>
     <w:multiLevelType w:val="hybridMultilevel"/>
     <w:tmpl w:val="69E63A96"/>
@@ -658,6 +1059,9 @@
     <w:abstractNumId w:val="0"/>
   </w:num>
   <w:num w:numId="2">
+    <w:abstractNumId w:val="2"/>
+  </w:num>
+  <w:num w:numId="3">
     <w:abstractNumId w:val="1"/>
   </w:num>
 </w:numbering>
@@ -1999,7 +2403,7 @@
 </file>
 
 <file path=customXml/itemProps1.xml><?xml version="1.0" encoding="utf-8"?>
-<ds:datastoreItem xmlns:ds="http://schemas.openxmlformats.org/officeDocument/2006/customXml" ds:itemID="{EB9CCB5C-9672-4B1B-BD63-B2CFF8631C5E}">
+<ds:datastoreItem xmlns:ds="http://schemas.openxmlformats.org/officeDocument/2006/customXml" ds:itemID="{088021C4-D17D-4F13-B5F7-378B5331D8E6}">
   <ds:schemaRefs>
     <ds:schemaRef ds:uri="http://schemas.openxmlformats.org/officeDocument/2006/bibliography"/>
   </ds:schemaRefs>

</xml_diff>

<commit_message>
Escrito gerenciador de memória
</commit_message>
<xml_diff>
--- a/RelatorioImpresso.docx
+++ b/RelatorioImpresso.docx
@@ -889,18 +889,7 @@
           <w:szCs w:val="22"/>
           <w:lang w:val="pt-BR"/>
         </w:rPr>
-        <w:t>[Pietro: Explicar algorit</w:t>
-      </w:r>
-      <w:bookmarkStart w:id="0" w:name="_GoBack"/>
-      <w:bookmarkEnd w:id="0"/>
-      <w:r>
-        <w:rPr>
-          <w:rFonts w:cstheme="minorHAnsi"/>
-          <w:sz w:val="22"/>
-          <w:szCs w:val="22"/>
-          <w:lang w:val="pt-BR"/>
-        </w:rPr>
-        <w:t>mo utilizado para evitar starvation]</w:t>
+        <w:t>[Pietro: Explicar algoritmo utilizado para evitar starvation]</w:t>
       </w:r>
     </w:p>
     <w:p>
@@ -981,6 +970,18 @@
     <w:p>
       <w:pPr>
         <w:pStyle w:val="PargrafodaLista"/>
+        <w:rPr>
+          <w:rFonts w:cstheme="minorHAnsi"/>
+          <w:b/>
+          <w:sz w:val="22"/>
+          <w:szCs w:val="22"/>
+          <w:lang w:val="pt-BR"/>
+        </w:rPr>
+      </w:pPr>
+    </w:p>
+    <w:p>
+      <w:pPr>
+        <w:pStyle w:val="PargrafodaLista"/>
         <w:numPr>
           <w:ilvl w:val="1"/>
           <w:numId w:val="4"/>
@@ -1002,6 +1003,327 @@
           <w:lang w:val="pt-BR"/>
         </w:rPr>
         <w:t xml:space="preserve">Função: </w:t>
+      </w:r>
+      <w:r>
+        <w:rPr>
+          <w:rFonts w:cstheme="minorHAnsi"/>
+          <w:sz w:val="22"/>
+          <w:szCs w:val="22"/>
+          <w:lang w:val="pt-BR"/>
+        </w:rPr>
+        <w:t xml:space="preserve">Responsável por verificar a disponibilidade de memória, tanto para processos </w:t>
+      </w:r>
+      <w:r>
+        <w:rPr>
+          <w:rFonts w:cstheme="minorHAnsi"/>
+          <w:sz w:val="22"/>
+          <w:szCs w:val="22"/>
+          <w:lang w:val="pt-BR"/>
+        </w:rPr>
+        <w:t xml:space="preserve">de tempo real quanto para demais processos, alocar blocos contíguos de memória utilizando o algoritmo </w:t>
+      </w:r>
+      <w:proofErr w:type="spellStart"/>
+      <w:r>
+        <w:rPr>
+          <w:rFonts w:cstheme="minorHAnsi"/>
+          <w:sz w:val="22"/>
+          <w:szCs w:val="22"/>
+          <w:lang w:val="pt-BR"/>
+        </w:rPr>
+        <w:t>First</w:t>
+      </w:r>
+      <w:proofErr w:type="spellEnd"/>
+      <w:r>
+        <w:rPr>
+          <w:rFonts w:cstheme="minorHAnsi"/>
+          <w:sz w:val="22"/>
+          <w:szCs w:val="22"/>
+          <w:lang w:val="pt-BR"/>
+        </w:rPr>
+        <w:t>-Fit e liberar a memória quando um processo encerrar.</w:t>
+      </w:r>
+    </w:p>
+    <w:p>
+      <w:pPr>
+        <w:pStyle w:val="PargrafodaLista"/>
+        <w:ind w:left="1440"/>
+        <w:rPr>
+          <w:rFonts w:cstheme="minorHAnsi"/>
+          <w:b/>
+          <w:sz w:val="22"/>
+          <w:szCs w:val="22"/>
+          <w:lang w:val="pt-BR"/>
+        </w:rPr>
+      </w:pPr>
+    </w:p>
+    <w:p>
+      <w:pPr>
+        <w:pStyle w:val="PargrafodaLista"/>
+        <w:numPr>
+          <w:ilvl w:val="1"/>
+          <w:numId w:val="4"/>
+        </w:numPr>
+        <w:rPr>
+          <w:rFonts w:cstheme="minorHAnsi"/>
+          <w:b/>
+          <w:sz w:val="22"/>
+          <w:szCs w:val="22"/>
+          <w:lang w:val="pt-BR"/>
+        </w:rPr>
+      </w:pPr>
+      <w:r>
+        <w:rPr>
+          <w:rFonts w:cstheme="minorHAnsi"/>
+          <w:b/>
+          <w:sz w:val="22"/>
+          <w:szCs w:val="22"/>
+          <w:lang w:val="pt-BR"/>
+        </w:rPr>
+        <w:t>Equivale ao módulo de memória da especificação.</w:t>
+      </w:r>
+    </w:p>
+    <w:p>
+      <w:pPr>
+        <w:pStyle w:val="PargrafodaLista"/>
+        <w:ind w:left="1440"/>
+        <w:rPr>
+          <w:rFonts w:cstheme="minorHAnsi"/>
+          <w:b/>
+          <w:sz w:val="22"/>
+          <w:szCs w:val="22"/>
+          <w:lang w:val="pt-BR"/>
+        </w:rPr>
+      </w:pPr>
+    </w:p>
+    <w:p>
+      <w:pPr>
+        <w:pStyle w:val="PargrafodaLista"/>
+        <w:numPr>
+          <w:ilvl w:val="0"/>
+          <w:numId w:val="4"/>
+        </w:numPr>
+        <w:rPr>
+          <w:rFonts w:cstheme="minorHAnsi"/>
+          <w:b/>
+          <w:sz w:val="22"/>
+          <w:szCs w:val="22"/>
+          <w:lang w:val="pt-BR"/>
+        </w:rPr>
+      </w:pPr>
+      <w:r>
+        <w:rPr>
+          <w:rFonts w:cstheme="minorHAnsi"/>
+          <w:b/>
+          <w:sz w:val="22"/>
+          <w:szCs w:val="22"/>
+          <w:lang w:val="pt-BR"/>
+        </w:rPr>
+        <w:t>Gerenciador de Dispositivos</w:t>
+      </w:r>
+    </w:p>
+    <w:p>
+      <w:pPr>
+        <w:pStyle w:val="PargrafodaLista"/>
+        <w:rPr>
+          <w:rFonts w:cstheme="minorHAnsi"/>
+          <w:b/>
+          <w:sz w:val="22"/>
+          <w:szCs w:val="22"/>
+          <w:lang w:val="pt-BR"/>
+        </w:rPr>
+      </w:pPr>
+    </w:p>
+    <w:p>
+      <w:pPr>
+        <w:pStyle w:val="PargrafodaLista"/>
+        <w:numPr>
+          <w:ilvl w:val="1"/>
+          <w:numId w:val="4"/>
+        </w:numPr>
+        <w:rPr>
+          <w:rFonts w:cstheme="minorHAnsi"/>
+          <w:b/>
+          <w:sz w:val="22"/>
+          <w:szCs w:val="22"/>
+          <w:lang w:val="pt-BR"/>
+        </w:rPr>
+      </w:pPr>
+      <w:r>
+        <w:rPr>
+          <w:rFonts w:cstheme="minorHAnsi"/>
+          <w:b/>
+          <w:sz w:val="22"/>
+          <w:szCs w:val="22"/>
+          <w:lang w:val="pt-BR"/>
+        </w:rPr>
+        <w:t xml:space="preserve">Função: </w:t>
+      </w:r>
+      <w:r>
+        <w:rPr>
+          <w:rFonts w:cstheme="minorHAnsi"/>
+          <w:sz w:val="22"/>
+          <w:szCs w:val="22"/>
+          <w:lang w:val="pt-BR"/>
+        </w:rPr>
+        <w:t>Responsável por gerenciar todos os dispositivos de E/S, realizando alocação e liberação desses recursos.</w:t>
+      </w:r>
+    </w:p>
+    <w:p>
+      <w:pPr>
+        <w:pStyle w:val="PargrafodaLista"/>
+        <w:ind w:left="1440"/>
+        <w:rPr>
+          <w:rFonts w:cstheme="minorHAnsi"/>
+          <w:b/>
+          <w:sz w:val="22"/>
+          <w:szCs w:val="22"/>
+          <w:lang w:val="pt-BR"/>
+        </w:rPr>
+      </w:pPr>
+    </w:p>
+    <w:p>
+      <w:pPr>
+        <w:pStyle w:val="PargrafodaLista"/>
+        <w:numPr>
+          <w:ilvl w:val="1"/>
+          <w:numId w:val="4"/>
+        </w:numPr>
+        <w:rPr>
+          <w:rFonts w:cstheme="minorHAnsi"/>
+          <w:b/>
+          <w:sz w:val="22"/>
+          <w:szCs w:val="22"/>
+          <w:lang w:val="pt-BR"/>
+        </w:rPr>
+      </w:pPr>
+      <w:r>
+        <w:rPr>
+          <w:rFonts w:cstheme="minorHAnsi"/>
+          <w:b/>
+          <w:sz w:val="22"/>
+          <w:szCs w:val="22"/>
+          <w:lang w:val="pt-BR"/>
+        </w:rPr>
+        <w:t>Equivale ao módulo de recurso da especificação.</w:t>
+      </w:r>
+    </w:p>
+    <w:p>
+      <w:pPr>
+        <w:pStyle w:val="PargrafodaLista"/>
+        <w:rPr>
+          <w:rFonts w:cstheme="minorHAnsi"/>
+          <w:b/>
+          <w:sz w:val="22"/>
+          <w:szCs w:val="22"/>
+          <w:lang w:val="pt-BR"/>
+        </w:rPr>
+      </w:pPr>
+    </w:p>
+    <w:p>
+      <w:pPr>
+        <w:pStyle w:val="PargrafodaLista"/>
+        <w:numPr>
+          <w:ilvl w:val="1"/>
+          <w:numId w:val="4"/>
+        </w:numPr>
+        <w:rPr>
+          <w:rFonts w:cstheme="minorHAnsi"/>
+          <w:b/>
+          <w:sz w:val="22"/>
+          <w:szCs w:val="22"/>
+          <w:lang w:val="pt-BR"/>
+        </w:rPr>
+      </w:pPr>
+      <w:proofErr w:type="spellStart"/>
+      <w:r>
+        <w:rPr>
+          <w:rFonts w:cstheme="minorHAnsi"/>
+          <w:b/>
+          <w:sz w:val="22"/>
+          <w:szCs w:val="22"/>
+          <w:lang w:val="pt-BR"/>
+        </w:rPr>
+        <w:t>Obs</w:t>
+      </w:r>
+      <w:proofErr w:type="spellEnd"/>
+      <w:r>
+        <w:rPr>
+          <w:rFonts w:cstheme="minorHAnsi"/>
+          <w:b/>
+          <w:sz w:val="22"/>
+          <w:szCs w:val="22"/>
+          <w:lang w:val="pt-BR"/>
+        </w:rPr>
+        <w:t xml:space="preserve">: </w:t>
+      </w:r>
+      <w:r>
+        <w:rPr>
+          <w:rFonts w:cstheme="minorHAnsi"/>
+          <w:sz w:val="22"/>
+          <w:szCs w:val="22"/>
+          <w:lang w:val="pt-BR"/>
+        </w:rPr>
+        <w:t xml:space="preserve">No algoritmo construído, tanto memória quanto dispositivos foram considerados como </w:t>
+      </w:r>
+      <w:r>
+        <w:rPr>
+          <w:rFonts w:cstheme="minorHAnsi"/>
+          <w:b/>
+          <w:sz w:val="22"/>
+          <w:szCs w:val="22"/>
+          <w:lang w:val="pt-BR"/>
+        </w:rPr>
+        <w:t>recursos</w:t>
+      </w:r>
+      <w:r>
+        <w:rPr>
+          <w:rFonts w:cstheme="minorHAnsi"/>
+          <w:b/>
+          <w:sz w:val="22"/>
+          <w:szCs w:val="22"/>
+          <w:lang w:val="pt-BR"/>
+        </w:rPr>
+        <w:t xml:space="preserve"> do sistema</w:t>
+      </w:r>
+      <w:r>
+        <w:rPr>
+          <w:rFonts w:cstheme="minorHAnsi"/>
+          <w:sz w:val="22"/>
+          <w:szCs w:val="22"/>
+          <w:lang w:val="pt-BR"/>
+        </w:rPr>
+        <w:t xml:space="preserve">, mas isso somente no âmbito da nomenclatura. </w:t>
+      </w:r>
+      <w:bookmarkStart w:id="0" w:name="_GoBack"/>
+      <w:r>
+        <w:rPr>
+          <w:rFonts w:cstheme="minorHAnsi"/>
+          <w:sz w:val="22"/>
+          <w:szCs w:val="22"/>
+          <w:lang w:val="pt-BR"/>
+        </w:rPr>
+        <w:t>O funcionamento de cada módulo</w:t>
+      </w:r>
+      <w:r>
+        <w:rPr>
+          <w:rFonts w:cstheme="minorHAnsi"/>
+          <w:b/>
+          <w:sz w:val="22"/>
+          <w:szCs w:val="22"/>
+          <w:lang w:val="pt-BR"/>
+        </w:rPr>
+        <w:t xml:space="preserve"> </w:t>
+      </w:r>
+      <w:bookmarkEnd w:id="0"/>
+      <w:r>
+        <w:rPr>
+          <w:rFonts w:cstheme="minorHAnsi"/>
+          <w:b/>
+          <w:sz w:val="22"/>
+          <w:szCs w:val="22"/>
+          <w:lang w:val="pt-BR"/>
+        </w:rPr>
+        <w:t>permanece em conformidade com a especificação.</w:t>
       </w:r>
     </w:p>
     <w:sectPr>
@@ -1304,7 +1626,7 @@
   <w:abstractNum w:abstractNumId="3" w15:restartNumberingAfterBreak="0">
     <w:nsid w:val="737F2913"/>
     <w:multiLevelType w:val="hybridMultilevel"/>
-    <w:tmpl w:val="02ACE65E"/>
+    <w:tmpl w:val="9034B8CA"/>
     <w:lvl w:ilvl="0" w:tplc="08090001">
       <w:start w:val="1"/>
       <w:numFmt w:val="bullet"/>
@@ -2764,7 +3086,7 @@
 </file>
 
 <file path=customXml/itemProps1.xml><?xml version="1.0" encoding="utf-8"?>
-<ds:datastoreItem xmlns:ds="http://schemas.openxmlformats.org/officeDocument/2006/customXml" ds:itemID="{1EAEC68D-1685-4C0D-8B6A-205676EE2AA1}">
+<ds:datastoreItem xmlns:ds="http://schemas.openxmlformats.org/officeDocument/2006/customXml" ds:itemID="{F62958F0-E4B0-448B-B9C7-88FFAE39F9C0}">
   <ds:schemaRefs>
     <ds:schemaRef ds:uri="http://schemas.openxmlformats.org/officeDocument/2006/bibliography"/>
   </ds:schemaRefs>

</xml_diff>

<commit_message>
Conclusão das principais dificuldades
</commit_message>
<xml_diff>
--- a/RelatorioImpresso.docx
+++ b/RelatorioImpresso.docx
@@ -1583,8 +1583,6 @@
         </w:rPr>
         <w:t xml:space="preserve"> e buscar dados dos processos realizando operações no disco no Gerenciador de Processos por meio de uma interface de comunicação.</w:t>
       </w:r>
-      <w:bookmarkStart w:id="0" w:name="_GoBack"/>
-      <w:bookmarkEnd w:id="0"/>
     </w:p>
     <w:p>
       <w:pPr>
@@ -1793,6 +1791,532 @@
           <w:lang w:val="pt-BR"/>
         </w:rPr>
         <w:t>Abstrair as funcionalidades de um disco rígido conforme a especificação</w:t>
+      </w:r>
+    </w:p>
+    <w:p>
+      <w:pPr>
+        <w:rPr>
+          <w:rFonts w:cstheme="minorHAnsi"/>
+          <w:b/>
+          <w:sz w:val="22"/>
+          <w:szCs w:val="22"/>
+          <w:lang w:val="pt-BR"/>
+        </w:rPr>
+      </w:pPr>
+    </w:p>
+    <w:p>
+      <w:pPr>
+        <w:pStyle w:val="PargrafodaLista"/>
+        <w:numPr>
+          <w:ilvl w:val="0"/>
+          <w:numId w:val="2"/>
+        </w:numPr>
+        <w:rPr>
+          <w:rFonts w:cstheme="minorHAnsi"/>
+          <w:b/>
+          <w:sz w:val="32"/>
+          <w:szCs w:val="32"/>
+          <w:lang w:val="pt-BR"/>
+        </w:rPr>
+      </w:pPr>
+      <w:r>
+        <w:rPr>
+          <w:rFonts w:cstheme="minorHAnsi"/>
+          <w:b/>
+          <w:sz w:val="32"/>
+          <w:szCs w:val="32"/>
+          <w:lang w:val="pt-BR"/>
+        </w:rPr>
+        <w:t>Principais Dificuldades e suas soluções</w:t>
+      </w:r>
+    </w:p>
+    <w:p>
+      <w:pPr>
+        <w:pStyle w:val="PargrafodaLista"/>
+        <w:ind w:left="360"/>
+        <w:rPr>
+          <w:rFonts w:cstheme="minorHAnsi"/>
+          <w:b/>
+          <w:sz w:val="32"/>
+          <w:szCs w:val="32"/>
+          <w:lang w:val="pt-BR"/>
+        </w:rPr>
+      </w:pPr>
+    </w:p>
+    <w:p>
+      <w:pPr>
+        <w:pStyle w:val="PargrafodaLista"/>
+        <w:numPr>
+          <w:ilvl w:val="0"/>
+          <w:numId w:val="7"/>
+        </w:numPr>
+        <w:rPr>
+          <w:rFonts w:cstheme="minorHAnsi"/>
+          <w:b/>
+          <w:sz w:val="32"/>
+          <w:szCs w:val="32"/>
+          <w:lang w:val="pt-BR"/>
+        </w:rPr>
+      </w:pPr>
+      <w:r>
+        <w:rPr>
+          <w:rFonts w:cstheme="minorHAnsi"/>
+          <w:b/>
+          <w:sz w:val="28"/>
+          <w:szCs w:val="28"/>
+          <w:lang w:val="pt-BR"/>
+        </w:rPr>
+        <w:t>Comunicação entre módulos trabalhando em paralelo</w:t>
+      </w:r>
+    </w:p>
+    <w:p>
+      <w:pPr>
+        <w:pStyle w:val="PargrafodaLista"/>
+        <w:ind w:left="360"/>
+        <w:rPr>
+          <w:rFonts w:cstheme="minorHAnsi"/>
+          <w:sz w:val="22"/>
+          <w:szCs w:val="22"/>
+          <w:lang w:val="pt-BR"/>
+        </w:rPr>
+      </w:pPr>
+      <w:r>
+        <w:rPr>
+          <w:rFonts w:cstheme="minorHAnsi"/>
+          <w:sz w:val="22"/>
+          <w:szCs w:val="22"/>
+          <w:lang w:val="pt-BR"/>
+        </w:rPr>
+        <w:t xml:space="preserve">Um dos principais pilares visando uma boa qualidade do código desenvolvido e um desenvolvimento ágil e paralelo foi conseguir dividir o problema em módulos bem definidos com responsabilidades claras, conceito conhecido como </w:t>
+      </w:r>
+      <w:proofErr w:type="spellStart"/>
+      <w:r>
+        <w:rPr>
+          <w:rFonts w:cstheme="minorHAnsi"/>
+          <w:i/>
+          <w:sz w:val="22"/>
+          <w:szCs w:val="22"/>
+          <w:lang w:val="pt-BR"/>
+        </w:rPr>
+        <w:t>Separation</w:t>
+      </w:r>
+      <w:proofErr w:type="spellEnd"/>
+      <w:r>
+        <w:rPr>
+          <w:rFonts w:cstheme="minorHAnsi"/>
+          <w:i/>
+          <w:sz w:val="22"/>
+          <w:szCs w:val="22"/>
+          <w:lang w:val="pt-BR"/>
+        </w:rPr>
+        <w:t xml:space="preserve"> </w:t>
+      </w:r>
+      <w:proofErr w:type="spellStart"/>
+      <w:r>
+        <w:rPr>
+          <w:rFonts w:cstheme="minorHAnsi"/>
+          <w:i/>
+          <w:sz w:val="22"/>
+          <w:szCs w:val="22"/>
+          <w:lang w:val="pt-BR"/>
+        </w:rPr>
+        <w:t>of</w:t>
+      </w:r>
+      <w:proofErr w:type="spellEnd"/>
+      <w:r>
+        <w:rPr>
+          <w:rFonts w:cstheme="minorHAnsi"/>
+          <w:i/>
+          <w:sz w:val="22"/>
+          <w:szCs w:val="22"/>
+          <w:lang w:val="pt-BR"/>
+        </w:rPr>
+        <w:t xml:space="preserve"> </w:t>
+      </w:r>
+      <w:proofErr w:type="spellStart"/>
+      <w:r>
+        <w:rPr>
+          <w:rFonts w:cstheme="minorHAnsi"/>
+          <w:i/>
+          <w:sz w:val="22"/>
+          <w:szCs w:val="22"/>
+          <w:lang w:val="pt-BR"/>
+        </w:rPr>
+        <w:t>Concerns</w:t>
+      </w:r>
+      <w:proofErr w:type="spellEnd"/>
+      <w:r>
+        <w:rPr>
+          <w:rFonts w:cstheme="minorHAnsi"/>
+          <w:sz w:val="22"/>
+          <w:szCs w:val="22"/>
+          <w:lang w:val="pt-BR"/>
+        </w:rPr>
+        <w:t xml:space="preserve">. Como muitos dos </w:t>
+      </w:r>
+      <w:r>
+        <w:rPr>
+          <w:rFonts w:cstheme="minorHAnsi"/>
+          <w:sz w:val="22"/>
+          <w:szCs w:val="22"/>
+          <w:lang w:val="pt-BR"/>
+        </w:rPr>
+        <w:lastRenderedPageBreak/>
+        <w:t>módulos dependiam dos outros, a solução foi estabelecer uma interface de comunicação com os contratos das funções que seriam usadas para ligar os módulos. Assim não era necessária uma implementação concreta de um módulo para que o outro pudesse funcionar, bastava criar uma implementação provisória que seria substituída pelo módulo de fato assim que fosse concluído.</w:t>
+      </w:r>
+    </w:p>
+    <w:p>
+      <w:pPr>
+        <w:pStyle w:val="PargrafodaLista"/>
+        <w:ind w:left="360"/>
+        <w:rPr>
+          <w:rFonts w:cstheme="minorHAnsi"/>
+          <w:sz w:val="22"/>
+          <w:szCs w:val="22"/>
+          <w:lang w:val="pt-BR"/>
+        </w:rPr>
+      </w:pPr>
+    </w:p>
+    <w:p>
+      <w:pPr>
+        <w:pStyle w:val="PargrafodaLista"/>
+        <w:numPr>
+          <w:ilvl w:val="0"/>
+          <w:numId w:val="7"/>
+        </w:numPr>
+        <w:rPr>
+          <w:rFonts w:cstheme="minorHAnsi"/>
+          <w:b/>
+          <w:sz w:val="32"/>
+          <w:szCs w:val="32"/>
+          <w:lang w:val="pt-BR"/>
+        </w:rPr>
+      </w:pPr>
+      <w:r>
+        <w:rPr>
+          <w:rFonts w:cstheme="minorHAnsi"/>
+          <w:b/>
+          <w:sz w:val="28"/>
+          <w:szCs w:val="28"/>
+          <w:lang w:val="pt-BR"/>
+        </w:rPr>
+        <w:t>Problemas de refatoração de código</w:t>
+      </w:r>
+    </w:p>
+    <w:p>
+      <w:pPr>
+        <w:pStyle w:val="PargrafodaLista"/>
+        <w:ind w:left="360"/>
+        <w:rPr>
+          <w:rFonts w:cstheme="minorHAnsi"/>
+          <w:sz w:val="22"/>
+          <w:szCs w:val="22"/>
+          <w:lang w:val="pt-BR"/>
+        </w:rPr>
+      </w:pPr>
+      <w:r>
+        <w:rPr>
+          <w:rFonts w:cstheme="minorHAnsi"/>
+          <w:sz w:val="22"/>
+          <w:szCs w:val="22"/>
+          <w:lang w:val="pt-BR"/>
+        </w:rPr>
+        <w:t xml:space="preserve">Durante o desenvolvimento do programa, muitas vezes percebia-se que o código poderia ser feito de uma forma mais genérica </w:t>
+      </w:r>
+      <w:r>
+        <w:rPr>
+          <w:rFonts w:cstheme="minorHAnsi"/>
+          <w:sz w:val="22"/>
+          <w:szCs w:val="22"/>
+          <w:lang w:val="pt-BR"/>
+        </w:rPr>
+        <w:t xml:space="preserve">para melhorar a reutilização de código. Porém, fazer mudanças num código que já funcionava gerava uma incerteza, uma vez que seria necessário revalidar toda a implementação já feita a fins de conferir que o código </w:t>
+      </w:r>
+      <w:proofErr w:type="spellStart"/>
+      <w:r>
+        <w:rPr>
+          <w:rFonts w:cstheme="minorHAnsi"/>
+          <w:sz w:val="22"/>
+          <w:szCs w:val="22"/>
+          <w:lang w:val="pt-BR"/>
+        </w:rPr>
+        <w:t>refatorado</w:t>
+      </w:r>
+      <w:proofErr w:type="spellEnd"/>
+      <w:r>
+        <w:rPr>
+          <w:rFonts w:cstheme="minorHAnsi"/>
+          <w:sz w:val="22"/>
+          <w:szCs w:val="22"/>
+          <w:lang w:val="pt-BR"/>
+        </w:rPr>
+        <w:t xml:space="preserve"> atende a todos os requisitos que o código antigo atendia. Para facilitar esse processo, foram desenvolvidos testes de unidade automatizados, que validam automaticamente os requisitos estabelecidos.</w:t>
+      </w:r>
+    </w:p>
+    <w:p>
+      <w:pPr>
+        <w:pStyle w:val="PargrafodaLista"/>
+        <w:ind w:left="360"/>
+        <w:rPr>
+          <w:rFonts w:cstheme="minorHAnsi"/>
+          <w:sz w:val="22"/>
+          <w:szCs w:val="22"/>
+          <w:lang w:val="pt-BR"/>
+        </w:rPr>
+      </w:pPr>
+    </w:p>
+    <w:p>
+      <w:pPr>
+        <w:pStyle w:val="PargrafodaLista"/>
+        <w:numPr>
+          <w:ilvl w:val="0"/>
+          <w:numId w:val="7"/>
+        </w:numPr>
+        <w:rPr>
+          <w:rFonts w:cstheme="minorHAnsi"/>
+          <w:b/>
+          <w:sz w:val="32"/>
+          <w:szCs w:val="32"/>
+          <w:lang w:val="pt-BR"/>
+        </w:rPr>
+      </w:pPr>
+      <w:r>
+        <w:rPr>
+          <w:rFonts w:cstheme="minorHAnsi"/>
+          <w:b/>
+          <w:sz w:val="28"/>
+          <w:szCs w:val="28"/>
+          <w:lang w:val="pt-BR"/>
+        </w:rPr>
+        <w:t>Testes de unidades</w:t>
+      </w:r>
+    </w:p>
+    <w:p>
+      <w:pPr>
+        <w:pStyle w:val="PargrafodaLista"/>
+        <w:ind w:left="360"/>
+        <w:rPr>
+          <w:rFonts w:cstheme="minorHAnsi"/>
+          <w:sz w:val="22"/>
+          <w:szCs w:val="22"/>
+          <w:lang w:val="pt-BR"/>
+        </w:rPr>
+      </w:pPr>
+      <w:r>
+        <w:rPr>
+          <w:rFonts w:cstheme="minorHAnsi"/>
+          <w:sz w:val="22"/>
+          <w:szCs w:val="22"/>
+          <w:lang w:val="pt-BR"/>
+        </w:rPr>
+        <w:t>Testes de unidade tem como característica principal a checagem de requisitos estabelecida em um módulo. Porém, como os módulos do sistema desenvolvidos estão interligados, foi necessário o desenvolvimento de implementações de teste que comunicavam com os módulos testados por meio da interface estabelecida. Desta forma, o desenvolvimento de um módulo X não impactava nos resultados do teste de um módulo Y.</w:t>
+      </w:r>
+    </w:p>
+    <w:p>
+      <w:pPr>
+        <w:pStyle w:val="PargrafodaLista"/>
+        <w:ind w:left="360"/>
+        <w:rPr>
+          <w:rFonts w:cstheme="minorHAnsi"/>
+          <w:sz w:val="22"/>
+          <w:szCs w:val="22"/>
+          <w:lang w:val="pt-BR"/>
+        </w:rPr>
+      </w:pPr>
+      <w:bookmarkStart w:id="0" w:name="_GoBack"/>
+      <w:bookmarkEnd w:id="0"/>
+    </w:p>
+    <w:p>
+      <w:pPr>
+        <w:pStyle w:val="PargrafodaLista"/>
+        <w:numPr>
+          <w:ilvl w:val="0"/>
+          <w:numId w:val="7"/>
+        </w:numPr>
+        <w:rPr>
+          <w:rFonts w:cstheme="minorHAnsi"/>
+          <w:b/>
+          <w:sz w:val="32"/>
+          <w:szCs w:val="32"/>
+          <w:lang w:val="pt-BR"/>
+        </w:rPr>
+      </w:pPr>
+      <w:r>
+        <w:rPr>
+          <w:rFonts w:cstheme="minorHAnsi"/>
+          <w:b/>
+          <w:sz w:val="28"/>
+          <w:szCs w:val="28"/>
+          <w:lang w:val="pt-BR"/>
+        </w:rPr>
+        <w:t>Erros de validações de arquivo</w:t>
+      </w:r>
+    </w:p>
+    <w:p>
+      <w:pPr>
+        <w:pStyle w:val="PargrafodaLista"/>
+        <w:ind w:left="360"/>
+        <w:rPr>
+          <w:rFonts w:cstheme="minorHAnsi"/>
+          <w:sz w:val="22"/>
+          <w:szCs w:val="22"/>
+          <w:lang w:val="pt-BR"/>
+        </w:rPr>
+      </w:pPr>
+      <w:r>
+        <w:rPr>
+          <w:rFonts w:cstheme="minorHAnsi"/>
+          <w:sz w:val="22"/>
+          <w:szCs w:val="22"/>
+          <w:lang w:val="pt-BR"/>
+        </w:rPr>
+        <w:t>Foi necessário, antes de fazer as devidas conversões, validar o input do usuário, interrompendo o programa e exibindo detalhadamente qual foi o erro encontrado, para que o usuário revalidasse o arquivo antes que entrasse com ele novamente no sistema.</w:t>
+      </w:r>
+    </w:p>
+    <w:p>
+      <w:pPr>
+        <w:pStyle w:val="PargrafodaLista"/>
+        <w:ind w:left="360"/>
+        <w:rPr>
+          <w:rFonts w:cstheme="minorHAnsi"/>
+          <w:sz w:val="22"/>
+          <w:szCs w:val="22"/>
+          <w:u w:val="single"/>
+          <w:lang w:val="pt-BR"/>
+        </w:rPr>
+      </w:pPr>
+    </w:p>
+    <w:p>
+      <w:pPr>
+        <w:pStyle w:val="PargrafodaLista"/>
+        <w:numPr>
+          <w:ilvl w:val="0"/>
+          <w:numId w:val="2"/>
+        </w:numPr>
+        <w:rPr>
+          <w:rFonts w:cstheme="minorHAnsi"/>
+          <w:b/>
+          <w:sz w:val="32"/>
+          <w:szCs w:val="32"/>
+          <w:lang w:val="pt-BR"/>
+        </w:rPr>
+      </w:pPr>
+      <w:r>
+        <w:rPr>
+          <w:rFonts w:cstheme="minorHAnsi"/>
+          <w:b/>
+          <w:sz w:val="32"/>
+          <w:szCs w:val="32"/>
+          <w:lang w:val="pt-BR"/>
+        </w:rPr>
+        <w:t>Função dos Integrantes</w:t>
+      </w:r>
+    </w:p>
+    <w:p>
+      <w:pPr>
+        <w:pStyle w:val="PargrafodaLista"/>
+        <w:ind w:left="360"/>
+        <w:rPr>
+          <w:rFonts w:cstheme="minorHAnsi"/>
+          <w:b/>
+          <w:sz w:val="32"/>
+          <w:szCs w:val="32"/>
+          <w:lang w:val="pt-BR"/>
+        </w:rPr>
+      </w:pPr>
+      <w:r>
+        <w:rPr>
+          <w:rFonts w:cstheme="minorHAnsi"/>
+          <w:b/>
+          <w:sz w:val="32"/>
+          <w:szCs w:val="32"/>
+          <w:lang w:val="pt-BR"/>
+        </w:rPr>
+        <w:t>[</w:t>
+      </w:r>
+      <w:proofErr w:type="spellStart"/>
+      <w:r>
+        <w:rPr>
+          <w:rFonts w:cstheme="minorHAnsi"/>
+          <w:b/>
+          <w:sz w:val="32"/>
+          <w:szCs w:val="32"/>
+          <w:lang w:val="pt-BR"/>
+        </w:rPr>
+        <w:t>Decisao</w:t>
+      </w:r>
+      <w:proofErr w:type="spellEnd"/>
+      <w:r>
+        <w:rPr>
+          <w:rFonts w:cstheme="minorHAnsi"/>
+          <w:b/>
+          <w:sz w:val="32"/>
+          <w:szCs w:val="32"/>
+          <w:lang w:val="pt-BR"/>
+        </w:rPr>
+        <w:t xml:space="preserve"> em grupo]</w:t>
+      </w:r>
+    </w:p>
+    <w:p>
+      <w:pPr>
+        <w:pStyle w:val="PargrafodaLista"/>
+        <w:ind w:left="360"/>
+        <w:rPr>
+          <w:rFonts w:cstheme="minorHAnsi"/>
+          <w:b/>
+          <w:sz w:val="32"/>
+          <w:szCs w:val="32"/>
+          <w:lang w:val="pt-BR"/>
+        </w:rPr>
+      </w:pPr>
+    </w:p>
+    <w:p>
+      <w:pPr>
+        <w:pStyle w:val="PargrafodaLista"/>
+        <w:numPr>
+          <w:ilvl w:val="0"/>
+          <w:numId w:val="2"/>
+        </w:numPr>
+        <w:rPr>
+          <w:rFonts w:cstheme="minorHAnsi"/>
+          <w:b/>
+          <w:sz w:val="32"/>
+          <w:szCs w:val="32"/>
+          <w:lang w:val="pt-BR"/>
+        </w:rPr>
+      </w:pPr>
+      <w:r>
+        <w:rPr>
+          <w:rFonts w:cstheme="minorHAnsi"/>
+          <w:b/>
+          <w:sz w:val="32"/>
+          <w:szCs w:val="32"/>
+          <w:lang w:val="pt-BR"/>
+        </w:rPr>
+        <w:t>Bibliografia</w:t>
+      </w:r>
+    </w:p>
+    <w:p>
+      <w:pPr>
+        <w:pStyle w:val="PargrafodaLista"/>
+        <w:ind w:left="360"/>
+        <w:rPr>
+          <w:rFonts w:cstheme="minorHAnsi"/>
+          <w:b/>
+          <w:sz w:val="32"/>
+          <w:szCs w:val="32"/>
+          <w:lang w:val="pt-BR"/>
+        </w:rPr>
+      </w:pPr>
+      <w:r>
+        <w:rPr>
+          <w:rFonts w:cstheme="minorHAnsi"/>
+          <w:b/>
+          <w:sz w:val="32"/>
+          <w:szCs w:val="32"/>
+          <w:lang w:val="pt-BR"/>
+        </w:rPr>
+        <w:t>[Pietro]</w:t>
       </w:r>
     </w:p>
     <w:sectPr>
@@ -1894,6 +2418,92 @@
     </w:lvl>
   </w:abstractNum>
   <w:abstractNum w:abstractNumId="1" w15:restartNumberingAfterBreak="0">
+    <w:nsid w:val="119B0A5E"/>
+    <w:multiLevelType w:val="hybridMultilevel"/>
+    <w:tmpl w:val="C03C5CB4"/>
+    <w:lvl w:ilvl="0" w:tplc="08090011">
+      <w:start w:val="1"/>
+      <w:numFmt w:val="decimal"/>
+      <w:lvlText w:val="%1)"/>
+      <w:lvlJc w:val="left"/>
+      <w:pPr>
+        <w:ind w:left="360" w:hanging="360"/>
+      </w:pPr>
+    </w:lvl>
+    <w:lvl w:ilvl="1" w:tplc="08090019">
+      <w:start w:val="1"/>
+      <w:numFmt w:val="lowerLetter"/>
+      <w:lvlText w:val="%2."/>
+      <w:lvlJc w:val="left"/>
+      <w:pPr>
+        <w:ind w:left="1080" w:hanging="360"/>
+      </w:pPr>
+    </w:lvl>
+    <w:lvl w:ilvl="2" w:tplc="0809001B" w:tentative="1">
+      <w:start w:val="1"/>
+      <w:numFmt w:val="lowerRoman"/>
+      <w:lvlText w:val="%3."/>
+      <w:lvlJc w:val="right"/>
+      <w:pPr>
+        <w:ind w:left="1800" w:hanging="180"/>
+      </w:pPr>
+    </w:lvl>
+    <w:lvl w:ilvl="3" w:tplc="0809000F" w:tentative="1">
+      <w:start w:val="1"/>
+      <w:numFmt w:val="decimal"/>
+      <w:lvlText w:val="%4."/>
+      <w:lvlJc w:val="left"/>
+      <w:pPr>
+        <w:ind w:left="2520" w:hanging="360"/>
+      </w:pPr>
+    </w:lvl>
+    <w:lvl w:ilvl="4" w:tplc="08090019" w:tentative="1">
+      <w:start w:val="1"/>
+      <w:numFmt w:val="lowerLetter"/>
+      <w:lvlText w:val="%5."/>
+      <w:lvlJc w:val="left"/>
+      <w:pPr>
+        <w:ind w:left="3240" w:hanging="360"/>
+      </w:pPr>
+    </w:lvl>
+    <w:lvl w:ilvl="5" w:tplc="0809001B" w:tentative="1">
+      <w:start w:val="1"/>
+      <w:numFmt w:val="lowerRoman"/>
+      <w:lvlText w:val="%6."/>
+      <w:lvlJc w:val="right"/>
+      <w:pPr>
+        <w:ind w:left="3960" w:hanging="180"/>
+      </w:pPr>
+    </w:lvl>
+    <w:lvl w:ilvl="6" w:tplc="0809000F" w:tentative="1">
+      <w:start w:val="1"/>
+      <w:numFmt w:val="decimal"/>
+      <w:lvlText w:val="%7."/>
+      <w:lvlJc w:val="left"/>
+      <w:pPr>
+        <w:ind w:left="4680" w:hanging="360"/>
+      </w:pPr>
+    </w:lvl>
+    <w:lvl w:ilvl="7" w:tplc="08090019" w:tentative="1">
+      <w:start w:val="1"/>
+      <w:numFmt w:val="lowerLetter"/>
+      <w:lvlText w:val="%8."/>
+      <w:lvlJc w:val="left"/>
+      <w:pPr>
+        <w:ind w:left="5400" w:hanging="360"/>
+      </w:pPr>
+    </w:lvl>
+    <w:lvl w:ilvl="8" w:tplc="0809001B" w:tentative="1">
+      <w:start w:val="1"/>
+      <w:numFmt w:val="lowerRoman"/>
+      <w:lvlText w:val="%9."/>
+      <w:lvlJc w:val="right"/>
+      <w:pPr>
+        <w:ind w:left="6120" w:hanging="180"/>
+      </w:pPr>
+    </w:lvl>
+  </w:abstractNum>
+  <w:abstractNum w:abstractNumId="2" w15:restartNumberingAfterBreak="0">
     <w:nsid w:val="1846760E"/>
     <w:multiLevelType w:val="hybridMultilevel"/>
     <w:tmpl w:val="796C9B6C"/>
@@ -2006,10 +2616,10 @@
       </w:rPr>
     </w:lvl>
   </w:abstractNum>
-  <w:abstractNum w:abstractNumId="2" w15:restartNumberingAfterBreak="0">
+  <w:abstractNum w:abstractNumId="3" w15:restartNumberingAfterBreak="0">
     <w:nsid w:val="31607A5D"/>
     <w:multiLevelType w:val="hybridMultilevel"/>
-    <w:tmpl w:val="69E63A96"/>
+    <w:tmpl w:val="241248EC"/>
     <w:lvl w:ilvl="0" w:tplc="0809000F">
       <w:start w:val="1"/>
       <w:numFmt w:val="decimal"/>
@@ -2092,7 +2702,7 @@
       </w:pPr>
     </w:lvl>
   </w:abstractNum>
-  <w:abstractNum w:abstractNumId="3" w15:restartNumberingAfterBreak="0">
+  <w:abstractNum w:abstractNumId="4" w15:restartNumberingAfterBreak="0">
     <w:nsid w:val="37225933"/>
     <w:multiLevelType w:val="hybridMultilevel"/>
     <w:tmpl w:val="671E439E"/>
@@ -2205,7 +2815,7 @@
       </w:rPr>
     </w:lvl>
   </w:abstractNum>
-  <w:abstractNum w:abstractNumId="4" w15:restartNumberingAfterBreak="0">
+  <w:abstractNum w:abstractNumId="5" w15:restartNumberingAfterBreak="0">
     <w:nsid w:val="3CE26491"/>
     <w:multiLevelType w:val="hybridMultilevel"/>
     <w:tmpl w:val="C67C0B4C"/>
@@ -2318,7 +2928,7 @@
       </w:rPr>
     </w:lvl>
   </w:abstractNum>
-  <w:abstractNum w:abstractNumId="5" w15:restartNumberingAfterBreak="0">
+  <w:abstractNum w:abstractNumId="6" w15:restartNumberingAfterBreak="0">
     <w:nsid w:val="737F2913"/>
     <w:multiLevelType w:val="hybridMultilevel"/>
     <w:tmpl w:val="9034B8CA"/>
@@ -2435,19 +3045,22 @@
     <w:abstractNumId w:val="0"/>
   </w:num>
   <w:num w:numId="2">
+    <w:abstractNumId w:val="3"/>
+  </w:num>
+  <w:num w:numId="3">
     <w:abstractNumId w:val="2"/>
   </w:num>
-  <w:num w:numId="3">
-    <w:abstractNumId w:val="1"/>
+  <w:num w:numId="4">
+    <w:abstractNumId w:val="6"/>
   </w:num>
-  <w:num w:numId="4">
+  <w:num w:numId="5">
+    <w:abstractNumId w:val="4"/>
+  </w:num>
+  <w:num w:numId="6">
     <w:abstractNumId w:val="5"/>
   </w:num>
-  <w:num w:numId="5">
-    <w:abstractNumId w:val="3"/>
-  </w:num>
-  <w:num w:numId="6">
-    <w:abstractNumId w:val="4"/>
+  <w:num w:numId="7">
+    <w:abstractNumId w:val="1"/>
   </w:num>
 </w:numbering>
 </file>
@@ -3788,7 +4401,7 @@
 </file>
 
 <file path=customXml/itemProps1.xml><?xml version="1.0" encoding="utf-8"?>
-<ds:datastoreItem xmlns:ds="http://schemas.openxmlformats.org/officeDocument/2006/customXml" ds:itemID="{2255B359-26FE-4536-8903-C4E83D115860}">
+<ds:datastoreItem xmlns:ds="http://schemas.openxmlformats.org/officeDocument/2006/customXml" ds:itemID="{8A49E53E-0B66-4068-9533-C51DF3E24FEE}">
   <ds:schemaRefs>
     <ds:schemaRef ds:uri="http://schemas.openxmlformats.org/officeDocument/2006/bibliography"/>
   </ds:schemaRefs>

</xml_diff>

<commit_message>
Realizada a revisão do relatório
</commit_message>
<xml_diff>
--- a/RelatorioImpresso.docx
+++ b/RelatorioImpresso.docx
@@ -1,6 +1,6 @@
 
 <file path=word/document.xml><?xml version="1.0" encoding="utf-8"?>
-<w:document xmlns:wpc="http://schemas.microsoft.com/office/word/2010/wordprocessingCanvas" xmlns:cx="http://schemas.microsoft.com/office/drawing/2014/chartex" xmlns:cx1="http://schemas.microsoft.com/office/drawing/2015/9/8/chartex" xmlns:cx2="http://schemas.microsoft.com/office/drawing/2015/10/21/chartex" xmlns:cx3="http://schemas.microsoft.com/office/drawing/2016/5/9/chartex" xmlns:cx4="http://schemas.microsoft.com/office/drawing/2016/5/10/chartex" xmlns:cx5="http://schemas.microsoft.com/office/drawing/2016/5/11/chartex" xmlns:cx6="http://schemas.microsoft.com/office/drawing/2016/5/12/chartex" xmlns:cx7="http://schemas.microsoft.com/office/drawing/2016/5/13/chartex" xmlns:cx8="http://schemas.microsoft.com/office/drawing/2016/5/14/chartex" xmlns:mc="http://schemas.openxmlformats.org/markup-compatibility/2006" xmlns:aink="http://schemas.microsoft.com/office/drawing/2016/ink" xmlns:am3d="http://schemas.microsoft.com/office/drawing/2017/model3d" xmlns:o="urn:schemas-microsoft-com:office:office" xmlns:r="http://schemas.openxmlformats.org/officeDocument/2006/relationships" xmlns:m="http://schemas.openxmlformats.org/officeDocument/2006/math" xmlns:v="urn:schemas-microsoft-com:vml" xmlns:wp14="http://schemas.microsoft.com/office/word/2010/wordprocessingDrawing" xmlns:wp="http://schemas.openxmlformats.org/drawingml/2006/wordprocessingDrawing" xmlns:w10="urn:schemas-microsoft-com:office:word" xmlns:w="http://schemas.openxmlformats.org/wordprocessingml/2006/main" xmlns:w14="http://schemas.microsoft.com/office/word/2010/wordml" xmlns:w15="http://schemas.microsoft.com/office/word/2012/wordml" xmlns:w16cid="http://schemas.microsoft.com/office/word/2016/wordml/cid" xmlns:w16se="http://schemas.microsoft.com/office/word/2015/wordml/symex" xmlns:wpg="http://schemas.microsoft.com/office/word/2010/wordprocessingGroup" xmlns:wpi="http://schemas.microsoft.com/office/word/2010/wordprocessingInk" xmlns:wne="http://schemas.microsoft.com/office/word/2006/wordml" xmlns:wps="http://schemas.microsoft.com/office/word/2010/wordprocessingShape" mc:Ignorable="w14 w15 w16se w16cid wp14">
+<w:document xmlns:wpc="http://schemas.microsoft.com/office/word/2010/wordprocessingCanvas" xmlns:mc="http://schemas.openxmlformats.org/markup-compatibility/2006" xmlns:o="urn:schemas-microsoft-com:office:office" xmlns:r="http://schemas.openxmlformats.org/officeDocument/2006/relationships" xmlns:m="http://schemas.openxmlformats.org/officeDocument/2006/math" xmlns:v="urn:schemas-microsoft-com:vml" xmlns:wp14="http://schemas.microsoft.com/office/word/2010/wordprocessingDrawing" xmlns:wp="http://schemas.openxmlformats.org/drawingml/2006/wordprocessingDrawing" xmlns:w10="urn:schemas-microsoft-com:office:word" xmlns:w="http://schemas.openxmlformats.org/wordprocessingml/2006/main" xmlns:w14="http://schemas.microsoft.com/office/word/2010/wordml" xmlns:w15="http://schemas.microsoft.com/office/word/2012/wordml" xmlns:wpg="http://schemas.microsoft.com/office/word/2010/wordprocessingGroup" xmlns:wpi="http://schemas.microsoft.com/office/word/2010/wordprocessingInk" xmlns:wne="http://schemas.microsoft.com/office/word/2006/wordml" xmlns:wps="http://schemas.microsoft.com/office/word/2010/wordprocessingShape" mc:Ignorable="w14 w15 wp14">
   <w:body>
     <w:p>
       <w:pPr>
@@ -326,7 +326,25 @@
           <w:szCs w:val="22"/>
           <w:lang w:val="pt-BR"/>
         </w:rPr>
-        <w:t>Módulo responsável por todas as operações de processo</w:t>
+        <w:t>m</w:t>
+      </w:r>
+      <w:r>
+        <w:rPr>
+          <w:rFonts w:cstheme="minorHAnsi"/>
+          <w:sz w:val="22"/>
+          <w:szCs w:val="22"/>
+          <w:lang w:val="pt-BR"/>
+        </w:rPr>
+        <w:t>ódulo responsável por todas as operações de processo</w:t>
+      </w:r>
+      <w:r>
+        <w:rPr>
+          <w:rFonts w:cstheme="minorHAnsi"/>
+          <w:sz w:val="22"/>
+          <w:szCs w:val="22"/>
+          <w:lang w:val="pt-BR"/>
+        </w:rPr>
+        <w:t>;</w:t>
       </w:r>
     </w:p>
     <w:p>
@@ -361,26 +379,89 @@
           <w:szCs w:val="22"/>
           <w:lang w:val="pt-BR"/>
         </w:rPr>
-        <w:t xml:space="preserve">Módulo responsável por todas as operações de arquivos </w:t>
-      </w:r>
-    </w:p>
-    <w:p>
-      <w:pPr>
-        <w:rPr>
-          <w:rFonts w:cstheme="minorHAnsi"/>
-          <w:sz w:val="22"/>
-          <w:szCs w:val="22"/>
-          <w:lang w:val="pt-BR"/>
-        </w:rPr>
-      </w:pPr>
-      <w:r>
-        <w:rPr>
-          <w:rFonts w:cstheme="minorHAnsi"/>
-          <w:sz w:val="22"/>
-          <w:szCs w:val="22"/>
-          <w:lang w:val="pt-BR"/>
-        </w:rPr>
-        <w:t>Antes de entrarmos nos detalhes da solução em si, vamos dar uma olhada na arquitetura utilizada para a resolução do problema:</w:t>
+        <w:t>m</w:t>
+      </w:r>
+      <w:r>
+        <w:rPr>
+          <w:rFonts w:cstheme="minorHAnsi"/>
+          <w:sz w:val="22"/>
+          <w:szCs w:val="22"/>
+          <w:lang w:val="pt-BR"/>
+        </w:rPr>
+        <w:t>ódulo responsável por</w:t>
+      </w:r>
+      <w:r>
+        <w:rPr>
+          <w:rFonts w:cstheme="minorHAnsi"/>
+          <w:sz w:val="22"/>
+          <w:szCs w:val="22"/>
+          <w:lang w:val="pt-BR"/>
+        </w:rPr>
+        <w:t xml:space="preserve"> todas as operações de arquivos.</w:t>
+      </w:r>
+    </w:p>
+    <w:p>
+      <w:pPr>
+        <w:rPr>
+          <w:rFonts w:cstheme="minorHAnsi"/>
+          <w:sz w:val="22"/>
+          <w:szCs w:val="22"/>
+          <w:lang w:val="pt-BR"/>
+        </w:rPr>
+      </w:pPr>
+      <w:r>
+        <w:rPr>
+          <w:rFonts w:cstheme="minorHAnsi"/>
+          <w:sz w:val="22"/>
+          <w:szCs w:val="22"/>
+          <w:lang w:val="pt-BR"/>
+        </w:rPr>
+        <w:t xml:space="preserve">A solução desenvolvida </w:t>
+      </w:r>
+      <w:r>
+        <w:rPr>
+          <w:rFonts w:cstheme="minorHAnsi"/>
+          <w:sz w:val="22"/>
+          <w:szCs w:val="22"/>
+          <w:lang w:val="pt-BR"/>
+        </w:rPr>
+        <w:t xml:space="preserve">para o Process Manager </w:t>
+      </w:r>
+      <w:r>
+        <w:rPr>
+          <w:rFonts w:cstheme="minorHAnsi"/>
+          <w:sz w:val="22"/>
+          <w:szCs w:val="22"/>
+          <w:lang w:val="pt-BR"/>
+        </w:rPr>
+        <w:t>segue a segu</w:t>
+      </w:r>
+      <w:r>
+        <w:rPr>
+          <w:rFonts w:cstheme="minorHAnsi"/>
+          <w:sz w:val="22"/>
+          <w:szCs w:val="22"/>
+          <w:lang w:val="pt-BR"/>
+        </w:rPr>
+        <w:t>inte</w:t>
+      </w:r>
+      <w:r>
+        <w:rPr>
+          <w:rFonts w:cstheme="minorHAnsi"/>
+          <w:sz w:val="22"/>
+          <w:szCs w:val="22"/>
+          <w:lang w:val="pt-BR"/>
+        </w:rPr>
+        <w:t xml:space="preserve"> arquitetura</w:t>
+      </w:r>
+      <w:r>
+        <w:rPr>
+          <w:rFonts w:cstheme="minorHAnsi"/>
+          <w:sz w:val="22"/>
+          <w:szCs w:val="22"/>
+          <w:lang w:val="pt-BR"/>
+        </w:rPr>
+        <w:t>:</w:t>
       </w:r>
     </w:p>
     <w:p>
@@ -430,7 +511,7 @@
           <w:noProof/>
           <w:sz w:val="22"/>
           <w:szCs w:val="22"/>
-          <w:lang w:val="pt-BR"/>
+          <w:lang w:val="pt-BR" w:eastAsia="pt-BR"/>
         </w:rPr>
         <w:drawing>
           <wp:inline distT="0" distB="0" distL="0" distR="0" wp14:anchorId="05496FD2" wp14:editId="74B2C8F7">
@@ -483,19 +564,16 @@
           <w:lang w:val="pt-BR"/>
         </w:rPr>
       </w:pPr>
-      <w:proofErr w:type="spellStart"/>
-      <w:r>
-        <w:rPr>
-          <w:rFonts w:cstheme="minorHAnsi"/>
-          <w:b/>
-          <w:sz w:val="22"/>
-          <w:szCs w:val="22"/>
-          <w:lang w:val="pt-BR"/>
-        </w:rPr>
-        <w:lastRenderedPageBreak/>
+      <w:r>
+        <w:rPr>
+          <w:rFonts w:cstheme="minorHAnsi"/>
+          <w:b/>
+          <w:sz w:val="22"/>
+          <w:szCs w:val="22"/>
+          <w:lang w:val="pt-BR"/>
+        </w:rPr>
         <w:t>Process</w:t>
       </w:r>
-      <w:proofErr w:type="spellEnd"/>
       <w:r>
         <w:rPr>
           <w:rFonts w:cstheme="minorHAnsi"/>
@@ -549,7 +627,16 @@
           <w:szCs w:val="22"/>
           <w:lang w:val="pt-BR"/>
         </w:rPr>
-        <w:t xml:space="preserve">Recebe como entrada </w:t>
+        <w:t>r</w:t>
+      </w:r>
+      <w:r>
+        <w:rPr>
+          <w:rFonts w:cstheme="minorHAnsi"/>
+          <w:sz w:val="22"/>
+          <w:szCs w:val="22"/>
+          <w:lang w:val="pt-BR"/>
+        </w:rPr>
+        <w:t xml:space="preserve">ecebe como entrada </w:t>
       </w:r>
       <w:r>
         <w:rPr>
@@ -576,7 +663,61 @@
           <w:szCs w:val="22"/>
           <w:lang w:val="pt-BR"/>
         </w:rPr>
-        <w:t>dos processos e realiza uma simulação da execução de tais processos até que todos os processos especificados no arquivo tenham executado por completo. Fornece também uma interface de comunicação com módulos externos que precisam buscar informações sobre os processos.</w:t>
+        <w:t>dos processos e realiza uma simulaç</w:t>
+      </w:r>
+      <w:r>
+        <w:rPr>
+          <w:rFonts w:cstheme="minorHAnsi"/>
+          <w:sz w:val="22"/>
+          <w:szCs w:val="22"/>
+          <w:lang w:val="pt-BR"/>
+        </w:rPr>
+        <w:t>ão da execução dos mesmos</w:t>
+      </w:r>
+      <w:r>
+        <w:rPr>
+          <w:rFonts w:cstheme="minorHAnsi"/>
+          <w:sz w:val="22"/>
+          <w:szCs w:val="22"/>
+          <w:lang w:val="pt-BR"/>
+        </w:rPr>
+        <w:t xml:space="preserve"> até que todos os processos especificados no arquivo tenham </w:t>
+      </w:r>
+      <w:r>
+        <w:rPr>
+          <w:rFonts w:cstheme="minorHAnsi"/>
+          <w:sz w:val="22"/>
+          <w:szCs w:val="22"/>
+          <w:lang w:val="pt-BR"/>
+        </w:rPr>
+        <w:t xml:space="preserve">sido </w:t>
+      </w:r>
+      <w:r>
+        <w:rPr>
+          <w:rFonts w:cstheme="minorHAnsi"/>
+          <w:sz w:val="22"/>
+          <w:szCs w:val="22"/>
+          <w:lang w:val="pt-BR"/>
+        </w:rPr>
+        <w:t>executado</w:t>
+      </w:r>
+      <w:r>
+        <w:rPr>
+          <w:rFonts w:cstheme="minorHAnsi"/>
+          <w:sz w:val="22"/>
+          <w:szCs w:val="22"/>
+          <w:lang w:val="pt-BR"/>
+        </w:rPr>
+        <w:t>s</w:t>
+      </w:r>
+      <w:r>
+        <w:rPr>
+          <w:rFonts w:cstheme="minorHAnsi"/>
+          <w:sz w:val="22"/>
+          <w:szCs w:val="22"/>
+          <w:lang w:val="pt-BR"/>
+        </w:rPr>
+        <w:t xml:space="preserve"> por completo. Fornece também uma interface de comunicação com módulos externos que precisam buscar informações sobre os processos.</w:t>
       </w:r>
     </w:p>
     <w:p>
@@ -647,7 +788,16 @@
           <w:szCs w:val="22"/>
           <w:lang w:val="pt-BR"/>
         </w:rPr>
-        <w:t xml:space="preserve"> – Contém as estruturas de dados utilizadas para abstrair o funcionamento de um processo</w:t>
+        <w:t xml:space="preserve"> – c</w:t>
+      </w:r>
+      <w:r>
+        <w:rPr>
+          <w:rFonts w:cstheme="minorHAnsi"/>
+          <w:sz w:val="22"/>
+          <w:szCs w:val="22"/>
+          <w:lang w:val="pt-BR"/>
+        </w:rPr>
+        <w:t>ontém as estruturas de dados utilizadas para abstrair o funcionamento de um processo</w:t>
       </w:r>
       <w:r>
         <w:rPr>
@@ -710,7 +860,16 @@
           <w:szCs w:val="22"/>
           <w:lang w:val="pt-BR"/>
         </w:rPr>
-        <w:t>Faz a leitura do arquivo de processos, validando-o e convertendo as linhas para as estruturas de dados definidas no módulo de processos</w:t>
+        <w:t>realiza</w:t>
+      </w:r>
+      <w:r>
+        <w:rPr>
+          <w:rFonts w:cstheme="minorHAnsi"/>
+          <w:sz w:val="22"/>
+          <w:szCs w:val="22"/>
+          <w:lang w:val="pt-BR"/>
+        </w:rPr>
+        <w:t xml:space="preserve"> a leitura do arquivo de processos, validando-o e convertendo as linhas para as estruturas de dados definidas no módulo de processos</w:t>
       </w:r>
       <w:r>
         <w:rPr>
@@ -835,16 +994,16 @@
           <w:szCs w:val="22"/>
           <w:lang w:val="pt-BR"/>
         </w:rPr>
-        <w:t>É</w:t>
-      </w:r>
-      <w:r>
-        <w:rPr>
-          <w:rFonts w:cstheme="minorHAnsi"/>
-          <w:sz w:val="22"/>
-          <w:szCs w:val="22"/>
-          <w:lang w:val="pt-BR"/>
-        </w:rPr>
-        <w:t xml:space="preserve"> o “Coração” do programa. Responsável por montar a abstração das estruturas de fila e escalonar quais processos devem ser executados em determinado momento,</w:t>
+        <w:t>funciona como o “Coração” do programa. É r</w:t>
+      </w:r>
+      <w:r>
+        <w:rPr>
+          <w:rFonts w:cstheme="minorHAnsi"/>
+          <w:sz w:val="22"/>
+          <w:szCs w:val="22"/>
+          <w:lang w:val="pt-BR"/>
+        </w:rPr>
+        <w:t>esponsável por montar a abstração das estruturas de fila e escalonar quais processos devem ser executados em determinado momento,</w:t>
       </w:r>
       <w:r>
         <w:rPr>
@@ -929,6 +1088,16 @@
         </w:rPr>
         <w:t>Equivale ao módulo de filas da especificação</w:t>
       </w:r>
+      <w:r>
+        <w:rPr>
+          <w:rFonts w:cstheme="minorHAnsi"/>
+          <w:b/>
+          <w:sz w:val="22"/>
+          <w:szCs w:val="22"/>
+          <w:lang w:val="pt-BR"/>
+        </w:rPr>
+        <w:t>.</w:t>
+      </w:r>
     </w:p>
     <w:p>
       <w:pPr>
@@ -1011,16 +1180,43 @@
           <w:szCs w:val="22"/>
           <w:lang w:val="pt-BR"/>
         </w:rPr>
-        <w:t xml:space="preserve">Responsável por verificar a disponibilidade de memória, tanto para processos </w:t>
-      </w:r>
-      <w:r>
-        <w:rPr>
-          <w:rFonts w:cstheme="minorHAnsi"/>
-          <w:sz w:val="22"/>
-          <w:szCs w:val="22"/>
-          <w:lang w:val="pt-BR"/>
-        </w:rPr>
-        <w:t xml:space="preserve">de tempo real quanto para demais processos, alocar blocos contíguos de memória utilizando o algoritmo </w:t>
+        <w:t>r</w:t>
+      </w:r>
+      <w:r>
+        <w:rPr>
+          <w:rFonts w:cstheme="minorHAnsi"/>
+          <w:sz w:val="22"/>
+          <w:szCs w:val="22"/>
+          <w:lang w:val="pt-BR"/>
+        </w:rPr>
+        <w:t xml:space="preserve">esponsável por verificar a disponibilidade de memória, tanto para processos </w:t>
+      </w:r>
+      <w:r>
+        <w:rPr>
+          <w:rFonts w:cstheme="minorHAnsi"/>
+          <w:sz w:val="22"/>
+          <w:szCs w:val="22"/>
+          <w:lang w:val="pt-BR"/>
+        </w:rPr>
+        <w:t xml:space="preserve">de tempo real quanto para </w:t>
+      </w:r>
+      <w:r>
+        <w:rPr>
+          <w:rFonts w:cstheme="minorHAnsi"/>
+          <w:sz w:val="22"/>
+          <w:szCs w:val="22"/>
+          <w:lang w:val="pt-BR"/>
+        </w:rPr>
+        <w:t xml:space="preserve">os </w:t>
+      </w:r>
+      <w:r>
+        <w:rPr>
+          <w:rFonts w:cstheme="minorHAnsi"/>
+          <w:sz w:val="22"/>
+          <w:szCs w:val="22"/>
+          <w:lang w:val="pt-BR"/>
+        </w:rPr>
+        <w:t xml:space="preserve">demais processos, alocar blocos contíguos de memória utilizando o algoritmo </w:t>
       </w:r>
       <w:proofErr w:type="spellStart"/>
       <w:r>
@@ -1165,7 +1361,16 @@
           <w:szCs w:val="22"/>
           <w:lang w:val="pt-BR"/>
         </w:rPr>
-        <w:t>Responsável por gerenciar todos os dispositivos de E/S, realizando alocação e liberação desses recursos.</w:t>
+        <w:t>r</w:t>
+      </w:r>
+      <w:r>
+        <w:rPr>
+          <w:rFonts w:cstheme="minorHAnsi"/>
+          <w:sz w:val="22"/>
+          <w:szCs w:val="22"/>
+          <w:lang w:val="pt-BR"/>
+        </w:rPr>
+        <w:t>esponsável por gerenciar todos os dispositivos de E/S, realizando alocação e liberação desses recursos.</w:t>
       </w:r>
     </w:p>
     <w:p>
@@ -1234,7 +1439,6 @@
           <w:lang w:val="pt-BR"/>
         </w:rPr>
       </w:pPr>
-      <w:proofErr w:type="spellStart"/>
       <w:r>
         <w:rPr>
           <w:rFonts w:cstheme="minorHAnsi"/>
@@ -1245,7 +1449,16 @@
         </w:rPr>
         <w:t>Obs</w:t>
       </w:r>
-      <w:proofErr w:type="spellEnd"/>
+      <w:r>
+        <w:rPr>
+          <w:rFonts w:cstheme="minorHAnsi"/>
+          <w:b/>
+          <w:sz w:val="22"/>
+          <w:szCs w:val="22"/>
+          <w:lang w:val="pt-BR"/>
+        </w:rPr>
+        <w:t>.</w:t>
+      </w:r>
       <w:r>
         <w:rPr>
           <w:rFonts w:cstheme="minorHAnsi"/>
@@ -1263,7 +1476,52 @@
           <w:szCs w:val="22"/>
           <w:lang w:val="pt-BR"/>
         </w:rPr>
-        <w:t xml:space="preserve">No algoritmo construído, tanto memória quanto dispositivos foram considerados como </w:t>
+        <w:t>no algori</w:t>
+      </w:r>
+      <w:r>
+        <w:rPr>
+          <w:rFonts w:cstheme="minorHAnsi"/>
+          <w:sz w:val="22"/>
+          <w:szCs w:val="22"/>
+          <w:lang w:val="pt-BR"/>
+        </w:rPr>
+        <w:t xml:space="preserve">tmo construído, tanto </w:t>
+      </w:r>
+      <w:r>
+        <w:rPr>
+          <w:rFonts w:cstheme="minorHAnsi"/>
+          <w:sz w:val="22"/>
+          <w:szCs w:val="22"/>
+          <w:lang w:val="pt-BR"/>
+        </w:rPr>
+        <w:t xml:space="preserve">a </w:t>
+      </w:r>
+      <w:r>
+        <w:rPr>
+          <w:rFonts w:cstheme="minorHAnsi"/>
+          <w:sz w:val="22"/>
+          <w:szCs w:val="22"/>
+          <w:lang w:val="pt-BR"/>
+        </w:rPr>
+        <w:t xml:space="preserve">memória quanto </w:t>
+      </w:r>
+      <w:r>
+        <w:rPr>
+          <w:rFonts w:cstheme="minorHAnsi"/>
+          <w:sz w:val="22"/>
+          <w:szCs w:val="22"/>
+          <w:lang w:val="pt-BR"/>
+        </w:rPr>
+        <w:t xml:space="preserve">os </w:t>
+      </w:r>
+      <w:r>
+        <w:rPr>
+          <w:rFonts w:cstheme="minorHAnsi"/>
+          <w:sz w:val="22"/>
+          <w:szCs w:val="22"/>
+          <w:lang w:val="pt-BR"/>
+        </w:rPr>
+        <w:t xml:space="preserve">dispositivos foram considerados como </w:t>
       </w:r>
       <w:r>
         <w:rPr>
@@ -1292,7 +1550,16 @@
           <w:szCs w:val="22"/>
           <w:lang w:val="pt-BR"/>
         </w:rPr>
-        <w:t xml:space="preserve">, mas isso somente no âmbito da nomenclatura. </w:t>
+        <w:t>, mas isso apenas</w:t>
+      </w:r>
+      <w:r>
+        <w:rPr>
+          <w:rFonts w:cstheme="minorHAnsi"/>
+          <w:sz w:val="22"/>
+          <w:szCs w:val="22"/>
+          <w:lang w:val="pt-BR"/>
+        </w:rPr>
+        <w:t xml:space="preserve"> no âmbito da nomenclatura. </w:t>
       </w:r>
       <w:r>
         <w:rPr>
@@ -1335,6 +1602,15 @@
           <w:lang w:val="pt-BR"/>
         </w:rPr>
       </w:pPr>
+      <w:r>
+        <w:rPr>
+          <w:rFonts w:cstheme="minorHAnsi"/>
+          <w:sz w:val="22"/>
+          <w:szCs w:val="22"/>
+          <w:lang w:val="pt-BR"/>
+        </w:rPr>
+        <w:t>A solução desenvolvida para o File Manager, por sua vez, segue a seguinte arquitetura:</w:t>
+      </w:r>
     </w:p>
     <w:p>
       <w:pPr>
@@ -1355,27 +1631,8 @@
           <w:szCs w:val="22"/>
           <w:lang w:val="pt-BR"/>
         </w:rPr>
-        <w:t xml:space="preserve">Arquitetura do </w:t>
-      </w:r>
-      <w:r>
-        <w:rPr>
-          <w:rFonts w:cstheme="minorHAnsi"/>
-          <w:b/>
-          <w:sz w:val="22"/>
-          <w:szCs w:val="22"/>
-          <w:lang w:val="pt-BR"/>
-        </w:rPr>
-        <w:t>File</w:t>
-      </w:r>
-      <w:r>
-        <w:rPr>
-          <w:rFonts w:cstheme="minorHAnsi"/>
-          <w:b/>
-          <w:sz w:val="22"/>
-          <w:szCs w:val="22"/>
-          <w:lang w:val="pt-BR"/>
-        </w:rPr>
-        <w:t xml:space="preserve"> Manager</w:t>
+        <w:lastRenderedPageBreak/>
+        <w:t>Arquitetura do File Manager</w:t>
       </w:r>
     </w:p>
     <w:p>
@@ -1405,9 +1662,10 @@
         <w:rPr>
           <w:rFonts w:cstheme="minorHAnsi"/>
           <w:b/>
-          <w:sz w:val="22"/>
-          <w:szCs w:val="22"/>
-          <w:lang w:val="pt-BR"/>
+          <w:noProof/>
+          <w:sz w:val="22"/>
+          <w:szCs w:val="22"/>
+          <w:lang w:val="pt-BR" w:eastAsia="pt-BR"/>
         </w:rPr>
         <w:drawing>
           <wp:inline distT="0" distB="0" distL="0" distR="0" wp14:anchorId="4E5CFFF0" wp14:editId="46EACDA3">
@@ -1527,25 +1785,199 @@
           <w:szCs w:val="22"/>
           <w:lang w:val="pt-BR"/>
         </w:rPr>
-        <w:t xml:space="preserve">Recebe como entrada </w:t>
-      </w:r>
-      <w:r>
-        <w:rPr>
-          <w:rFonts w:cstheme="minorHAnsi"/>
-          <w:sz w:val="22"/>
-          <w:szCs w:val="22"/>
-          <w:lang w:val="pt-BR"/>
-        </w:rPr>
-        <w:t>um arquivo contendo o estado inicial do disco e as instruções à serem executadas pelo sistema de arquivos e inicializa o disco com tais dados, para logo em seguida realizar a execução das instruções. O módulo também é responsável por verificar erros na sintaxe def</w:t>
-      </w:r>
-      <w:r>
-        <w:rPr>
-          <w:rFonts w:cstheme="minorHAnsi"/>
-          <w:sz w:val="22"/>
-          <w:szCs w:val="22"/>
-          <w:lang w:val="pt-BR"/>
-        </w:rPr>
-        <w:t xml:space="preserve">inida pela especificação, </w:t>
+        <w:t>r</w:t>
+      </w:r>
+      <w:r>
+        <w:rPr>
+          <w:rFonts w:cstheme="minorHAnsi"/>
+          <w:sz w:val="22"/>
+          <w:szCs w:val="22"/>
+          <w:lang w:val="pt-BR"/>
+        </w:rPr>
+        <w:t>ecebe como entrada um arquivo contendo o estado inicial do disco e as instruções à serem executadas pelo sistema de arquivos</w:t>
+      </w:r>
+      <w:r>
+        <w:rPr>
+          <w:rFonts w:cstheme="minorHAnsi"/>
+          <w:sz w:val="22"/>
+          <w:szCs w:val="22"/>
+          <w:lang w:val="pt-BR"/>
+        </w:rPr>
+        <w:t>. O</w:t>
+      </w:r>
+      <w:r>
+        <w:rPr>
+          <w:rFonts w:cstheme="minorHAnsi"/>
+          <w:sz w:val="22"/>
+          <w:szCs w:val="22"/>
+          <w:lang w:val="pt-BR"/>
+        </w:rPr>
+        <w:t xml:space="preserve"> disco </w:t>
+      </w:r>
+      <w:r>
+        <w:rPr>
+          <w:rFonts w:cstheme="minorHAnsi"/>
+          <w:sz w:val="22"/>
+          <w:szCs w:val="22"/>
+          <w:lang w:val="pt-BR"/>
+        </w:rPr>
+        <w:t xml:space="preserve">é inicializado </w:t>
+      </w:r>
+      <w:r>
+        <w:rPr>
+          <w:rFonts w:cstheme="minorHAnsi"/>
+          <w:sz w:val="22"/>
+          <w:szCs w:val="22"/>
+          <w:lang w:val="pt-BR"/>
+        </w:rPr>
+        <w:t>com tais dado</w:t>
+      </w:r>
+      <w:r>
+        <w:rPr>
+          <w:rFonts w:cstheme="minorHAnsi"/>
+          <w:sz w:val="22"/>
+          <w:szCs w:val="22"/>
+          <w:lang w:val="pt-BR"/>
+        </w:rPr>
+        <w:t xml:space="preserve">s, para </w:t>
+      </w:r>
+      <w:r>
+        <w:rPr>
+          <w:rFonts w:cstheme="minorHAnsi"/>
+          <w:sz w:val="22"/>
+          <w:szCs w:val="22"/>
+          <w:lang w:val="pt-BR"/>
+        </w:rPr>
+        <w:t xml:space="preserve">que </w:t>
+      </w:r>
+      <w:r>
+        <w:rPr>
+          <w:rFonts w:cstheme="minorHAnsi"/>
+          <w:sz w:val="22"/>
+          <w:szCs w:val="22"/>
+          <w:lang w:val="pt-BR"/>
+        </w:rPr>
+        <w:t>logo</w:t>
+      </w:r>
+      <w:r>
+        <w:rPr>
+          <w:rFonts w:cstheme="minorHAnsi"/>
+          <w:sz w:val="22"/>
+          <w:szCs w:val="22"/>
+          <w:lang w:val="pt-BR"/>
+        </w:rPr>
+        <w:t xml:space="preserve"> em seguida realize</w:t>
+      </w:r>
+      <w:r>
+        <w:rPr>
+          <w:rFonts w:cstheme="minorHAnsi"/>
+          <w:sz w:val="22"/>
+          <w:szCs w:val="22"/>
+          <w:lang w:val="pt-BR"/>
+        </w:rPr>
+        <w:t xml:space="preserve"> a execução das instruções. </w:t>
+      </w:r>
+    </w:p>
+    <w:p>
+      <w:pPr>
+        <w:pStyle w:val="PargrafodaLista"/>
+        <w:ind w:left="1080"/>
+        <w:rPr>
+          <w:rFonts w:cstheme="minorHAnsi"/>
+          <w:sz w:val="22"/>
+          <w:szCs w:val="22"/>
+          <w:lang w:val="pt-BR"/>
+        </w:rPr>
+      </w:pPr>
+      <w:r>
+        <w:rPr>
+          <w:rFonts w:cstheme="minorHAnsi"/>
+          <w:sz w:val="22"/>
+          <w:szCs w:val="22"/>
+          <w:lang w:val="pt-BR"/>
+        </w:rPr>
+        <w:t xml:space="preserve">O módulo também é responsável </w:t>
+      </w:r>
+      <w:r>
+        <w:rPr>
+          <w:rFonts w:cstheme="minorHAnsi"/>
+          <w:sz w:val="22"/>
+          <w:szCs w:val="22"/>
+          <w:lang w:val="pt-BR"/>
+        </w:rPr>
+        <w:t>pela verificação de</w:t>
+      </w:r>
+      <w:r>
+        <w:rPr>
+          <w:rFonts w:cstheme="minorHAnsi"/>
+          <w:sz w:val="22"/>
+          <w:szCs w:val="22"/>
+          <w:lang w:val="pt-BR"/>
+        </w:rPr>
+        <w:t xml:space="preserve"> erros na sintaxe </w:t>
+      </w:r>
+      <w:r>
+        <w:rPr>
+          <w:rFonts w:cstheme="minorHAnsi"/>
+          <w:sz w:val="22"/>
+          <w:szCs w:val="22"/>
+          <w:lang w:val="pt-BR"/>
+        </w:rPr>
+        <w:t>(</w:t>
+      </w:r>
+      <w:r>
+        <w:rPr>
+          <w:rFonts w:cstheme="minorHAnsi"/>
+          <w:sz w:val="22"/>
+          <w:szCs w:val="22"/>
+          <w:lang w:val="pt-BR"/>
+        </w:rPr>
+        <w:t>def</w:t>
+      </w:r>
+      <w:r>
+        <w:rPr>
+          <w:rFonts w:cstheme="minorHAnsi"/>
+          <w:sz w:val="22"/>
+          <w:szCs w:val="22"/>
+          <w:lang w:val="pt-BR"/>
+        </w:rPr>
+        <w:t>inida</w:t>
+      </w:r>
+      <w:r>
+        <w:rPr>
+          <w:rFonts w:cstheme="minorHAnsi"/>
+          <w:sz w:val="22"/>
+          <w:szCs w:val="22"/>
+          <w:lang w:val="pt-BR"/>
+        </w:rPr>
+        <w:t>s</w:t>
+      </w:r>
+      <w:r>
+        <w:rPr>
+          <w:rFonts w:cstheme="minorHAnsi"/>
+          <w:sz w:val="22"/>
+          <w:szCs w:val="22"/>
+          <w:lang w:val="pt-BR"/>
+        </w:rPr>
+        <w:t xml:space="preserve"> pela especificação</w:t>
+      </w:r>
+      <w:r>
+        <w:rPr>
+          <w:rFonts w:cstheme="minorHAnsi"/>
+          <w:sz w:val="22"/>
+          <w:szCs w:val="22"/>
+          <w:lang w:val="pt-BR"/>
+        </w:rPr>
+        <w:t>)</w:t>
+      </w:r>
+      <w:r>
+        <w:rPr>
+          <w:rFonts w:cstheme="minorHAnsi"/>
+          <w:sz w:val="22"/>
+          <w:szCs w:val="22"/>
+          <w:lang w:val="pt-BR"/>
+        </w:rPr>
+        <w:t xml:space="preserve">, </w:t>
       </w:r>
       <w:r>
         <w:rPr>
@@ -1563,31 +1995,130 @@
           <w:szCs w:val="22"/>
           <w:lang w:val="pt-BR"/>
         </w:rPr>
-        <w:t>r</w:t>
-      </w:r>
-      <w:r>
-        <w:rPr>
-          <w:rFonts w:cstheme="minorHAnsi"/>
-          <w:sz w:val="22"/>
-          <w:szCs w:val="22"/>
-          <w:lang w:val="pt-BR"/>
-        </w:rPr>
-        <w:t xml:space="preserve"> erros lógicos nos arquivos de inicialização (como por exemplo inicializar 2 arquivos que ocupam os mesmos setores)</w:t>
-      </w:r>
-      <w:r>
-        <w:rPr>
-          <w:rFonts w:cstheme="minorHAnsi"/>
-          <w:sz w:val="22"/>
-          <w:szCs w:val="22"/>
-          <w:lang w:val="pt-BR"/>
-        </w:rPr>
-        <w:t xml:space="preserve"> e buscar dados dos processos realizando operações no disco no Gerenciador de Processos por meio de uma interface de comunicação.</w:t>
-      </w:r>
-    </w:p>
-    <w:p>
-      <w:pPr>
-        <w:pStyle w:val="PargrafodaLista"/>
-        <w:ind w:left="1440"/>
+        <w:t>ção de</w:t>
+      </w:r>
+      <w:r>
+        <w:rPr>
+          <w:rFonts w:cstheme="minorHAnsi"/>
+          <w:sz w:val="22"/>
+          <w:szCs w:val="22"/>
+          <w:lang w:val="pt-BR"/>
+        </w:rPr>
+        <w:t xml:space="preserve"> erros lógicos nos arquivos de</w:t>
+      </w:r>
+      <w:r>
+        <w:rPr>
+          <w:rFonts w:cstheme="minorHAnsi"/>
+          <w:sz w:val="22"/>
+          <w:szCs w:val="22"/>
+          <w:lang w:val="pt-BR"/>
+        </w:rPr>
+        <w:t xml:space="preserve"> inicialização (como a inicialização de dois</w:t>
+      </w:r>
+      <w:r>
+        <w:rPr>
+          <w:rFonts w:cstheme="minorHAnsi"/>
+          <w:sz w:val="22"/>
+          <w:szCs w:val="22"/>
+          <w:lang w:val="pt-BR"/>
+        </w:rPr>
+        <w:t xml:space="preserve"> arquivos que ocupam os mesmos setores)</w:t>
+      </w:r>
+      <w:r>
+        <w:rPr>
+          <w:rFonts w:cstheme="minorHAnsi"/>
+          <w:sz w:val="22"/>
+          <w:szCs w:val="22"/>
+          <w:lang w:val="pt-BR"/>
+        </w:rPr>
+        <w:t xml:space="preserve"> </w:t>
+      </w:r>
+      <w:r>
+        <w:rPr>
+          <w:rFonts w:cstheme="minorHAnsi"/>
+          <w:sz w:val="22"/>
+          <w:szCs w:val="22"/>
+          <w:lang w:val="pt-BR"/>
+        </w:rPr>
+        <w:t xml:space="preserve">e </w:t>
+      </w:r>
+      <w:r>
+        <w:rPr>
+          <w:rFonts w:cstheme="minorHAnsi"/>
+          <w:sz w:val="22"/>
+          <w:szCs w:val="22"/>
+          <w:lang w:val="pt-BR"/>
+        </w:rPr>
+        <w:t>a realização de</w:t>
+      </w:r>
+      <w:r>
+        <w:rPr>
+          <w:rFonts w:cstheme="minorHAnsi"/>
+          <w:sz w:val="22"/>
+          <w:szCs w:val="22"/>
+          <w:lang w:val="pt-BR"/>
+        </w:rPr>
+        <w:t xml:space="preserve"> operações no disco</w:t>
+      </w:r>
+      <w:r>
+        <w:rPr>
+          <w:rFonts w:cstheme="minorHAnsi"/>
+          <w:sz w:val="22"/>
+          <w:szCs w:val="22"/>
+          <w:lang w:val="pt-BR"/>
+        </w:rPr>
+        <w:t xml:space="preserve"> (</w:t>
+      </w:r>
+      <w:r>
+        <w:rPr>
+          <w:rFonts w:cstheme="minorHAnsi"/>
+          <w:sz w:val="22"/>
+          <w:szCs w:val="22"/>
+          <w:lang w:val="pt-BR"/>
+        </w:rPr>
+        <w:t>por meio da busca de dados dos processos</w:t>
+      </w:r>
+      <w:r>
+        <w:rPr>
+          <w:rFonts w:cstheme="minorHAnsi"/>
+          <w:sz w:val="22"/>
+          <w:szCs w:val="22"/>
+          <w:lang w:val="pt-BR"/>
+        </w:rPr>
+        <w:t xml:space="preserve"> e subsequente verificação</w:t>
+      </w:r>
+      <w:r>
+        <w:rPr>
+          <w:rFonts w:cstheme="minorHAnsi"/>
+          <w:sz w:val="22"/>
+          <w:szCs w:val="22"/>
+          <w:lang w:val="pt-BR"/>
+        </w:rPr>
+        <w:t xml:space="preserve"> de permissões para tais operações por meio de uma interface de comunicação com o Gerenciador de Processos</w:t>
+      </w:r>
+      <w:r>
+        <w:rPr>
+          <w:rFonts w:cstheme="minorHAnsi"/>
+          <w:sz w:val="22"/>
+          <w:szCs w:val="22"/>
+          <w:lang w:val="pt-BR"/>
+        </w:rPr>
+        <w:t>)</w:t>
+      </w:r>
+      <w:r>
+        <w:rPr>
+          <w:rFonts w:cstheme="minorHAnsi"/>
+          <w:sz w:val="22"/>
+          <w:szCs w:val="22"/>
+          <w:lang w:val="pt-BR"/>
+        </w:rPr>
+        <w:t>.</w:t>
+      </w:r>
+    </w:p>
+    <w:p>
+      <w:pPr>
+        <w:pStyle w:val="PargrafodaLista"/>
+        <w:ind w:left="1080"/>
         <w:rPr>
           <w:rFonts w:cstheme="minorHAnsi"/>
           <w:sz w:val="22"/>
@@ -1683,7 +2214,16 @@
           <w:szCs w:val="22"/>
           <w:lang w:val="pt-BR"/>
         </w:rPr>
-        <w:t xml:space="preserve">Responsável por operações de </w:t>
+        <w:t>r</w:t>
+      </w:r>
+      <w:r>
+        <w:rPr>
+          <w:rFonts w:cstheme="minorHAnsi"/>
+          <w:sz w:val="22"/>
+          <w:szCs w:val="22"/>
+          <w:lang w:val="pt-BR"/>
+        </w:rPr>
+        <w:t xml:space="preserve">esponsável por operações de </w:t>
       </w:r>
       <w:proofErr w:type="spellStart"/>
       <w:r>
@@ -1704,6 +2244,15 @@
           <w:lang w:val="pt-BR"/>
         </w:rPr>
         <w:t xml:space="preserve"> e Delete</w:t>
+      </w:r>
+      <w:r>
+        <w:rPr>
+          <w:rFonts w:cstheme="minorHAnsi"/>
+          <w:sz w:val="22"/>
+          <w:szCs w:val="22"/>
+          <w:lang w:val="pt-BR"/>
+        </w:rPr>
+        <w:t>.</w:t>
       </w:r>
     </w:p>
     <w:p>
@@ -1790,7 +2339,25 @@
           <w:szCs w:val="22"/>
           <w:lang w:val="pt-BR"/>
         </w:rPr>
-        <w:t>Abstrair as funcionalidades de um disco rígido conforme a especificação</w:t>
+        <w:t>a</w:t>
+      </w:r>
+      <w:r>
+        <w:rPr>
+          <w:rFonts w:cstheme="minorHAnsi"/>
+          <w:sz w:val="22"/>
+          <w:szCs w:val="22"/>
+          <w:lang w:val="pt-BR"/>
+        </w:rPr>
+        <w:t>bstrair as funcionalidades de um disco rígido conforme a especificação</w:t>
+      </w:r>
+      <w:r>
+        <w:rPr>
+          <w:rFonts w:cstheme="minorHAnsi"/>
+          <w:sz w:val="22"/>
+          <w:szCs w:val="22"/>
+          <w:lang w:val="pt-BR"/>
+        </w:rPr>
+        <w:t>.</w:t>
       </w:r>
     </w:p>
     <w:p>
@@ -1887,7 +2454,34 @@
           <w:szCs w:val="22"/>
           <w:lang w:val="pt-BR"/>
         </w:rPr>
-        <w:t xml:space="preserve">Um dos principais pilares visando uma boa qualidade do código desenvolvido e um desenvolvimento ágil e paralelo foi conseguir dividir o problema em módulos bem definidos com responsabilidades claras, conceito conhecido como </w:t>
+        <w:t>C</w:t>
+      </w:r>
+      <w:r>
+        <w:rPr>
+          <w:rFonts w:cstheme="minorHAnsi"/>
+          <w:sz w:val="22"/>
+          <w:szCs w:val="22"/>
+          <w:lang w:val="pt-BR"/>
+        </w:rPr>
+        <w:t xml:space="preserve">onseguir dividir o problema em módulos bem definidos com responsabilidades claras, conceito </w:t>
+      </w:r>
+      <w:r>
+        <w:rPr>
+          <w:rFonts w:cstheme="minorHAnsi"/>
+          <w:sz w:val="22"/>
+          <w:szCs w:val="22"/>
+          <w:lang w:val="pt-BR"/>
+        </w:rPr>
+        <w:t>conhecido</w:t>
+      </w:r>
+      <w:r>
+        <w:rPr>
+          <w:rFonts w:cstheme="minorHAnsi"/>
+          <w:sz w:val="22"/>
+          <w:szCs w:val="22"/>
+          <w:lang w:val="pt-BR"/>
+        </w:rPr>
+        <w:t xml:space="preserve"> como </w:t>
       </w:r>
       <w:proofErr w:type="spellStart"/>
       <w:r>
@@ -1948,11 +2542,48 @@
       <w:r>
         <w:rPr>
           <w:rFonts w:cstheme="minorHAnsi"/>
-          <w:sz w:val="22"/>
-          <w:szCs w:val="22"/>
-          <w:lang w:val="pt-BR"/>
-        </w:rPr>
-        <w:t xml:space="preserve">. Como muitos dos </w:t>
+          <w:i/>
+          <w:sz w:val="22"/>
+          <w:szCs w:val="22"/>
+          <w:lang w:val="pt-BR"/>
+        </w:rPr>
+        <w:t>)</w:t>
+      </w:r>
+      <w:r>
+        <w:rPr>
+          <w:rFonts w:cstheme="minorHAnsi"/>
+          <w:sz w:val="22"/>
+          <w:szCs w:val="22"/>
+          <w:lang w:val="pt-BR"/>
+        </w:rPr>
+        <w:t xml:space="preserve"> é u</w:t>
+      </w:r>
+      <w:r>
+        <w:rPr>
+          <w:rFonts w:cstheme="minorHAnsi"/>
+          <w:sz w:val="22"/>
+          <w:szCs w:val="22"/>
+          <w:lang w:val="pt-BR"/>
+        </w:rPr>
+        <w:t>m dos principais pilares que visa</w:t>
+      </w:r>
+      <w:r>
+        <w:rPr>
+          <w:rFonts w:cstheme="minorHAnsi"/>
+          <w:sz w:val="22"/>
+          <w:szCs w:val="22"/>
+          <w:lang w:val="pt-BR"/>
+        </w:rPr>
+        <w:t>m</w:t>
+      </w:r>
+      <w:r>
+        <w:rPr>
+          <w:rFonts w:cstheme="minorHAnsi"/>
+          <w:sz w:val="22"/>
+          <w:szCs w:val="22"/>
+          <w:lang w:val="pt-BR"/>
+        </w:rPr>
+        <w:t xml:space="preserve"> uma boa </w:t>
       </w:r>
       <w:r>
         <w:rPr>
@@ -1962,7 +2593,205 @@
           <w:lang w:val="pt-BR"/>
         </w:rPr>
         <w:lastRenderedPageBreak/>
-        <w:t>módulos dependiam dos outros, a solução foi estabelecer uma interface de comunicação com os contratos das funções que seriam usadas para ligar os módulos. Assim não era necessária uma implementação concreta de um módulo para que o outro pudesse funcionar, bastava criar uma implementação provisória que seria substituída pelo módulo de fato assim que fosse concluído.</w:t>
+        <w:t>qua</w:t>
+      </w:r>
+      <w:r>
+        <w:rPr>
+          <w:rFonts w:cstheme="minorHAnsi"/>
+          <w:sz w:val="22"/>
+          <w:szCs w:val="22"/>
+          <w:lang w:val="pt-BR"/>
+        </w:rPr>
+        <w:t>lidade de código</w:t>
+      </w:r>
+      <w:r>
+        <w:rPr>
+          <w:rFonts w:cstheme="minorHAnsi"/>
+          <w:sz w:val="22"/>
+          <w:szCs w:val="22"/>
+          <w:lang w:val="pt-BR"/>
+        </w:rPr>
+        <w:t xml:space="preserve">, </w:t>
+      </w:r>
+      <w:r>
+        <w:rPr>
+          <w:rFonts w:cstheme="minorHAnsi"/>
+          <w:sz w:val="22"/>
+          <w:szCs w:val="22"/>
+          <w:lang w:val="pt-BR"/>
+        </w:rPr>
+        <w:t>desenvolvimen</w:t>
+      </w:r>
+      <w:r>
+        <w:rPr>
+          <w:rFonts w:cstheme="minorHAnsi"/>
+          <w:sz w:val="22"/>
+          <w:szCs w:val="22"/>
+          <w:lang w:val="pt-BR"/>
+        </w:rPr>
+        <w:t xml:space="preserve">to ágil e </w:t>
+      </w:r>
+      <w:r>
+        <w:rPr>
+          <w:rFonts w:cstheme="minorHAnsi"/>
+          <w:sz w:val="22"/>
+          <w:szCs w:val="22"/>
+          <w:lang w:val="pt-BR"/>
+        </w:rPr>
+        <w:t xml:space="preserve">desenvolvimento </w:t>
+      </w:r>
+      <w:r>
+        <w:rPr>
+          <w:rFonts w:cstheme="minorHAnsi"/>
+          <w:sz w:val="22"/>
+          <w:szCs w:val="22"/>
+          <w:lang w:val="pt-BR"/>
+        </w:rPr>
+        <w:t>paralelo</w:t>
+      </w:r>
+      <w:r>
+        <w:rPr>
+          <w:rFonts w:cstheme="minorHAnsi"/>
+          <w:sz w:val="22"/>
+          <w:szCs w:val="22"/>
+          <w:lang w:val="pt-BR"/>
+        </w:rPr>
+        <w:t xml:space="preserve">. Como </w:t>
+      </w:r>
+      <w:r>
+        <w:rPr>
+          <w:rFonts w:cstheme="minorHAnsi"/>
+          <w:sz w:val="22"/>
+          <w:szCs w:val="22"/>
+          <w:lang w:val="pt-BR"/>
+        </w:rPr>
+        <w:t>muitos dos módulos dependiam de</w:t>
+      </w:r>
+      <w:r>
+        <w:rPr>
+          <w:rFonts w:cstheme="minorHAnsi"/>
+          <w:sz w:val="22"/>
+          <w:szCs w:val="22"/>
+          <w:lang w:val="pt-BR"/>
+        </w:rPr>
+        <w:t xml:space="preserve"> outros, a solução foi estabelecer uma inter</w:t>
+      </w:r>
+      <w:r>
+        <w:rPr>
+          <w:rFonts w:cstheme="minorHAnsi"/>
+          <w:sz w:val="22"/>
+          <w:szCs w:val="22"/>
+          <w:lang w:val="pt-BR"/>
+        </w:rPr>
+        <w:t xml:space="preserve">face de comunicação com os </w:t>
+      </w:r>
+      <w:r>
+        <w:rPr>
+          <w:rFonts w:cstheme="minorHAnsi"/>
+          <w:sz w:val="22"/>
+          <w:szCs w:val="22"/>
+          <w:lang w:val="pt-BR"/>
+        </w:rPr>
+        <w:t>pontos de contato das</w:t>
+      </w:r>
+      <w:r>
+        <w:rPr>
+          <w:rFonts w:cstheme="minorHAnsi"/>
+          <w:sz w:val="22"/>
+          <w:szCs w:val="22"/>
+          <w:lang w:val="pt-BR"/>
+        </w:rPr>
+        <w:t xml:space="preserve"> funções que seriam usadas para ligar os módulos. </w:t>
+      </w:r>
+      <w:r>
+        <w:rPr>
+          <w:rFonts w:cstheme="minorHAnsi"/>
+          <w:sz w:val="22"/>
+          <w:szCs w:val="22"/>
+          <w:lang w:val="pt-BR"/>
+        </w:rPr>
+        <w:t>Logo,</w:t>
+      </w:r>
+      <w:r>
+        <w:rPr>
+          <w:rFonts w:cstheme="minorHAnsi"/>
+          <w:sz w:val="22"/>
+          <w:szCs w:val="22"/>
+          <w:lang w:val="pt-BR"/>
+        </w:rPr>
+        <w:t xml:space="preserve"> não </w:t>
+      </w:r>
+      <w:r>
+        <w:rPr>
+          <w:rFonts w:cstheme="minorHAnsi"/>
+          <w:sz w:val="22"/>
+          <w:szCs w:val="22"/>
+          <w:lang w:val="pt-BR"/>
+        </w:rPr>
+        <w:t>houve a necessidade da</w:t>
+      </w:r>
+      <w:r>
+        <w:rPr>
+          <w:rFonts w:cstheme="minorHAnsi"/>
+          <w:sz w:val="22"/>
+          <w:szCs w:val="22"/>
+          <w:lang w:val="pt-BR"/>
+        </w:rPr>
+        <w:t xml:space="preserve"> implementação concreta de um módulo para que o outro </w:t>
+      </w:r>
+      <w:r>
+        <w:rPr>
+          <w:rFonts w:cstheme="minorHAnsi"/>
+          <w:sz w:val="22"/>
+          <w:szCs w:val="22"/>
+          <w:lang w:val="pt-BR"/>
+        </w:rPr>
+        <w:t>funcionasse</w:t>
+      </w:r>
+      <w:r>
+        <w:rPr>
+          <w:rFonts w:cstheme="minorHAnsi"/>
+          <w:sz w:val="22"/>
+          <w:szCs w:val="22"/>
+          <w:lang w:val="pt-BR"/>
+        </w:rPr>
+        <w:t>, bastava</w:t>
+      </w:r>
+      <w:r>
+        <w:rPr>
+          <w:rFonts w:cstheme="minorHAnsi"/>
+          <w:sz w:val="22"/>
+          <w:szCs w:val="22"/>
+          <w:lang w:val="pt-BR"/>
+        </w:rPr>
+        <w:t>-se</w:t>
+      </w:r>
+      <w:r>
+        <w:rPr>
+          <w:rFonts w:cstheme="minorHAnsi"/>
+          <w:sz w:val="22"/>
+          <w:szCs w:val="22"/>
+          <w:lang w:val="pt-BR"/>
+        </w:rPr>
+        <w:t xml:space="preserve"> criar uma implementação provisória que seria substituída pelo módulo de fato assim que </w:t>
+      </w:r>
+      <w:r>
+        <w:rPr>
+          <w:rFonts w:cstheme="minorHAnsi"/>
+          <w:sz w:val="22"/>
+          <w:szCs w:val="22"/>
+          <w:lang w:val="pt-BR"/>
+        </w:rPr>
+        <w:t xml:space="preserve">o seu desenvolvimento </w:t>
+      </w:r>
+      <w:r>
+        <w:rPr>
+          <w:rFonts w:cstheme="minorHAnsi"/>
+          <w:sz w:val="22"/>
+          <w:szCs w:val="22"/>
+          <w:lang w:val="pt-BR"/>
+        </w:rPr>
+        <w:t>fosse concluído.</w:t>
       </w:r>
     </w:p>
     <w:p>
@@ -2030,7 +2859,61 @@
           <w:szCs w:val="22"/>
           <w:lang w:val="pt-BR"/>
         </w:rPr>
-        <w:t xml:space="preserve">para melhorar a reutilização de código. Porém, fazer mudanças num código que já funcionava gerava uma incerteza, uma vez que seria necessário revalidar toda a implementação já feita a fins de conferir que o código </w:t>
+        <w:t>para melhorar a reut</w:t>
+      </w:r>
+      <w:r>
+        <w:rPr>
+          <w:rFonts w:cstheme="minorHAnsi"/>
+          <w:sz w:val="22"/>
+          <w:szCs w:val="22"/>
+          <w:lang w:val="pt-BR"/>
+        </w:rPr>
+        <w:t xml:space="preserve">ilização de código. Porém, realizar mudanças em um código já funcional gerava </w:t>
+      </w:r>
+      <w:r>
+        <w:rPr>
+          <w:rFonts w:cstheme="minorHAnsi"/>
+          <w:sz w:val="22"/>
+          <w:szCs w:val="22"/>
+          <w:lang w:val="pt-BR"/>
+        </w:rPr>
+        <w:t>incerteza</w:t>
+      </w:r>
+      <w:r>
+        <w:rPr>
+          <w:rFonts w:cstheme="minorHAnsi"/>
+          <w:sz w:val="22"/>
+          <w:szCs w:val="22"/>
+          <w:lang w:val="pt-BR"/>
+        </w:rPr>
+        <w:t>s</w:t>
+      </w:r>
+      <w:r>
+        <w:rPr>
+          <w:rFonts w:cstheme="minorHAnsi"/>
+          <w:sz w:val="22"/>
+          <w:szCs w:val="22"/>
+          <w:lang w:val="pt-BR"/>
+        </w:rPr>
+        <w:t xml:space="preserve">, uma vez que seria necessário revalidar toda a implementação já feita </w:t>
+      </w:r>
+      <w:r>
+        <w:rPr>
+          <w:rFonts w:cstheme="minorHAnsi"/>
+          <w:sz w:val="22"/>
+          <w:szCs w:val="22"/>
+          <w:lang w:val="pt-BR"/>
+        </w:rPr>
+        <w:t>para</w:t>
+      </w:r>
+      <w:r>
+        <w:rPr>
+          <w:rFonts w:cstheme="minorHAnsi"/>
+          <w:sz w:val="22"/>
+          <w:szCs w:val="22"/>
+          <w:lang w:val="pt-BR"/>
+        </w:rPr>
+        <w:t xml:space="preserve"> conferir que o código </w:t>
       </w:r>
       <w:proofErr w:type="spellStart"/>
       <w:r>
@@ -2109,7 +2992,61 @@
           <w:szCs w:val="22"/>
           <w:lang w:val="pt-BR"/>
         </w:rPr>
-        <w:t>Testes de unidade tem como característica principal a checagem de requisitos estabelecida em um módulo. Porém, como os módulos do sistema desenvolvidos estão interligados, foi necessário o desenvolvimento de implementações de teste que comunicavam com os módulos testados por meio da interface estabelecida. Desta forma, o desenvolvimento de um módulo X não impactava nos resultados do teste de um módulo Y.</w:t>
+        <w:t>Testes de unidade tem como característica principal a che</w:t>
+      </w:r>
+      <w:r>
+        <w:rPr>
+          <w:rFonts w:cstheme="minorHAnsi"/>
+          <w:sz w:val="22"/>
+          <w:szCs w:val="22"/>
+          <w:lang w:val="pt-BR"/>
+        </w:rPr>
+        <w:t>cagem de requisitos estabelecidos</w:t>
+      </w:r>
+      <w:r>
+        <w:rPr>
+          <w:rFonts w:cstheme="minorHAnsi"/>
+          <w:sz w:val="22"/>
+          <w:szCs w:val="22"/>
+          <w:lang w:val="pt-BR"/>
+        </w:rPr>
+        <w:t xml:space="preserve"> em um módulo. </w:t>
+      </w:r>
+      <w:r>
+        <w:rPr>
+          <w:rFonts w:cstheme="minorHAnsi"/>
+          <w:sz w:val="22"/>
+          <w:szCs w:val="22"/>
+          <w:lang w:val="pt-BR"/>
+        </w:rPr>
+        <w:t>No entanto</w:t>
+      </w:r>
+      <w:r>
+        <w:rPr>
+          <w:rFonts w:cstheme="minorHAnsi"/>
+          <w:sz w:val="22"/>
+          <w:szCs w:val="22"/>
+          <w:lang w:val="pt-BR"/>
+        </w:rPr>
+        <w:t>, como os módulos do sistema desenvolvidos estão interligados, foi necessário o desenvolvimento de impleme</w:t>
+      </w:r>
+      <w:r>
+        <w:rPr>
+          <w:rFonts w:cstheme="minorHAnsi"/>
+          <w:sz w:val="22"/>
+          <w:szCs w:val="22"/>
+          <w:lang w:val="pt-BR"/>
+        </w:rPr>
+        <w:t>ntações de teste que realizassem a comunicação</w:t>
+      </w:r>
+      <w:r>
+        <w:rPr>
+          <w:rFonts w:cstheme="minorHAnsi"/>
+          <w:sz w:val="22"/>
+          <w:szCs w:val="22"/>
+          <w:lang w:val="pt-BR"/>
+        </w:rPr>
+        <w:t xml:space="preserve"> com os módulos testados por meio da interface estabelecida. Desta forma, o desenvolvimento de um módulo X não impactava nos resultados do teste de um módulo Y.</w:t>
       </w:r>
     </w:p>
     <w:p>
@@ -2123,8 +3060,6 @@
           <w:lang w:val="pt-BR"/>
         </w:rPr>
       </w:pPr>
-      <w:bookmarkStart w:id="0" w:name="_GoBack"/>
-      <w:bookmarkEnd w:id="0"/>
     </w:p>
     <w:p>
       <w:pPr>
@@ -2170,7 +3105,97 @@
           <w:szCs w:val="22"/>
           <w:lang w:val="pt-BR"/>
         </w:rPr>
-        <w:t>Foi necessário, antes de fazer as devidas conversões, validar o input do usuário, interrompendo o programa e exibindo detalhadamente qual foi o erro encontrado, para que o usuário revalidasse o arquivo antes que entrasse com ele novamente no sistema.</w:t>
+        <w:t>Foi necessário</w:t>
+      </w:r>
+      <w:r>
+        <w:rPr>
+          <w:rFonts w:cstheme="minorHAnsi"/>
+          <w:sz w:val="22"/>
+          <w:szCs w:val="22"/>
+          <w:lang w:val="pt-BR"/>
+        </w:rPr>
+        <w:t xml:space="preserve"> efetuar uma validação do input do usuário</w:t>
+      </w:r>
+      <w:r>
+        <w:rPr>
+          <w:rFonts w:cstheme="minorHAnsi"/>
+          <w:sz w:val="22"/>
+          <w:szCs w:val="22"/>
+          <w:lang w:val="pt-BR"/>
+        </w:rPr>
+        <w:t xml:space="preserve">, </w:t>
+      </w:r>
+      <w:r>
+        <w:rPr>
+          <w:rFonts w:cstheme="minorHAnsi"/>
+          <w:sz w:val="22"/>
+          <w:szCs w:val="22"/>
+          <w:lang w:val="pt-BR"/>
+        </w:rPr>
+        <w:t>antes das devidas conversões serem realizadas.</w:t>
+      </w:r>
+      <w:r>
+        <w:rPr>
+          <w:rFonts w:cstheme="minorHAnsi"/>
+          <w:sz w:val="22"/>
+          <w:szCs w:val="22"/>
+          <w:lang w:val="pt-BR"/>
+        </w:rPr>
+        <w:t xml:space="preserve"> </w:t>
+      </w:r>
+      <w:r>
+        <w:rPr>
+          <w:rFonts w:cstheme="minorHAnsi"/>
+          <w:sz w:val="22"/>
+          <w:szCs w:val="22"/>
+          <w:lang w:val="pt-BR"/>
+        </w:rPr>
+        <w:t>Assim, o programa era interrompido e exibia</w:t>
+      </w:r>
+      <w:r>
+        <w:rPr>
+          <w:rFonts w:cstheme="minorHAnsi"/>
+          <w:sz w:val="22"/>
+          <w:szCs w:val="22"/>
+          <w:lang w:val="pt-BR"/>
+        </w:rPr>
+        <w:t xml:space="preserve"> detalhadamente qual foi o erro encontrado</w:t>
+      </w:r>
+      <w:r>
+        <w:rPr>
+          <w:rFonts w:cstheme="minorHAnsi"/>
+          <w:sz w:val="22"/>
+          <w:szCs w:val="22"/>
+          <w:lang w:val="pt-BR"/>
+        </w:rPr>
+        <w:t>, para que o usuário realizasse uma nova validação</w:t>
+      </w:r>
+      <w:r>
+        <w:rPr>
+          <w:rFonts w:cstheme="minorHAnsi"/>
+          <w:sz w:val="22"/>
+          <w:szCs w:val="22"/>
+          <w:lang w:val="pt-BR"/>
+        </w:rPr>
+        <w:t xml:space="preserve"> </w:t>
+      </w:r>
+      <w:r>
+        <w:rPr>
+          <w:rFonts w:cstheme="minorHAnsi"/>
+          <w:sz w:val="22"/>
+          <w:szCs w:val="22"/>
+          <w:lang w:val="pt-BR"/>
+        </w:rPr>
+        <w:t>do arquivo antes que o enviasse novamente para o</w:t>
+      </w:r>
+      <w:r>
+        <w:rPr>
+          <w:rFonts w:cstheme="minorHAnsi"/>
+          <w:sz w:val="22"/>
+          <w:szCs w:val="22"/>
+          <w:lang w:val="pt-BR"/>
+        </w:rPr>
+        <w:t xml:space="preserve"> sistema.</w:t>
       </w:r>
     </w:p>
     <w:p>
@@ -2232,9 +3257,8 @@
           <w:szCs w:val="32"/>
           <w:lang w:val="pt-BR"/>
         </w:rPr>
-        <w:t>[</w:t>
-      </w:r>
-      <w:proofErr w:type="spellStart"/>
+        <w:t>[Decisã</w:t>
+      </w:r>
       <w:r>
         <w:rPr>
           <w:rFonts w:cstheme="minorHAnsi"/>
@@ -2243,18 +3267,7 @@
           <w:szCs w:val="32"/>
           <w:lang w:val="pt-BR"/>
         </w:rPr>
-        <w:t>Decisao</w:t>
-      </w:r>
-      <w:proofErr w:type="spellEnd"/>
-      <w:r>
-        <w:rPr>
-          <w:rFonts w:cstheme="minorHAnsi"/>
-          <w:b/>
-          <w:sz w:val="32"/>
-          <w:szCs w:val="32"/>
-          <w:lang w:val="pt-BR"/>
-        </w:rPr>
-        <w:t xml:space="preserve"> em grupo]</w:t>
+        <w:t>o em grupo]</w:t>
       </w:r>
     </w:p>
     <w:p>
@@ -2318,6 +3331,8 @@
         </w:rPr>
         <w:t>[Pietro]</w:t>
       </w:r>
+      <w:bookmarkStart w:id="0" w:name="_GoBack"/>
+      <w:bookmarkEnd w:id="0"/>
     </w:p>
     <w:sectPr>
       <w:pgSz w:w="11906" w:h="16838"/>
@@ -2330,7 +3345,7 @@
 </file>
 
 <file path=word/numbering.xml><?xml version="1.0" encoding="utf-8"?>
-<w:numbering xmlns:wpc="http://schemas.microsoft.com/office/word/2010/wordprocessingCanvas" xmlns:cx="http://schemas.microsoft.com/office/drawing/2014/chartex" xmlns:cx1="http://schemas.microsoft.com/office/drawing/2015/9/8/chartex" xmlns:cx2="http://schemas.microsoft.com/office/drawing/2015/10/21/chartex" xmlns:cx3="http://schemas.microsoft.com/office/drawing/2016/5/9/chartex" xmlns:cx4="http://schemas.microsoft.com/office/drawing/2016/5/10/chartex" xmlns:cx5="http://schemas.microsoft.com/office/drawing/2016/5/11/chartex" xmlns:cx6="http://schemas.microsoft.com/office/drawing/2016/5/12/chartex" xmlns:cx7="http://schemas.microsoft.com/office/drawing/2016/5/13/chartex" xmlns:cx8="http://schemas.microsoft.com/office/drawing/2016/5/14/chartex" xmlns:mc="http://schemas.openxmlformats.org/markup-compatibility/2006" xmlns:aink="http://schemas.microsoft.com/office/drawing/2016/ink" xmlns:am3d="http://schemas.microsoft.com/office/drawing/2017/model3d" xmlns:o="urn:schemas-microsoft-com:office:office" xmlns:r="http://schemas.openxmlformats.org/officeDocument/2006/relationships" xmlns:m="http://schemas.openxmlformats.org/officeDocument/2006/math" xmlns:v="urn:schemas-microsoft-com:vml" xmlns:wp14="http://schemas.microsoft.com/office/word/2010/wordprocessingDrawing" xmlns:wp="http://schemas.openxmlformats.org/drawingml/2006/wordprocessingDrawing" xmlns:w10="urn:schemas-microsoft-com:office:word" xmlns:w="http://schemas.openxmlformats.org/wordprocessingml/2006/main" xmlns:w14="http://schemas.microsoft.com/office/word/2010/wordml" xmlns:w15="http://schemas.microsoft.com/office/word/2012/wordml" xmlns:w16cid="http://schemas.microsoft.com/office/word/2016/wordml/cid" xmlns:w16se="http://schemas.microsoft.com/office/word/2015/wordml/symex" xmlns:wpg="http://schemas.microsoft.com/office/word/2010/wordprocessingGroup" xmlns:wpi="http://schemas.microsoft.com/office/word/2010/wordprocessingInk" xmlns:wne="http://schemas.microsoft.com/office/word/2006/wordml" xmlns:wps="http://schemas.microsoft.com/office/word/2010/wordprocessingShape" mc:Ignorable="w14 w15 w16se w16cid wp14">
+<w:numbering xmlns:wpc="http://schemas.microsoft.com/office/word/2010/wordprocessingCanvas" xmlns:mc="http://schemas.openxmlformats.org/markup-compatibility/2006" xmlns:o="urn:schemas-microsoft-com:office:office" xmlns:r="http://schemas.openxmlformats.org/officeDocument/2006/relationships" xmlns:m="http://schemas.openxmlformats.org/officeDocument/2006/math" xmlns:v="urn:schemas-microsoft-com:vml" xmlns:wp14="http://schemas.microsoft.com/office/word/2010/wordprocessingDrawing" xmlns:wp="http://schemas.openxmlformats.org/drawingml/2006/wordprocessingDrawing" xmlns:w10="urn:schemas-microsoft-com:office:word" xmlns:w="http://schemas.openxmlformats.org/wordprocessingml/2006/main" xmlns:w14="http://schemas.microsoft.com/office/word/2010/wordml" xmlns:w15="http://schemas.microsoft.com/office/word/2012/wordml" xmlns:wpg="http://schemas.microsoft.com/office/word/2010/wordprocessingGroup" xmlns:wpi="http://schemas.microsoft.com/office/word/2010/wordprocessingInk" xmlns:wne="http://schemas.microsoft.com/office/word/2006/wordml" xmlns:wps="http://schemas.microsoft.com/office/word/2010/wordprocessingShape" mc:Ignorable="w14 w15 wp14">
   <w:abstractNum w:abstractNumId="0" w15:restartNumberingAfterBreak="0">
     <w:nsid w:val="028901E7"/>
     <w:multiLevelType w:val="hybridMultilevel"/>
@@ -3066,7 +4081,7 @@
 </file>
 
 <file path=word/styles.xml><?xml version="1.0" encoding="utf-8"?>
-<w:styles xmlns:mc="http://schemas.openxmlformats.org/markup-compatibility/2006" xmlns:r="http://schemas.openxmlformats.org/officeDocument/2006/relationships" xmlns:w="http://schemas.openxmlformats.org/wordprocessingml/2006/main" xmlns:w14="http://schemas.microsoft.com/office/word/2010/wordml" xmlns:w15="http://schemas.microsoft.com/office/word/2012/wordml" xmlns:w16cid="http://schemas.microsoft.com/office/word/2016/wordml/cid" xmlns:w16se="http://schemas.microsoft.com/office/word/2015/wordml/symex" mc:Ignorable="w14 w15 w16se w16cid">
+<w:styles xmlns:mc="http://schemas.openxmlformats.org/markup-compatibility/2006" xmlns:r="http://schemas.openxmlformats.org/officeDocument/2006/relationships" xmlns:w="http://schemas.openxmlformats.org/wordprocessingml/2006/main" xmlns:w14="http://schemas.microsoft.com/office/word/2010/wordml" xmlns:w15="http://schemas.microsoft.com/office/word/2012/wordml" mc:Ignorable="w14 w15">
   <w:docDefaults>
     <w:rPrDefault>
       <w:rPr>
@@ -3080,7 +4095,7 @@
       </w:pPr>
     </w:pPrDefault>
   </w:docDefaults>
-  <w:latentStyles w:defLockedState="0" w:defUIPriority="99" w:defSemiHidden="0" w:defUnhideWhenUsed="0" w:defQFormat="0" w:count="375">
+  <w:latentStyles w:defLockedState="0" w:defUIPriority="99" w:defSemiHidden="0" w:defUnhideWhenUsed="0" w:defQFormat="0" w:count="371">
     <w:lsdException w:name="Normal" w:uiPriority="0" w:qFormat="1"/>
     <w:lsdException w:name="heading 1" w:uiPriority="9" w:qFormat="1"/>
     <w:lsdException w:name="heading 2" w:semiHidden="1" w:uiPriority="9" w:unhideWhenUsed="1" w:qFormat="1"/>
@@ -3452,10 +4467,6 @@
     <w:lsdException w:name="List Table 5 Dark Accent 6" w:uiPriority="50"/>
     <w:lsdException w:name="List Table 6 Colorful Accent 6" w:uiPriority="51"/>
     <w:lsdException w:name="List Table 7 Colorful Accent 6" w:uiPriority="52"/>
-    <w:lsdException w:name="Mention" w:semiHidden="1" w:unhideWhenUsed="1"/>
-    <w:lsdException w:name="Smart Hyperlink" w:semiHidden="1" w:unhideWhenUsed="1"/>
-    <w:lsdException w:name="Hashtag" w:semiHidden="1" w:unhideWhenUsed="1"/>
-    <w:lsdException w:name="Unresolved Mention" w:semiHidden="1" w:unhideWhenUsed="1"/>
   </w:latentStyles>
   <w:style w:type="paragraph" w:default="1" w:styleId="Normal">
     <w:name w:val="Normal"/>
@@ -4401,7 +5412,7 @@
 </file>
 
 <file path=customXml/itemProps1.xml><?xml version="1.0" encoding="utf-8"?>
-<ds:datastoreItem xmlns:ds="http://schemas.openxmlformats.org/officeDocument/2006/customXml" ds:itemID="{8A49E53E-0B66-4068-9533-C51DF3E24FEE}">
+<ds:datastoreItem xmlns:ds="http://schemas.openxmlformats.org/officeDocument/2006/customXml" ds:itemID="{7406DC3C-A6BC-46C5-B5F2-0535B17B5693}">
   <ds:schemaRefs>
     <ds:schemaRef ds:uri="http://schemas.openxmlformats.org/officeDocument/2006/bibliography"/>
   </ds:schemaRefs>

</xml_diff>

<commit_message>
Adicionadas as partes do Pietro no relatório
</commit_message>
<xml_diff>
--- a/RelatorioImpresso.docx
+++ b/RelatorioImpresso.docx
@@ -10,7 +10,6 @@
           <w:b/>
           <w:sz w:val="32"/>
           <w:szCs w:val="32"/>
-          <w:lang w:val="pt-BR"/>
         </w:rPr>
       </w:pPr>
       <w:r>
@@ -19,7 +18,6 @@
           <w:b/>
           <w:sz w:val="32"/>
           <w:szCs w:val="32"/>
-          <w:lang w:val="pt-BR"/>
         </w:rPr>
         <w:t>Relatório Impresso – Implementação SO</w:t>
       </w:r>
@@ -31,7 +29,6 @@
           <w:rFonts w:cstheme="minorHAnsi"/>
           <w:sz w:val="24"/>
           <w:szCs w:val="24"/>
-          <w:lang w:val="pt-BR"/>
         </w:rPr>
       </w:pPr>
       <w:r>
@@ -39,7 +36,6 @@
           <w:rFonts w:cstheme="minorHAnsi"/>
           <w:sz w:val="24"/>
           <w:szCs w:val="24"/>
-          <w:lang w:val="pt-BR"/>
         </w:rPr>
         <w:t>Pedro Yan Ornelas de Oliveira – 14/0158995</w:t>
       </w:r>
@@ -51,7 +47,6 @@
           <w:rFonts w:cstheme="minorHAnsi"/>
           <w:sz w:val="24"/>
           <w:szCs w:val="24"/>
-          <w:lang w:val="pt-BR"/>
         </w:rPr>
       </w:pPr>
       <w:r>
@@ -59,7 +54,6 @@
           <w:rFonts w:cstheme="minorHAnsi"/>
           <w:sz w:val="24"/>
           <w:szCs w:val="24"/>
-          <w:lang w:val="pt-BR"/>
         </w:rPr>
         <w:t xml:space="preserve">Pietro </w:t>
       </w:r>
@@ -69,7 +63,6 @@
           <w:rFonts w:cstheme="minorHAnsi"/>
           <w:sz w:val="24"/>
           <w:szCs w:val="24"/>
-          <w:lang w:val="pt-BR"/>
         </w:rPr>
         <w:t>Bertarini</w:t>
       </w:r>
@@ -79,10 +72,11 @@
           <w:rFonts w:cstheme="minorHAnsi"/>
           <w:sz w:val="24"/>
           <w:szCs w:val="24"/>
-          <w:lang w:val="pt-BR"/>
         </w:rPr>
         <w:t xml:space="preserve"> Motta – 14/0159118</w:t>
       </w:r>
+      <w:bookmarkStart w:id="0" w:name="_GoBack"/>
+      <w:bookmarkEnd w:id="0"/>
     </w:p>
     <w:p>
       <w:pPr>
@@ -91,7 +85,6 @@
           <w:rFonts w:cstheme="minorHAnsi"/>
           <w:sz w:val="24"/>
           <w:szCs w:val="24"/>
-          <w:lang w:val="pt-BR"/>
         </w:rPr>
       </w:pPr>
       <w:r>
@@ -99,7 +92,6 @@
           <w:rFonts w:cstheme="minorHAnsi"/>
           <w:sz w:val="24"/>
           <w:szCs w:val="24"/>
-          <w:lang w:val="pt-BR"/>
         </w:rPr>
         <w:t xml:space="preserve">Vitor </w:t>
       </w:r>
@@ -109,7 +101,6 @@
           <w:rFonts w:cstheme="minorHAnsi"/>
           <w:sz w:val="24"/>
           <w:szCs w:val="24"/>
-          <w:lang w:val="pt-BR"/>
         </w:rPr>
         <w:t>Satoru</w:t>
       </w:r>
@@ -119,7 +110,6 @@
           <w:rFonts w:cstheme="minorHAnsi"/>
           <w:sz w:val="24"/>
           <w:szCs w:val="24"/>
-          <w:lang w:val="pt-BR"/>
         </w:rPr>
         <w:t xml:space="preserve"> </w:t>
       </w:r>
@@ -129,7 +119,6 @@
           <w:rFonts w:cstheme="minorHAnsi"/>
           <w:sz w:val="24"/>
           <w:szCs w:val="24"/>
-          <w:lang w:val="pt-BR"/>
         </w:rPr>
         <w:t>Machi</w:t>
       </w:r>
@@ -139,7 +128,6 @@
           <w:rFonts w:cstheme="minorHAnsi"/>
           <w:sz w:val="24"/>
           <w:szCs w:val="24"/>
-          <w:lang w:val="pt-BR"/>
         </w:rPr>
         <w:t xml:space="preserve"> </w:t>
       </w:r>
@@ -149,7 +137,6 @@
           <w:rFonts w:cstheme="minorHAnsi"/>
           <w:sz w:val="24"/>
           <w:szCs w:val="24"/>
-          <w:lang w:val="pt-BR"/>
         </w:rPr>
         <w:t>Matsumine</w:t>
       </w:r>
@@ -159,7 +146,6 @@
           <w:rFonts w:cstheme="minorHAnsi"/>
           <w:sz w:val="24"/>
           <w:szCs w:val="24"/>
-          <w:lang w:val="pt-BR"/>
         </w:rPr>
         <w:t xml:space="preserve"> – 14/00</w:t>
       </w:r>
@@ -168,7 +154,6 @@
           <w:rFonts w:cstheme="minorHAnsi"/>
           <w:sz w:val="24"/>
           <w:szCs w:val="24"/>
-          <w:lang w:val="pt-BR"/>
         </w:rPr>
         <w:t>33262</w:t>
       </w:r>
@@ -180,7 +165,6 @@
           <w:rFonts w:cstheme="minorHAnsi"/>
           <w:sz w:val="24"/>
           <w:szCs w:val="24"/>
-          <w:lang w:val="pt-BR"/>
         </w:rPr>
       </w:pPr>
     </w:p>
@@ -196,7 +180,6 @@
           <w:b/>
           <w:sz w:val="32"/>
           <w:szCs w:val="32"/>
-          <w:lang w:val="pt-BR"/>
         </w:rPr>
       </w:pPr>
       <w:r>
@@ -205,7 +188,6 @@
           <w:b/>
           <w:sz w:val="32"/>
           <w:szCs w:val="32"/>
-          <w:lang w:val="pt-BR"/>
         </w:rPr>
         <w:t>Descrição</w:t>
       </w:r>
@@ -215,37 +197,755 @@
           <w:b/>
           <w:sz w:val="32"/>
           <w:szCs w:val="32"/>
-          <w:lang w:val="pt-BR"/>
         </w:rPr>
         <w:t xml:space="preserve"> das ferramentas/linguagens utilizadas</w:t>
       </w:r>
     </w:p>
     <w:p>
       <w:pPr>
-        <w:rPr>
-          <w:rFonts w:cstheme="minorHAnsi"/>
-          <w:sz w:val="24"/>
-          <w:szCs w:val="24"/>
-          <w:lang w:val="pt-BR"/>
-        </w:rPr>
-      </w:pPr>
-      <w:r>
-        <w:rPr>
-          <w:rFonts w:cstheme="minorHAnsi"/>
-          <w:sz w:val="24"/>
-          <w:szCs w:val="24"/>
-          <w:lang w:val="pt-BR"/>
-        </w:rPr>
-        <w:t>Todo (Pietro)</w:t>
-      </w:r>
-    </w:p>
-    <w:p>
-      <w:pPr>
-        <w:rPr>
-          <w:rFonts w:cstheme="minorHAnsi"/>
-          <w:sz w:val="24"/>
-          <w:szCs w:val="24"/>
-          <w:lang w:val="pt-BR"/>
+        <w:pStyle w:val="PargrafodaLista"/>
+        <w:numPr>
+          <w:ilvl w:val="0"/>
+          <w:numId w:val="10"/>
+        </w:numPr>
+        <w:rPr>
+          <w:rFonts w:eastAsia="Calibri" w:cstheme="minorHAnsi"/>
+          <w:b/>
+        </w:rPr>
+      </w:pPr>
+      <w:r>
+        <w:rPr>
+          <w:rFonts w:eastAsia="Calibri" w:cstheme="minorHAnsi"/>
+          <w:b/>
+          <w:sz w:val="22"/>
+        </w:rPr>
+        <w:t>C#:</w:t>
+      </w:r>
+      <w:r>
+        <w:rPr>
+          <w:rFonts w:eastAsia="Calibri" w:cstheme="minorHAnsi"/>
+          <w:sz w:val="22"/>
+        </w:rPr>
+        <w:t xml:space="preserve"> é </w:t>
+      </w:r>
+      <w:r>
+        <w:rPr>
+          <w:rFonts w:eastAsia="Calibri" w:cstheme="minorHAnsi"/>
+          <w:sz w:val="22"/>
+        </w:rPr>
+        <w:t xml:space="preserve">uma </w:t>
+      </w:r>
+      <w:r>
+        <w:rPr>
+          <w:rFonts w:eastAsia="Calibri" w:cstheme="minorHAnsi"/>
+          <w:sz w:val="22"/>
+        </w:rPr>
+        <w:t>linguagem de</w:t>
+      </w:r>
+      <w:r>
+        <w:rPr>
+          <w:rFonts w:eastAsia="Calibri" w:cstheme="minorHAnsi"/>
+          <w:sz w:val="22"/>
+        </w:rPr>
+        <w:t xml:space="preserve"> tipos protegidos, orientada a objeto e que permite aos desenvolvedores construírem uma variedade de aplicações compa</w:t>
+      </w:r>
+      <w:r>
+        <w:rPr>
+          <w:rFonts w:eastAsia="Calibri" w:cstheme="minorHAnsi"/>
+          <w:sz w:val="22"/>
+        </w:rPr>
+        <w:t>tíveis com o .NET Framework. [1]</w:t>
+      </w:r>
+    </w:p>
+    <w:p>
+      <w:pPr>
+        <w:pStyle w:val="PargrafodaLista"/>
+        <w:numPr>
+          <w:ilvl w:val="0"/>
+          <w:numId w:val="10"/>
+        </w:numPr>
+        <w:rPr>
+          <w:rFonts w:eastAsia="Calibri" w:cstheme="minorHAnsi"/>
+        </w:rPr>
+      </w:pPr>
+      <w:proofErr w:type="gramStart"/>
+      <w:r>
+        <w:rPr>
+          <w:rFonts w:eastAsia="Calibri" w:cstheme="minorHAnsi"/>
+          <w:b/>
+          <w:sz w:val="22"/>
+        </w:rPr>
+        <w:t>.Net</w:t>
+      </w:r>
+      <w:proofErr w:type="gramEnd"/>
+      <w:r>
+        <w:rPr>
+          <w:rFonts w:eastAsia="Calibri" w:cstheme="minorHAnsi"/>
+          <w:b/>
+          <w:sz w:val="22"/>
+        </w:rPr>
+        <w:t xml:space="preserve"> Core: </w:t>
+      </w:r>
+      <w:r>
+        <w:rPr>
+          <w:rFonts w:eastAsia="Calibri" w:cstheme="minorHAnsi"/>
+          <w:sz w:val="22"/>
+        </w:rPr>
+        <w:t>é</w:t>
+      </w:r>
+      <w:r>
+        <w:rPr>
+          <w:rFonts w:eastAsia="Calibri" w:cstheme="minorHAnsi"/>
+          <w:sz w:val="22"/>
+        </w:rPr>
+        <w:t xml:space="preserve"> um  conjunto de ferramentas criado </w:t>
+      </w:r>
+      <w:r>
+        <w:rPr>
+          <w:rFonts w:eastAsia="Calibri" w:cstheme="minorHAnsi"/>
+          <w:sz w:val="22"/>
+        </w:rPr>
+        <w:t>pela Microsoft que permite uma “</w:t>
+      </w:r>
+      <w:r>
+        <w:rPr>
+          <w:rFonts w:eastAsia="Calibri" w:cstheme="minorHAnsi"/>
+          <w:sz w:val="22"/>
+        </w:rPr>
+        <w:t>comuni</w:t>
+      </w:r>
+      <w:r>
+        <w:rPr>
+          <w:rFonts w:eastAsia="Calibri" w:cstheme="minorHAnsi"/>
+          <w:sz w:val="22"/>
+        </w:rPr>
+        <w:t>cação”</w:t>
+      </w:r>
+      <w:r>
+        <w:rPr>
+          <w:rFonts w:eastAsia="Calibri" w:cstheme="minorHAnsi"/>
+          <w:sz w:val="22"/>
+        </w:rPr>
+        <w:t xml:space="preserve"> entre várias linguagens, graças a um poderoso conjunto de bibliotecas que fazem com que os programas .NET rodem em um ambiente chamado CLR</w:t>
+      </w:r>
+      <w:r>
+        <w:rPr>
+          <w:rFonts w:eastAsia="Calibri" w:cstheme="minorHAnsi"/>
+          <w:sz w:val="22"/>
+        </w:rPr>
+        <w:t xml:space="preserve"> </w:t>
+      </w:r>
+      <w:r>
+        <w:rPr>
+          <w:rFonts w:eastAsia="Calibri" w:cstheme="minorHAnsi"/>
+          <w:sz w:val="22"/>
+        </w:rPr>
+        <w:t xml:space="preserve">(Common </w:t>
+      </w:r>
+      <w:proofErr w:type="spellStart"/>
+      <w:r>
+        <w:rPr>
+          <w:rFonts w:eastAsia="Calibri" w:cstheme="minorHAnsi"/>
+          <w:sz w:val="22"/>
+        </w:rPr>
+        <w:t>Language</w:t>
+      </w:r>
+      <w:proofErr w:type="spellEnd"/>
+      <w:r>
+        <w:rPr>
+          <w:rFonts w:eastAsia="Calibri" w:cstheme="minorHAnsi"/>
+          <w:sz w:val="22"/>
+        </w:rPr>
+        <w:t xml:space="preserve"> </w:t>
+      </w:r>
+      <w:proofErr w:type="spellStart"/>
+      <w:r>
+        <w:rPr>
+          <w:rFonts w:eastAsia="Calibri" w:cstheme="minorHAnsi"/>
+          <w:sz w:val="22"/>
+        </w:rPr>
+        <w:t>Runtime</w:t>
+      </w:r>
+      <w:proofErr w:type="spellEnd"/>
+      <w:r>
+        <w:rPr>
+          <w:rFonts w:eastAsia="Calibri" w:cstheme="minorHAnsi"/>
+          <w:sz w:val="22"/>
+        </w:rPr>
+        <w:t>), ao invés de rodar diretamente no hardware,</w:t>
+      </w:r>
+      <w:r>
+        <w:rPr>
+          <w:rFonts w:eastAsia="Calibri" w:cstheme="minorHAnsi"/>
+          <w:sz w:val="22"/>
+        </w:rPr>
+        <w:t xml:space="preserve"> como em C, C++ ou Assembly. [1]</w:t>
+      </w:r>
+    </w:p>
+    <w:p>
+      <w:pPr>
+        <w:pStyle w:val="PargrafodaLista"/>
+        <w:ind w:left="1080"/>
+        <w:rPr>
+          <w:rFonts w:eastAsia="Calibri" w:cstheme="minorHAnsi"/>
+        </w:rPr>
+      </w:pPr>
+    </w:p>
+    <w:p>
+      <w:pPr>
+        <w:pStyle w:val="PargrafodaLista"/>
+        <w:numPr>
+          <w:ilvl w:val="0"/>
+          <w:numId w:val="10"/>
+        </w:numPr>
+        <w:rPr>
+          <w:rFonts w:eastAsia="Calibri" w:cstheme="minorHAnsi"/>
+          <w:b/>
+        </w:rPr>
+      </w:pPr>
+      <w:proofErr w:type="spellStart"/>
+      <w:r>
+        <w:rPr>
+          <w:rFonts w:eastAsia="Calibri" w:cstheme="minorHAnsi"/>
+          <w:b/>
+          <w:sz w:val="22"/>
+        </w:rPr>
+        <w:t>MsTest</w:t>
+      </w:r>
+      <w:proofErr w:type="spellEnd"/>
+      <w:r>
+        <w:rPr>
+          <w:rFonts w:eastAsia="Calibri" w:cstheme="minorHAnsi"/>
+          <w:b/>
+          <w:sz w:val="22"/>
+        </w:rPr>
+        <w:t xml:space="preserve">: </w:t>
+      </w:r>
+      <w:r>
+        <w:rPr>
+          <w:rFonts w:eastAsia="Calibri" w:cstheme="minorHAnsi"/>
+          <w:sz w:val="22"/>
+        </w:rPr>
+        <w:t>p</w:t>
+      </w:r>
+      <w:r>
+        <w:rPr>
+          <w:rFonts w:eastAsia="Calibri" w:cstheme="minorHAnsi"/>
+          <w:sz w:val="22"/>
+        </w:rPr>
+        <w:t>ossui a finalidade de verificar pequenas porções de</w:t>
+      </w:r>
+      <w:r>
+        <w:rPr>
+          <w:rFonts w:eastAsia="Calibri" w:cstheme="minorHAnsi"/>
+          <w:sz w:val="22"/>
+        </w:rPr>
+        <w:t xml:space="preserve"> código como classes e métodos. T</w:t>
+      </w:r>
+      <w:r>
+        <w:rPr>
+          <w:rFonts w:eastAsia="Calibri" w:cstheme="minorHAnsi"/>
+          <w:sz w:val="22"/>
+        </w:rPr>
+        <w:t xml:space="preserve">estes unitários </w:t>
+      </w:r>
+      <w:r>
+        <w:rPr>
+          <w:rFonts w:eastAsia="Calibri" w:cstheme="minorHAnsi"/>
+          <w:sz w:val="22"/>
+        </w:rPr>
+        <w:t xml:space="preserve">realizam </w:t>
+      </w:r>
+      <w:r>
+        <w:rPr>
+          <w:rFonts w:eastAsia="Calibri" w:cstheme="minorHAnsi"/>
+          <w:sz w:val="22"/>
+        </w:rPr>
+        <w:t>a validação das estruturas que compõem um software</w:t>
+      </w:r>
+      <w:r>
+        <w:rPr>
+          <w:rFonts w:eastAsia="Calibri" w:cstheme="minorHAnsi"/>
+          <w:sz w:val="22"/>
+        </w:rPr>
+        <w:t>, procurando garantir que as estruturas criadas estão em conformidade com aquilo que foi desejado pelo programador</w:t>
+      </w:r>
+      <w:r>
+        <w:rPr>
+          <w:rFonts w:eastAsia="Calibri" w:cstheme="minorHAnsi"/>
+          <w:sz w:val="22"/>
+        </w:rPr>
+        <w:t>. Um dos benefícios diretos da adoção de tal prática</w:t>
+      </w:r>
+      <w:r>
+        <w:rPr>
+          <w:rFonts w:eastAsia="Calibri" w:cstheme="minorHAnsi"/>
+          <w:sz w:val="22"/>
+        </w:rPr>
+        <w:t>,</w:t>
+      </w:r>
+      <w:r>
+        <w:rPr>
+          <w:rFonts w:eastAsia="Calibri" w:cstheme="minorHAnsi"/>
+          <w:sz w:val="22"/>
+        </w:rPr>
+        <w:t xml:space="preserve"> está na obtenção de sistemas mais co</w:t>
+      </w:r>
+      <w:r>
+        <w:rPr>
+          <w:rFonts w:eastAsia="Calibri" w:cstheme="minorHAnsi"/>
+          <w:sz w:val="22"/>
+        </w:rPr>
+        <w:t xml:space="preserve">nfiáveis e </w:t>
+      </w:r>
+      <w:r>
+        <w:rPr>
+          <w:rFonts w:eastAsia="Calibri" w:cstheme="minorHAnsi"/>
+          <w:sz w:val="22"/>
+        </w:rPr>
+        <w:t>a cap</w:t>
+      </w:r>
+      <w:r>
+        <w:rPr>
+          <w:rFonts w:eastAsia="Calibri" w:cstheme="minorHAnsi"/>
+          <w:sz w:val="22"/>
+        </w:rPr>
+        <w:t xml:space="preserve">acidade de se verificar com </w:t>
+      </w:r>
+      <w:r>
+        <w:rPr>
+          <w:rFonts w:eastAsia="Calibri" w:cstheme="minorHAnsi"/>
+          <w:sz w:val="22"/>
+        </w:rPr>
+        <w:t>maior velocidade os impa</w:t>
+      </w:r>
+      <w:r>
+        <w:rPr>
+          <w:rFonts w:eastAsia="Calibri" w:cstheme="minorHAnsi"/>
+          <w:sz w:val="22"/>
+        </w:rPr>
+        <w:t>ctos decorrentes de mudanças. [2]</w:t>
+      </w:r>
+    </w:p>
+    <w:p>
+      <w:pPr>
+        <w:pStyle w:val="PargrafodaLista"/>
+        <w:ind w:left="1080"/>
+        <w:rPr>
+          <w:rFonts w:eastAsia="Calibri" w:cstheme="minorHAnsi"/>
+          <w:b/>
+        </w:rPr>
+      </w:pPr>
+    </w:p>
+    <w:p>
+      <w:pPr>
+        <w:pStyle w:val="PargrafodaLista"/>
+        <w:numPr>
+          <w:ilvl w:val="0"/>
+          <w:numId w:val="10"/>
+        </w:numPr>
+        <w:rPr>
+          <w:rFonts w:eastAsia="Calibri" w:cstheme="minorHAnsi"/>
+          <w:b/>
+        </w:rPr>
+      </w:pPr>
+      <w:r>
+        <w:rPr>
+          <w:rFonts w:eastAsia="Calibri" w:cstheme="minorHAnsi"/>
+          <w:b/>
+          <w:sz w:val="22"/>
+        </w:rPr>
+        <w:t xml:space="preserve">Visual Studio 2017: </w:t>
+      </w:r>
+      <w:r>
+        <w:rPr>
+          <w:rFonts w:eastAsia="Calibri" w:cstheme="minorHAnsi"/>
+          <w:sz w:val="22"/>
+        </w:rPr>
+        <w:t>É a edição mais recente do ambiente de desenvolvimento integrado da Microsoft</w:t>
+      </w:r>
+      <w:r>
+        <w:rPr>
+          <w:rFonts w:eastAsia="Calibri" w:cstheme="minorHAnsi"/>
+          <w:sz w:val="22"/>
+        </w:rPr>
+        <w:t xml:space="preserve"> especialmente dedicado ao .NET</w:t>
+      </w:r>
+      <w:r>
+        <w:rPr>
+          <w:rFonts w:eastAsia="Calibri" w:cstheme="minorHAnsi"/>
+          <w:sz w:val="22"/>
+        </w:rPr>
+        <w:t>, capaz de oferecer ao desenvolvedor suporte completo para a criação de software para Windows, Mac, Linux, além de estrutura para desenvolvimento web e de ap</w:t>
+      </w:r>
+      <w:r>
+        <w:rPr>
+          <w:rFonts w:eastAsia="Calibri" w:cstheme="minorHAnsi"/>
+          <w:sz w:val="22"/>
+        </w:rPr>
+        <w:t xml:space="preserve">licativos para </w:t>
+      </w:r>
+      <w:proofErr w:type="spellStart"/>
+      <w:r>
+        <w:rPr>
+          <w:rFonts w:eastAsia="Calibri" w:cstheme="minorHAnsi"/>
+          <w:sz w:val="22"/>
+        </w:rPr>
+        <w:t>Android</w:t>
+      </w:r>
+      <w:proofErr w:type="spellEnd"/>
+      <w:r>
+        <w:rPr>
+          <w:rFonts w:eastAsia="Calibri" w:cstheme="minorHAnsi"/>
+          <w:sz w:val="22"/>
+        </w:rPr>
+        <w:t xml:space="preserve"> e iOS. [3]</w:t>
+      </w:r>
+      <w:r>
+        <w:rPr>
+          <w:rFonts w:eastAsia="Calibri" w:cstheme="minorHAnsi"/>
+          <w:sz w:val="22"/>
+        </w:rPr>
+        <w:t xml:space="preserve"> </w:t>
+      </w:r>
+    </w:p>
+    <w:p>
+      <w:pPr>
+        <w:pStyle w:val="PargrafodaLista"/>
+        <w:ind w:left="1080"/>
+        <w:rPr>
+          <w:rFonts w:eastAsia="Calibri" w:cstheme="minorHAnsi"/>
+          <w:b/>
+        </w:rPr>
+      </w:pPr>
+    </w:p>
+    <w:p>
+      <w:pPr>
+        <w:pStyle w:val="PargrafodaLista"/>
+        <w:numPr>
+          <w:ilvl w:val="0"/>
+          <w:numId w:val="10"/>
+        </w:numPr>
+        <w:rPr>
+          <w:rFonts w:eastAsia="Calibri" w:cstheme="minorHAnsi"/>
+          <w:b/>
+        </w:rPr>
+      </w:pPr>
+      <w:proofErr w:type="spellStart"/>
+      <w:r>
+        <w:rPr>
+          <w:rFonts w:eastAsia="Calibri" w:cstheme="minorHAnsi"/>
+          <w:b/>
+          <w:sz w:val="22"/>
+        </w:rPr>
+        <w:t>Trello</w:t>
+      </w:r>
+      <w:proofErr w:type="spellEnd"/>
+      <w:r>
+        <w:rPr>
+          <w:rFonts w:eastAsia="Calibri" w:cstheme="minorHAnsi"/>
+          <w:b/>
+          <w:sz w:val="22"/>
+        </w:rPr>
+        <w:t xml:space="preserve">: </w:t>
+      </w:r>
+      <w:r>
+        <w:rPr>
+          <w:rFonts w:eastAsia="Calibri" w:cstheme="minorHAnsi"/>
+          <w:sz w:val="22"/>
+        </w:rPr>
+        <w:t>É um sistema de quadro virtual para gerenciamento de tarefas que segue o método "</w:t>
+      </w:r>
+      <w:proofErr w:type="spellStart"/>
+      <w:r>
+        <w:rPr>
+          <w:rFonts w:eastAsia="Calibri" w:cstheme="minorHAnsi"/>
+          <w:sz w:val="22"/>
+        </w:rPr>
+        <w:t>kanban</w:t>
+      </w:r>
+      <w:proofErr w:type="spellEnd"/>
+      <w:r>
+        <w:rPr>
+          <w:rFonts w:eastAsia="Calibri" w:cstheme="minorHAnsi"/>
+          <w:sz w:val="22"/>
+        </w:rPr>
+        <w:t xml:space="preserve">", muito usado no desenvolvimento com </w:t>
+      </w:r>
+      <w:proofErr w:type="spellStart"/>
+      <w:r>
+        <w:rPr>
+          <w:rFonts w:eastAsia="Calibri" w:cstheme="minorHAnsi"/>
+          <w:sz w:val="22"/>
+        </w:rPr>
+        <w:t>Scrum</w:t>
+      </w:r>
+      <w:proofErr w:type="spellEnd"/>
+      <w:r>
+        <w:rPr>
+          <w:rFonts w:eastAsia="Calibri" w:cstheme="minorHAnsi"/>
+          <w:sz w:val="22"/>
+        </w:rPr>
+        <w:t>. Ele permite a criação de diversos quadros, nos quais podemos criar quantas colunas quisermos. Dentro de cada coluna é possível adicionar um ou m</w:t>
+      </w:r>
+      <w:r>
+        <w:rPr>
+          <w:rFonts w:eastAsia="Calibri" w:cstheme="minorHAnsi"/>
+          <w:sz w:val="22"/>
+        </w:rPr>
+        <w:t>ais "</w:t>
+      </w:r>
+      <w:proofErr w:type="spellStart"/>
+      <w:r>
+        <w:rPr>
+          <w:rFonts w:eastAsia="Calibri" w:cstheme="minorHAnsi"/>
+          <w:sz w:val="22"/>
+        </w:rPr>
+        <w:t>cards</w:t>
+      </w:r>
+      <w:proofErr w:type="spellEnd"/>
+      <w:r>
+        <w:rPr>
+          <w:rFonts w:eastAsia="Calibri" w:cstheme="minorHAnsi"/>
+          <w:sz w:val="22"/>
+        </w:rPr>
+        <w:t>" (que, propriamente ditas, são as tarefas), as quais contêm o que o</w:t>
+      </w:r>
+      <w:r>
+        <w:rPr>
+          <w:rFonts w:eastAsia="Calibri" w:cstheme="minorHAnsi"/>
+          <w:sz w:val="22"/>
+        </w:rPr>
+        <w:t xml:space="preserve"> usuário desejar. [4]</w:t>
+      </w:r>
+    </w:p>
+    <w:p>
+      <w:pPr>
+        <w:pStyle w:val="PargrafodaLista"/>
+        <w:ind w:left="1080"/>
+        <w:rPr>
+          <w:rFonts w:eastAsia="Calibri" w:cstheme="minorHAnsi"/>
+          <w:b/>
+        </w:rPr>
+      </w:pPr>
+    </w:p>
+    <w:p>
+      <w:pPr>
+        <w:pStyle w:val="PargrafodaLista"/>
+        <w:numPr>
+          <w:ilvl w:val="0"/>
+          <w:numId w:val="10"/>
+        </w:numPr>
+        <w:rPr>
+          <w:rFonts w:eastAsia="Calibri" w:cstheme="minorHAnsi"/>
+        </w:rPr>
+      </w:pPr>
+      <w:r>
+        <w:rPr>
+          <w:rFonts w:eastAsia="Calibri" w:cstheme="minorHAnsi"/>
+          <w:b/>
+          <w:sz w:val="22"/>
+        </w:rPr>
+        <w:t xml:space="preserve">GitHub: </w:t>
+      </w:r>
+      <w:r>
+        <w:rPr>
+          <w:rFonts w:eastAsia="Calibri" w:cstheme="minorHAnsi"/>
+          <w:sz w:val="22"/>
+        </w:rPr>
+        <w:t>é</w:t>
+      </w:r>
+      <w:r>
+        <w:rPr>
+          <w:rFonts w:eastAsia="Calibri" w:cstheme="minorHAnsi"/>
+          <w:sz w:val="22"/>
+        </w:rPr>
+        <w:t xml:space="preserve"> um site que permite a hospedagem de códigos fontes e</w:t>
+      </w:r>
+      <w:r>
+        <w:rPr>
+          <w:rFonts w:eastAsia="Calibri" w:cstheme="minorHAnsi"/>
+          <w:sz w:val="22"/>
+        </w:rPr>
+        <w:t xml:space="preserve"> sistema de gerenciamento de versões dos mesmos por meio do </w:t>
+      </w:r>
+      <w:proofErr w:type="spellStart"/>
+      <w:r>
+        <w:rPr>
+          <w:rFonts w:eastAsia="Calibri" w:cstheme="minorHAnsi"/>
+          <w:sz w:val="22"/>
+        </w:rPr>
+        <w:t>Git</w:t>
+      </w:r>
+      <w:proofErr w:type="spellEnd"/>
+      <w:r>
+        <w:rPr>
+          <w:rFonts w:eastAsia="Calibri" w:cstheme="minorHAnsi"/>
+          <w:sz w:val="22"/>
+        </w:rPr>
+        <w:t xml:space="preserve">. Através deles podemos desenvolver projetos </w:t>
+      </w:r>
+      <w:r>
+        <w:rPr>
+          <w:rFonts w:eastAsia="Calibri" w:cstheme="minorHAnsi"/>
+          <w:sz w:val="22"/>
+        </w:rPr>
+        <w:t>onde</w:t>
+      </w:r>
+      <w:r>
+        <w:rPr>
+          <w:rFonts w:eastAsia="Calibri" w:cstheme="minorHAnsi"/>
+          <w:sz w:val="22"/>
+        </w:rPr>
+        <w:t xml:space="preserve"> diversas pessoas </w:t>
+      </w:r>
+      <w:r>
+        <w:rPr>
+          <w:rFonts w:eastAsia="Calibri" w:cstheme="minorHAnsi"/>
+          <w:sz w:val="22"/>
+        </w:rPr>
+        <w:t xml:space="preserve">podem contribuir simultaneamente. Os contribuintes podem </w:t>
+      </w:r>
+      <w:r>
+        <w:rPr>
+          <w:rFonts w:eastAsia="Calibri" w:cstheme="minorHAnsi"/>
+          <w:sz w:val="22"/>
+        </w:rPr>
+        <w:t xml:space="preserve">criar novos arquivos e editar arquivos já existentes </w:t>
+      </w:r>
+      <w:r>
+        <w:rPr>
+          <w:rFonts w:eastAsia="Calibri" w:cstheme="minorHAnsi"/>
+          <w:sz w:val="22"/>
+        </w:rPr>
+        <w:t>sem o risco de suas alterações serem sobrescritas</w:t>
+      </w:r>
+      <w:r>
+        <w:rPr>
+          <w:rFonts w:eastAsia="Calibri" w:cstheme="minorHAnsi"/>
+          <w:sz w:val="22"/>
+        </w:rPr>
+        <w:t xml:space="preserve"> indevidamente. </w:t>
+      </w:r>
+      <w:r>
+        <w:rPr>
+          <w:rFonts w:eastAsia="Calibri" w:cstheme="minorHAnsi"/>
+          <w:sz w:val="22"/>
+        </w:rPr>
+        <w:t>[5]</w:t>
+      </w:r>
+    </w:p>
+    <w:p>
+      <w:pPr>
+        <w:rPr>
+          <w:rFonts w:eastAsia="Calibri" w:cstheme="minorHAnsi"/>
+        </w:rPr>
+      </w:pPr>
+    </w:p>
+    <w:p>
+      <w:pPr>
+        <w:pStyle w:val="PargrafodaLista"/>
+        <w:numPr>
+          <w:ilvl w:val="0"/>
+          <w:numId w:val="10"/>
+        </w:numPr>
+        <w:rPr>
+          <w:rFonts w:eastAsia="Calibri" w:cstheme="minorHAnsi"/>
+          <w:b/>
+        </w:rPr>
+      </w:pPr>
+      <w:proofErr w:type="spellStart"/>
+      <w:r>
+        <w:rPr>
+          <w:rFonts w:eastAsia="Calibri" w:cstheme="minorHAnsi"/>
+          <w:b/>
+          <w:sz w:val="22"/>
+        </w:rPr>
+        <w:t>SourceTree</w:t>
+      </w:r>
+      <w:proofErr w:type="spellEnd"/>
+      <w:r>
+        <w:rPr>
+          <w:rFonts w:eastAsia="Calibri" w:cstheme="minorHAnsi"/>
+          <w:b/>
+          <w:sz w:val="22"/>
+        </w:rPr>
+        <w:t xml:space="preserve">: </w:t>
+      </w:r>
+      <w:r>
+        <w:rPr>
+          <w:rFonts w:eastAsia="Calibri" w:cstheme="minorHAnsi"/>
+          <w:sz w:val="22"/>
+        </w:rPr>
+        <w:t>é</w:t>
+      </w:r>
+      <w:r>
+        <w:rPr>
+          <w:rFonts w:eastAsia="Calibri" w:cstheme="minorHAnsi"/>
+          <w:sz w:val="22"/>
+        </w:rPr>
+        <w:t xml:space="preserve"> um programa que fornece uma interface vi</w:t>
+      </w:r>
+      <w:r>
+        <w:rPr>
+          <w:rFonts w:eastAsia="Calibri" w:cstheme="minorHAnsi"/>
+          <w:sz w:val="22"/>
+        </w:rPr>
+        <w:t xml:space="preserve">sual entre o cliente e o GitHub. Assim, o desenvolvedor pode realizar operações do </w:t>
+      </w:r>
+      <w:proofErr w:type="spellStart"/>
+      <w:r>
+        <w:rPr>
+          <w:rFonts w:eastAsia="Calibri" w:cstheme="minorHAnsi"/>
+          <w:sz w:val="22"/>
+        </w:rPr>
+        <w:t>Git</w:t>
+      </w:r>
+      <w:proofErr w:type="spellEnd"/>
+      <w:r>
+        <w:rPr>
+          <w:rFonts w:eastAsia="Calibri" w:cstheme="minorHAnsi"/>
+          <w:sz w:val="22"/>
+        </w:rPr>
+        <w:t xml:space="preserve"> sem a necessidade direta de linhas de comando e obter uma visualização</w:t>
+      </w:r>
+      <w:r>
+        <w:rPr>
+          <w:rFonts w:eastAsia="Calibri" w:cstheme="minorHAnsi"/>
+          <w:sz w:val="22"/>
+        </w:rPr>
+        <w:t xml:space="preserve"> </w:t>
+      </w:r>
+      <w:r>
+        <w:rPr>
+          <w:rFonts w:eastAsia="Calibri" w:cstheme="minorHAnsi"/>
+          <w:sz w:val="22"/>
+        </w:rPr>
+        <w:t>d</w:t>
+      </w:r>
+      <w:r>
+        <w:rPr>
+          <w:rFonts w:eastAsia="Calibri" w:cstheme="minorHAnsi"/>
+          <w:sz w:val="22"/>
+        </w:rPr>
+        <w:t>a fluidez do código</w:t>
+      </w:r>
+      <w:r>
+        <w:rPr>
+          <w:rFonts w:eastAsia="Calibri" w:cstheme="minorHAnsi"/>
+          <w:sz w:val="22"/>
+        </w:rPr>
+        <w:t>.</w:t>
+      </w:r>
+    </w:p>
+    <w:p>
+      <w:pPr>
+        <w:pStyle w:val="PargrafodaLista"/>
+        <w:ind w:left="1080"/>
+        <w:rPr>
+          <w:rFonts w:ascii="Calibri" w:eastAsia="Calibri" w:hAnsi="Calibri" w:cs="Calibri"/>
+          <w:b/>
+          <w:lang w:val="en-GB"/>
         </w:rPr>
       </w:pPr>
     </w:p>
@@ -261,7 +961,6 @@
           <w:b/>
           <w:sz w:val="32"/>
           <w:szCs w:val="32"/>
-          <w:lang w:val="pt-BR"/>
         </w:rPr>
       </w:pPr>
       <w:r>
@@ -270,8 +969,8 @@
           <w:b/>
           <w:sz w:val="32"/>
           <w:szCs w:val="32"/>
-          <w:lang w:val="pt-BR"/>
-        </w:rPr>
+        </w:rPr>
+        <w:lastRenderedPageBreak/>
         <w:t>Descrição Teórica e Prática da solução dada</w:t>
       </w:r>
     </w:p>
@@ -281,15 +980,13 @@
           <w:rFonts w:cstheme="minorHAnsi"/>
           <w:sz w:val="22"/>
           <w:szCs w:val="22"/>
-          <w:lang w:val="pt-BR"/>
-        </w:rPr>
-      </w:pPr>
-      <w:r>
-        <w:rPr>
-          <w:rFonts w:cstheme="minorHAnsi"/>
-          <w:sz w:val="22"/>
-          <w:szCs w:val="22"/>
-          <w:lang w:val="pt-BR"/>
+        </w:rPr>
+      </w:pPr>
+      <w:r>
+        <w:rPr>
+          <w:rFonts w:cstheme="minorHAnsi"/>
+          <w:sz w:val="22"/>
+          <w:szCs w:val="22"/>
         </w:rPr>
         <w:t>Para resolver o problema pedido, foi desenvolvido um sistema dividido em dois grandes módulos:</w:t>
       </w:r>
@@ -306,25 +1003,33 @@
           <w:b/>
           <w:sz w:val="22"/>
           <w:szCs w:val="22"/>
-          <w:lang w:val="pt-BR"/>
-        </w:rPr>
-      </w:pPr>
-      <w:r>
-        <w:rPr>
-          <w:rFonts w:cstheme="minorHAnsi"/>
-          <w:b/>
-          <w:sz w:val="22"/>
-          <w:szCs w:val="22"/>
-          <w:lang w:val="pt-BR"/>
-        </w:rPr>
-        <w:t xml:space="preserve">Process Manager: </w:t>
-      </w:r>
-      <w:r>
-        <w:rPr>
-          <w:rFonts w:cstheme="minorHAnsi"/>
-          <w:sz w:val="22"/>
-          <w:szCs w:val="22"/>
-          <w:lang w:val="pt-BR"/>
+        </w:rPr>
+      </w:pPr>
+      <w:proofErr w:type="spellStart"/>
+      <w:r>
+        <w:rPr>
+          <w:rFonts w:cstheme="minorHAnsi"/>
+          <w:b/>
+          <w:sz w:val="22"/>
+          <w:szCs w:val="22"/>
+        </w:rPr>
+        <w:t>Process</w:t>
+      </w:r>
+      <w:proofErr w:type="spellEnd"/>
+      <w:r>
+        <w:rPr>
+          <w:rFonts w:cstheme="minorHAnsi"/>
+          <w:b/>
+          <w:sz w:val="22"/>
+          <w:szCs w:val="22"/>
+        </w:rPr>
+        <w:t xml:space="preserve"> Manager: </w:t>
+      </w:r>
+      <w:r>
+        <w:rPr>
+          <w:rFonts w:cstheme="minorHAnsi"/>
+          <w:sz w:val="22"/>
+          <w:szCs w:val="22"/>
         </w:rPr>
         <w:t>m</w:t>
       </w:r>
@@ -333,7 +1038,6 @@
           <w:rFonts w:cstheme="minorHAnsi"/>
           <w:sz w:val="22"/>
           <w:szCs w:val="22"/>
-          <w:lang w:val="pt-BR"/>
         </w:rPr>
         <w:t>ódulo responsável por todas as operações de processo</w:t>
       </w:r>
@@ -342,7 +1046,6 @@
           <w:rFonts w:cstheme="minorHAnsi"/>
           <w:sz w:val="22"/>
           <w:szCs w:val="22"/>
-          <w:lang w:val="pt-BR"/>
         </w:rPr>
         <w:t>;</w:t>
       </w:r>
@@ -359,16 +1062,14 @@
           <w:b/>
           <w:sz w:val="22"/>
           <w:szCs w:val="22"/>
-          <w:lang w:val="pt-BR"/>
-        </w:rPr>
-      </w:pPr>
-      <w:r>
-        <w:rPr>
-          <w:rFonts w:cstheme="minorHAnsi"/>
-          <w:b/>
-          <w:sz w:val="22"/>
-          <w:szCs w:val="22"/>
-          <w:lang w:val="pt-BR"/>
+        </w:rPr>
+      </w:pPr>
+      <w:r>
+        <w:rPr>
+          <w:rFonts w:cstheme="minorHAnsi"/>
+          <w:b/>
+          <w:sz w:val="22"/>
+          <w:szCs w:val="22"/>
         </w:rPr>
         <w:t xml:space="preserve">File Manager: </w:t>
       </w:r>
@@ -377,7 +1078,6 @@
           <w:rFonts w:cstheme="minorHAnsi"/>
           <w:sz w:val="22"/>
           <w:szCs w:val="22"/>
-          <w:lang w:val="pt-BR"/>
         </w:rPr>
         <w:t>m</w:t>
       </w:r>
@@ -386,7 +1086,6 @@
           <w:rFonts w:cstheme="minorHAnsi"/>
           <w:sz w:val="22"/>
           <w:szCs w:val="22"/>
-          <w:lang w:val="pt-BR"/>
         </w:rPr>
         <w:t>ódulo responsável por</w:t>
       </w:r>
@@ -395,7 +1094,6 @@
           <w:rFonts w:cstheme="minorHAnsi"/>
           <w:sz w:val="22"/>
           <w:szCs w:val="22"/>
-          <w:lang w:val="pt-BR"/>
         </w:rPr>
         <w:t xml:space="preserve"> todas as operações de arquivos.</w:t>
       </w:r>
@@ -406,15 +1104,13 @@
           <w:rFonts w:cstheme="minorHAnsi"/>
           <w:sz w:val="22"/>
           <w:szCs w:val="22"/>
-          <w:lang w:val="pt-BR"/>
-        </w:rPr>
-      </w:pPr>
-      <w:r>
-        <w:rPr>
-          <w:rFonts w:cstheme="minorHAnsi"/>
-          <w:sz w:val="22"/>
-          <w:szCs w:val="22"/>
-          <w:lang w:val="pt-BR"/>
+        </w:rPr>
+      </w:pPr>
+      <w:r>
+        <w:rPr>
+          <w:rFonts w:cstheme="minorHAnsi"/>
+          <w:sz w:val="22"/>
+          <w:szCs w:val="22"/>
         </w:rPr>
         <w:t xml:space="preserve">A solução desenvolvida </w:t>
       </w:r>
@@ -423,16 +1119,32 @@
           <w:rFonts w:cstheme="minorHAnsi"/>
           <w:sz w:val="22"/>
           <w:szCs w:val="22"/>
-          <w:lang w:val="pt-BR"/>
-        </w:rPr>
-        <w:t xml:space="preserve">para o Process Manager </w:t>
-      </w:r>
-      <w:r>
-        <w:rPr>
-          <w:rFonts w:cstheme="minorHAnsi"/>
-          <w:sz w:val="22"/>
-          <w:szCs w:val="22"/>
-          <w:lang w:val="pt-BR"/>
+        </w:rPr>
+        <w:t xml:space="preserve">para o </w:t>
+      </w:r>
+      <w:proofErr w:type="spellStart"/>
+      <w:r>
+        <w:rPr>
+          <w:rFonts w:cstheme="minorHAnsi"/>
+          <w:sz w:val="22"/>
+          <w:szCs w:val="22"/>
+        </w:rPr>
+        <w:t>Process</w:t>
+      </w:r>
+      <w:proofErr w:type="spellEnd"/>
+      <w:r>
+        <w:rPr>
+          <w:rFonts w:cstheme="minorHAnsi"/>
+          <w:sz w:val="22"/>
+          <w:szCs w:val="22"/>
+        </w:rPr>
+        <w:t xml:space="preserve"> Manager </w:t>
+      </w:r>
+      <w:r>
+        <w:rPr>
+          <w:rFonts w:cstheme="minorHAnsi"/>
+          <w:sz w:val="22"/>
+          <w:szCs w:val="22"/>
         </w:rPr>
         <w:t>segue a segu</w:t>
       </w:r>
@@ -441,7 +1153,6 @@
           <w:rFonts w:cstheme="minorHAnsi"/>
           <w:sz w:val="22"/>
           <w:szCs w:val="22"/>
-          <w:lang w:val="pt-BR"/>
         </w:rPr>
         <w:t>inte</w:t>
       </w:r>
@@ -450,7 +1161,6 @@
           <w:rFonts w:cstheme="minorHAnsi"/>
           <w:sz w:val="22"/>
           <w:szCs w:val="22"/>
-          <w:lang w:val="pt-BR"/>
         </w:rPr>
         <w:t xml:space="preserve"> arquitetura</w:t>
       </w:r>
@@ -459,7 +1169,6 @@
           <w:rFonts w:cstheme="minorHAnsi"/>
           <w:sz w:val="22"/>
           <w:szCs w:val="22"/>
-          <w:lang w:val="pt-BR"/>
         </w:rPr>
         <w:t>:</w:t>
       </w:r>
@@ -470,7 +1179,6 @@
           <w:rFonts w:cstheme="minorHAnsi"/>
           <w:sz w:val="22"/>
           <w:szCs w:val="22"/>
-          <w:lang w:val="pt-BR"/>
         </w:rPr>
       </w:pPr>
     </w:p>
@@ -482,27 +1190,44 @@
           <w:b/>
           <w:sz w:val="22"/>
           <w:szCs w:val="22"/>
-          <w:lang w:val="pt-BR"/>
-        </w:rPr>
-      </w:pPr>
-      <w:r>
-        <w:rPr>
-          <w:rFonts w:cstheme="minorHAnsi"/>
-          <w:b/>
-          <w:sz w:val="22"/>
-          <w:szCs w:val="22"/>
-          <w:lang w:val="pt-BR"/>
-        </w:rPr>
-        <w:t>Arquitetura do Process Manager</w:t>
-      </w:r>
-    </w:p>
-    <w:p>
-      <w:pPr>
-        <w:rPr>
-          <w:rFonts w:cstheme="minorHAnsi"/>
-          <w:sz w:val="22"/>
-          <w:szCs w:val="22"/>
-          <w:lang w:val="pt-BR"/>
+        </w:rPr>
+      </w:pPr>
+      <w:r>
+        <w:rPr>
+          <w:rFonts w:cstheme="minorHAnsi"/>
+          <w:b/>
+          <w:sz w:val="22"/>
+          <w:szCs w:val="22"/>
+        </w:rPr>
+        <w:t xml:space="preserve">Arquitetura do </w:t>
+      </w:r>
+      <w:proofErr w:type="spellStart"/>
+      <w:r>
+        <w:rPr>
+          <w:rFonts w:cstheme="minorHAnsi"/>
+          <w:b/>
+          <w:sz w:val="22"/>
+          <w:szCs w:val="22"/>
+        </w:rPr>
+        <w:t>Process</w:t>
+      </w:r>
+      <w:proofErr w:type="spellEnd"/>
+      <w:r>
+        <w:rPr>
+          <w:rFonts w:cstheme="minorHAnsi"/>
+          <w:b/>
+          <w:sz w:val="22"/>
+          <w:szCs w:val="22"/>
+        </w:rPr>
+        <w:t xml:space="preserve"> Manager</w:t>
+      </w:r>
+    </w:p>
+    <w:p>
+      <w:pPr>
+        <w:rPr>
+          <w:rFonts w:cstheme="minorHAnsi"/>
+          <w:sz w:val="22"/>
+          <w:szCs w:val="22"/>
         </w:rPr>
       </w:pPr>
       <w:r>
@@ -511,7 +1236,7 @@
           <w:noProof/>
           <w:sz w:val="22"/>
           <w:szCs w:val="22"/>
-          <w:lang w:val="pt-BR" w:eastAsia="pt-BR"/>
+          <w:lang w:eastAsia="pt-BR"/>
         </w:rPr>
         <w:drawing>
           <wp:inline distT="0" distB="0" distL="0" distR="0" wp14:anchorId="05496FD2" wp14:editId="74B2C8F7">
@@ -561,26 +1286,25 @@
           <w:rFonts w:cstheme="minorHAnsi"/>
           <w:sz w:val="22"/>
           <w:szCs w:val="22"/>
-          <w:lang w:val="pt-BR"/>
-        </w:rPr>
-      </w:pPr>
-      <w:r>
-        <w:rPr>
-          <w:rFonts w:cstheme="minorHAnsi"/>
-          <w:b/>
-          <w:sz w:val="22"/>
-          <w:szCs w:val="22"/>
-          <w:lang w:val="pt-BR"/>
+        </w:rPr>
+      </w:pPr>
+      <w:proofErr w:type="spellStart"/>
+      <w:r>
+        <w:rPr>
+          <w:rFonts w:cstheme="minorHAnsi"/>
+          <w:b/>
+          <w:sz w:val="22"/>
+          <w:szCs w:val="22"/>
         </w:rPr>
         <w:t>Process</w:t>
       </w:r>
-      <w:r>
-        <w:rPr>
-          <w:rFonts w:cstheme="minorHAnsi"/>
-          <w:b/>
-          <w:sz w:val="22"/>
-          <w:szCs w:val="22"/>
-          <w:lang w:val="pt-BR"/>
+      <w:proofErr w:type="spellEnd"/>
+      <w:r>
+        <w:rPr>
+          <w:rFonts w:cstheme="minorHAnsi"/>
+          <w:b/>
+          <w:sz w:val="22"/>
+          <w:szCs w:val="22"/>
         </w:rPr>
         <w:t xml:space="preserve"> Manager:</w:t>
       </w:r>
@@ -592,7 +1316,6 @@
           <w:rFonts w:cstheme="minorHAnsi"/>
           <w:sz w:val="22"/>
           <w:szCs w:val="22"/>
-          <w:lang w:val="pt-BR"/>
         </w:rPr>
       </w:pPr>
     </w:p>
@@ -607,16 +1330,14 @@
           <w:rFonts w:cstheme="minorHAnsi"/>
           <w:sz w:val="22"/>
           <w:szCs w:val="22"/>
-          <w:lang w:val="pt-BR"/>
-        </w:rPr>
-      </w:pPr>
-      <w:r>
-        <w:rPr>
-          <w:rFonts w:cstheme="minorHAnsi"/>
-          <w:b/>
-          <w:sz w:val="22"/>
-          <w:szCs w:val="22"/>
-          <w:lang w:val="pt-BR"/>
+        </w:rPr>
+      </w:pPr>
+      <w:r>
+        <w:rPr>
+          <w:rFonts w:cstheme="minorHAnsi"/>
+          <w:b/>
+          <w:sz w:val="22"/>
+          <w:szCs w:val="22"/>
         </w:rPr>
         <w:t xml:space="preserve">Função: </w:t>
       </w:r>
@@ -625,7 +1346,6 @@
           <w:rFonts w:cstheme="minorHAnsi"/>
           <w:sz w:val="22"/>
           <w:szCs w:val="22"/>
-          <w:lang w:val="pt-BR"/>
         </w:rPr>
         <w:t>r</w:t>
       </w:r>
@@ -634,7 +1354,6 @@
           <w:rFonts w:cstheme="minorHAnsi"/>
           <w:sz w:val="22"/>
           <w:szCs w:val="22"/>
-          <w:lang w:val="pt-BR"/>
         </w:rPr>
         <w:t xml:space="preserve">ecebe como entrada </w:t>
       </w:r>
@@ -643,7 +1362,6 @@
           <w:rFonts w:cstheme="minorHAnsi"/>
           <w:sz w:val="22"/>
           <w:szCs w:val="22"/>
-          <w:lang w:val="pt-BR"/>
         </w:rPr>
         <w:t xml:space="preserve">um arquivo contendo </w:t>
       </w:r>
@@ -652,7 +1370,6 @@
           <w:rFonts w:cstheme="minorHAnsi"/>
           <w:sz w:val="22"/>
           <w:szCs w:val="22"/>
-          <w:lang w:val="pt-BR"/>
         </w:rPr>
         <w:t xml:space="preserve">informações </w:t>
       </w:r>
@@ -661,7 +1378,6 @@
           <w:rFonts w:cstheme="minorHAnsi"/>
           <w:sz w:val="22"/>
           <w:szCs w:val="22"/>
-          <w:lang w:val="pt-BR"/>
         </w:rPr>
         <w:t>dos processos e realiza uma simulaç</w:t>
       </w:r>
@@ -670,7 +1386,6 @@
           <w:rFonts w:cstheme="minorHAnsi"/>
           <w:sz w:val="22"/>
           <w:szCs w:val="22"/>
-          <w:lang w:val="pt-BR"/>
         </w:rPr>
         <w:t>ão da execução dos mesmos</w:t>
       </w:r>
@@ -679,7 +1394,6 @@
           <w:rFonts w:cstheme="minorHAnsi"/>
           <w:sz w:val="22"/>
           <w:szCs w:val="22"/>
-          <w:lang w:val="pt-BR"/>
         </w:rPr>
         <w:t xml:space="preserve"> até que todos os processos especificados no arquivo tenham </w:t>
       </w:r>
@@ -688,7 +1402,6 @@
           <w:rFonts w:cstheme="minorHAnsi"/>
           <w:sz w:val="22"/>
           <w:szCs w:val="22"/>
-          <w:lang w:val="pt-BR"/>
         </w:rPr>
         <w:t xml:space="preserve">sido </w:t>
       </w:r>
@@ -697,7 +1410,6 @@
           <w:rFonts w:cstheme="minorHAnsi"/>
           <w:sz w:val="22"/>
           <w:szCs w:val="22"/>
-          <w:lang w:val="pt-BR"/>
         </w:rPr>
         <w:t>executado</w:t>
       </w:r>
@@ -706,7 +1418,6 @@
           <w:rFonts w:cstheme="minorHAnsi"/>
           <w:sz w:val="22"/>
           <w:szCs w:val="22"/>
-          <w:lang w:val="pt-BR"/>
         </w:rPr>
         <w:t>s</w:t>
       </w:r>
@@ -715,7 +1426,6 @@
           <w:rFonts w:cstheme="minorHAnsi"/>
           <w:sz w:val="22"/>
           <w:szCs w:val="22"/>
-          <w:lang w:val="pt-BR"/>
         </w:rPr>
         <w:t xml:space="preserve"> por completo. Fornece também uma interface de comunicação com módulos externos que precisam buscar informações sobre os processos.</w:t>
       </w:r>
@@ -728,7 +1438,6 @@
           <w:rFonts w:cstheme="minorHAnsi"/>
           <w:sz w:val="22"/>
           <w:szCs w:val="22"/>
-          <w:lang w:val="pt-BR"/>
         </w:rPr>
       </w:pPr>
     </w:p>
@@ -743,16 +1452,14 @@
           <w:rFonts w:cstheme="minorHAnsi"/>
           <w:sz w:val="22"/>
           <w:szCs w:val="22"/>
-          <w:lang w:val="pt-BR"/>
-        </w:rPr>
-      </w:pPr>
-      <w:r>
-        <w:rPr>
-          <w:rFonts w:cstheme="minorHAnsi"/>
-          <w:b/>
-          <w:sz w:val="22"/>
-          <w:szCs w:val="22"/>
-          <w:lang w:val="pt-BR"/>
+        </w:rPr>
+      </w:pPr>
+      <w:r>
+        <w:rPr>
+          <w:rFonts w:cstheme="minorHAnsi"/>
+          <w:b/>
+          <w:sz w:val="22"/>
+          <w:szCs w:val="22"/>
         </w:rPr>
         <w:t>Equivale aos seguintes módulos da especificação:</w:t>
       </w:r>
@@ -768,16 +1475,14 @@
           <w:rFonts w:cstheme="minorHAnsi"/>
           <w:sz w:val="22"/>
           <w:szCs w:val="22"/>
-          <w:lang w:val="pt-BR"/>
-        </w:rPr>
-      </w:pPr>
-      <w:r>
-        <w:rPr>
-          <w:rFonts w:cstheme="minorHAnsi"/>
-          <w:b/>
-          <w:sz w:val="22"/>
-          <w:szCs w:val="22"/>
-          <w:lang w:val="pt-BR"/>
+        </w:rPr>
+      </w:pPr>
+      <w:r>
+        <w:rPr>
+          <w:rFonts w:cstheme="minorHAnsi"/>
+          <w:b/>
+          <w:sz w:val="22"/>
+          <w:szCs w:val="22"/>
         </w:rPr>
         <w:t>Módulo de Processos</w:t>
       </w:r>
@@ -786,7 +1491,6 @@
           <w:rFonts w:cstheme="minorHAnsi"/>
           <w:sz w:val="22"/>
           <w:szCs w:val="22"/>
-          <w:lang w:val="pt-BR"/>
         </w:rPr>
         <w:t xml:space="preserve"> – c</w:t>
       </w:r>
@@ -795,7 +1499,6 @@
           <w:rFonts w:cstheme="minorHAnsi"/>
           <w:sz w:val="22"/>
           <w:szCs w:val="22"/>
-          <w:lang w:val="pt-BR"/>
         </w:rPr>
         <w:t>ontém as estruturas de dados utilizadas para abstrair o funcionamento de um processo</w:t>
       </w:r>
@@ -804,7 +1507,6 @@
           <w:rFonts w:cstheme="minorHAnsi"/>
           <w:sz w:val="22"/>
           <w:szCs w:val="22"/>
-          <w:lang w:val="pt-BR"/>
         </w:rPr>
         <w:t>.</w:t>
       </w:r>
@@ -820,17 +1522,16 @@
           <w:rFonts w:cstheme="minorHAnsi"/>
           <w:sz w:val="22"/>
           <w:szCs w:val="22"/>
-          <w:lang w:val="pt-BR"/>
-        </w:rPr>
-      </w:pPr>
-      <w:r>
-        <w:rPr>
-          <w:rFonts w:cstheme="minorHAnsi"/>
-          <w:b/>
-          <w:sz w:val="22"/>
-          <w:szCs w:val="22"/>
-          <w:lang w:val="pt-BR"/>
-        </w:rPr>
+        </w:rPr>
+      </w:pPr>
+      <w:r>
+        <w:rPr>
+          <w:rFonts w:cstheme="minorHAnsi"/>
+          <w:b/>
+          <w:sz w:val="22"/>
+          <w:szCs w:val="22"/>
+        </w:rPr>
+        <w:lastRenderedPageBreak/>
         <w:t>Módulo de Leitura</w:t>
       </w:r>
       <w:r>
@@ -839,7 +1540,6 @@
           <w:b/>
           <w:sz w:val="22"/>
           <w:szCs w:val="22"/>
-          <w:lang w:val="pt-BR"/>
         </w:rPr>
         <w:t xml:space="preserve"> (módulo extra)</w:t>
       </w:r>
@@ -849,7 +1549,6 @@
           <w:b/>
           <w:sz w:val="22"/>
           <w:szCs w:val="22"/>
-          <w:lang w:val="pt-BR"/>
         </w:rPr>
         <w:t xml:space="preserve"> – </w:t>
       </w:r>
@@ -858,7 +1557,6 @@
           <w:rFonts w:cstheme="minorHAnsi"/>
           <w:sz w:val="22"/>
           <w:szCs w:val="22"/>
-          <w:lang w:val="pt-BR"/>
         </w:rPr>
         <w:t>realiza</w:t>
       </w:r>
@@ -867,7 +1565,6 @@
           <w:rFonts w:cstheme="minorHAnsi"/>
           <w:sz w:val="22"/>
           <w:szCs w:val="22"/>
-          <w:lang w:val="pt-BR"/>
         </w:rPr>
         <w:t xml:space="preserve"> a leitura do arquivo de processos, validando-o e convertendo as linhas para as estruturas de dados definidas no módulo de processos</w:t>
       </w:r>
@@ -876,7 +1573,6 @@
           <w:rFonts w:cstheme="minorHAnsi"/>
           <w:sz w:val="22"/>
           <w:szCs w:val="22"/>
-          <w:lang w:val="pt-BR"/>
         </w:rPr>
         <w:t>.</w:t>
       </w:r>
@@ -889,7 +1585,6 @@
           <w:rFonts w:cstheme="minorHAnsi"/>
           <w:sz w:val="22"/>
           <w:szCs w:val="22"/>
-          <w:lang w:val="pt-BR"/>
         </w:rPr>
       </w:pPr>
     </w:p>
@@ -904,7 +1599,6 @@
           <w:rFonts w:cstheme="minorHAnsi"/>
           <w:sz w:val="22"/>
           <w:szCs w:val="22"/>
-          <w:lang w:val="pt-BR"/>
         </w:rPr>
       </w:pPr>
       <w:proofErr w:type="spellStart"/>
@@ -914,7 +1608,6 @@
           <w:b/>
           <w:sz w:val="22"/>
           <w:szCs w:val="22"/>
-          <w:lang w:val="pt-BR"/>
         </w:rPr>
         <w:t>Process</w:t>
       </w:r>
@@ -925,7 +1618,6 @@
           <w:b/>
           <w:sz w:val="22"/>
           <w:szCs w:val="22"/>
-          <w:lang w:val="pt-BR"/>
         </w:rPr>
         <w:t xml:space="preserve"> </w:t>
       </w:r>
@@ -936,7 +1628,6 @@
           <w:b/>
           <w:sz w:val="22"/>
           <w:szCs w:val="22"/>
-          <w:lang w:val="pt-BR"/>
         </w:rPr>
         <w:t>Scheduler</w:t>
       </w:r>
@@ -947,7 +1638,6 @@
           <w:b/>
           <w:sz w:val="22"/>
           <w:szCs w:val="22"/>
-          <w:lang w:val="pt-BR"/>
         </w:rPr>
         <w:t>:</w:t>
       </w:r>
@@ -959,7 +1649,334 @@
           <w:rFonts w:cstheme="minorHAnsi"/>
           <w:sz w:val="22"/>
           <w:szCs w:val="22"/>
-          <w:lang w:val="pt-BR"/>
+        </w:rPr>
+      </w:pPr>
+    </w:p>
+    <w:p>
+      <w:pPr>
+        <w:numPr>
+          <w:ilvl w:val="0"/>
+          <w:numId w:val="11"/>
+        </w:numPr>
+        <w:ind w:left="1440" w:hanging="360"/>
+        <w:rPr>
+          <w:rFonts w:ascii="Calibri" w:eastAsia="Calibri" w:hAnsi="Calibri" w:cs="Calibri"/>
+          <w:i/>
+        </w:rPr>
+      </w:pPr>
+      <w:r>
+        <w:rPr>
+          <w:rFonts w:cstheme="minorHAnsi"/>
+          <w:b/>
+          <w:sz w:val="22"/>
+          <w:szCs w:val="22"/>
+        </w:rPr>
+        <w:t xml:space="preserve">Função: </w:t>
+      </w:r>
+      <w:r>
+        <w:rPr>
+          <w:rFonts w:cstheme="minorHAnsi"/>
+          <w:sz w:val="22"/>
+          <w:szCs w:val="22"/>
+        </w:rPr>
+        <w:t>funciona como o “c</w:t>
+      </w:r>
+      <w:r>
+        <w:rPr>
+          <w:rFonts w:cstheme="minorHAnsi"/>
+          <w:sz w:val="22"/>
+          <w:szCs w:val="22"/>
+        </w:rPr>
+        <w:t>oração” do programa. É r</w:t>
+      </w:r>
+      <w:r>
+        <w:rPr>
+          <w:rFonts w:cstheme="minorHAnsi"/>
+          <w:sz w:val="22"/>
+          <w:szCs w:val="22"/>
+        </w:rPr>
+        <w:t>esponsável por montar a abstração das estruturas de fila e escalonar quais processos devem ser executados em determinado momento,</w:t>
+      </w:r>
+      <w:r>
+        <w:rPr>
+          <w:rFonts w:cstheme="minorHAnsi"/>
+          <w:sz w:val="22"/>
+          <w:szCs w:val="22"/>
+        </w:rPr>
+        <w:t xml:space="preserve"> levando em conta as prioridades de cada processo</w:t>
+      </w:r>
+      <w:r>
+        <w:rPr>
+          <w:rFonts w:cstheme="minorHAnsi"/>
+          <w:sz w:val="22"/>
+          <w:szCs w:val="22"/>
+        </w:rPr>
+        <w:t xml:space="preserve"> e os recursos disponíveis para uso</w:t>
+      </w:r>
+      <w:r>
+        <w:rPr>
+          <w:rFonts w:cstheme="minorHAnsi"/>
+          <w:sz w:val="22"/>
+          <w:szCs w:val="22"/>
+        </w:rPr>
+        <w:t>.</w:t>
+      </w:r>
+      <w:r>
+        <w:rPr>
+          <w:rFonts w:cstheme="minorHAnsi"/>
+          <w:sz w:val="22"/>
+          <w:szCs w:val="22"/>
+        </w:rPr>
+        <w:t xml:space="preserve"> </w:t>
+      </w:r>
+      <w:r>
+        <w:rPr>
+          <w:rFonts w:eastAsia="Calibri" w:cstheme="minorHAnsi"/>
+          <w:sz w:val="22"/>
+        </w:rPr>
+        <w:t xml:space="preserve">Para evitar </w:t>
+      </w:r>
+      <w:proofErr w:type="spellStart"/>
+      <w:r>
+        <w:rPr>
+          <w:rFonts w:eastAsia="Calibri" w:cstheme="minorHAnsi"/>
+          <w:i/>
+          <w:sz w:val="22"/>
+        </w:rPr>
+        <w:t>starvation</w:t>
+      </w:r>
+      <w:proofErr w:type="spellEnd"/>
+      <w:r>
+        <w:rPr>
+          <w:rFonts w:eastAsia="Calibri" w:cstheme="minorHAnsi"/>
+          <w:sz w:val="22"/>
+        </w:rPr>
+        <w:t xml:space="preserve"> de algum processo</w:t>
+      </w:r>
+      <w:r>
+        <w:rPr>
+          <w:rFonts w:eastAsia="Calibri" w:cstheme="minorHAnsi"/>
+          <w:sz w:val="22"/>
+        </w:rPr>
+        <w:t>,</w:t>
+      </w:r>
+      <w:r>
+        <w:rPr>
+          <w:rFonts w:eastAsia="Calibri" w:cstheme="minorHAnsi"/>
+          <w:sz w:val="22"/>
+        </w:rPr>
+        <w:t xml:space="preserve"> o simulador do</w:t>
+      </w:r>
+      <w:r>
+        <w:rPr>
+          <w:rFonts w:eastAsia="Calibri" w:cstheme="minorHAnsi"/>
+          <w:sz w:val="22"/>
+        </w:rPr>
+        <w:t xml:space="preserve"> sistema operacional utiliza uma técnica de envelhecimento</w:t>
+      </w:r>
+      <w:r>
+        <w:rPr>
+          <w:rFonts w:eastAsia="Calibri" w:cstheme="minorHAnsi"/>
+          <w:sz w:val="22"/>
+        </w:rPr>
+        <w:t xml:space="preserve"> </w:t>
+      </w:r>
+      <w:r>
+        <w:rPr>
+          <w:rFonts w:eastAsia="Calibri" w:cstheme="minorHAnsi"/>
+          <w:sz w:val="22"/>
+        </w:rPr>
+        <w:t>(</w:t>
+      </w:r>
+      <w:proofErr w:type="spellStart"/>
+      <w:r>
+        <w:rPr>
+          <w:rFonts w:eastAsia="Calibri" w:cstheme="minorHAnsi"/>
+          <w:sz w:val="22"/>
+        </w:rPr>
+        <w:t>aging</w:t>
+      </w:r>
+      <w:proofErr w:type="spellEnd"/>
+      <w:r>
+        <w:rPr>
+          <w:rFonts w:eastAsia="Calibri" w:cstheme="minorHAnsi"/>
+          <w:sz w:val="22"/>
+        </w:rPr>
+        <w:t>),</w:t>
+      </w:r>
+      <w:r>
+        <w:rPr>
+          <w:rFonts w:eastAsia="Calibri" w:cstheme="minorHAnsi"/>
+          <w:sz w:val="22"/>
+        </w:rPr>
+        <w:t xml:space="preserve"> </w:t>
+      </w:r>
+      <w:r>
+        <w:rPr>
+          <w:rFonts w:eastAsia="Calibri" w:cstheme="minorHAnsi"/>
+          <w:sz w:val="22"/>
+        </w:rPr>
+        <w:t xml:space="preserve">em que processos bloqueados que já rodaram em algum momento e foram </w:t>
+      </w:r>
+      <w:r>
+        <w:rPr>
+          <w:rFonts w:eastAsia="Calibri" w:cstheme="minorHAnsi"/>
+          <w:sz w:val="22"/>
+        </w:rPr>
+        <w:t>bloqueados</w:t>
+      </w:r>
+      <w:r>
+        <w:rPr>
+          <w:rFonts w:eastAsia="Calibri" w:cstheme="minorHAnsi"/>
+          <w:sz w:val="22"/>
+        </w:rPr>
+        <w:t xml:space="preserve"> por outro de maior prioridade</w:t>
+      </w:r>
+      <w:r>
+        <w:rPr>
+          <w:rFonts w:eastAsia="Calibri" w:cstheme="minorHAnsi"/>
+          <w:sz w:val="22"/>
+        </w:rPr>
+        <w:t>,</w:t>
+      </w:r>
+      <w:r>
+        <w:rPr>
+          <w:rFonts w:eastAsia="Calibri" w:cstheme="minorHAnsi"/>
+          <w:sz w:val="22"/>
+        </w:rPr>
+        <w:t xml:space="preserve"> </w:t>
+      </w:r>
+      <w:r>
+        <w:rPr>
+          <w:rFonts w:eastAsia="Calibri" w:cstheme="minorHAnsi"/>
+          <w:sz w:val="22"/>
+        </w:rPr>
+        <w:t>começam a</w:t>
+      </w:r>
+      <w:r>
+        <w:rPr>
+          <w:rFonts w:eastAsia="Calibri" w:cstheme="minorHAnsi"/>
+          <w:sz w:val="22"/>
+        </w:rPr>
+        <w:t xml:space="preserve"> </w:t>
+      </w:r>
+      <w:r>
+        <w:rPr>
+          <w:rFonts w:eastAsia="Calibri" w:cstheme="minorHAnsi"/>
+          <w:sz w:val="22"/>
+        </w:rPr>
+        <w:t xml:space="preserve">ser atribuídos uma </w:t>
+      </w:r>
+      <w:r>
+        <w:rPr>
+          <w:rFonts w:eastAsia="Calibri" w:cstheme="minorHAnsi"/>
+          <w:sz w:val="22"/>
+        </w:rPr>
+        <w:t>priorid</w:t>
+      </w:r>
+      <w:r>
+        <w:rPr>
+          <w:rFonts w:eastAsia="Calibri" w:cstheme="minorHAnsi"/>
+          <w:sz w:val="22"/>
+        </w:rPr>
+        <w:t xml:space="preserve">ade de </w:t>
+      </w:r>
+      <w:r>
+        <w:rPr>
+          <w:rFonts w:eastAsia="Calibri" w:cstheme="minorHAnsi"/>
+          <w:sz w:val="22"/>
+        </w:rPr>
+        <w:t xml:space="preserve">menor </w:t>
+      </w:r>
+      <w:r>
+        <w:rPr>
+          <w:rFonts w:eastAsia="Calibri" w:cstheme="minorHAnsi"/>
+          <w:sz w:val="22"/>
+        </w:rPr>
+        <w:t xml:space="preserve">número </w:t>
+      </w:r>
+      <w:r>
+        <w:rPr>
+          <w:rFonts w:eastAsia="Calibri" w:cstheme="minorHAnsi"/>
+          <w:sz w:val="22"/>
+        </w:rPr>
+        <w:t>a cada segundo</w:t>
+      </w:r>
+      <w:r>
+        <w:rPr>
+          <w:rFonts w:eastAsia="Calibri" w:cstheme="minorHAnsi"/>
+          <w:sz w:val="22"/>
+        </w:rPr>
+        <w:t xml:space="preserve"> (o que corresponde a 1 </w:t>
+      </w:r>
+      <w:r>
+        <w:rPr>
+          <w:rFonts w:eastAsia="Calibri" w:cstheme="minorHAnsi"/>
+          <w:sz w:val="22"/>
+        </w:rPr>
+        <w:t xml:space="preserve">batida de </w:t>
+      </w:r>
+      <w:proofErr w:type="spellStart"/>
+      <w:r>
+        <w:rPr>
+          <w:rFonts w:eastAsia="Calibri" w:cstheme="minorHAnsi"/>
+          <w:i/>
+          <w:sz w:val="22"/>
+        </w:rPr>
+        <w:t>clock</w:t>
+      </w:r>
+      <w:proofErr w:type="spellEnd"/>
+      <w:r>
+        <w:rPr>
+          <w:rFonts w:eastAsia="Calibri" w:cstheme="minorHAnsi"/>
+          <w:sz w:val="22"/>
+        </w:rPr>
+        <w:t>), quanto menor o valor de prioridade, maior é a prioridade de execução daquele processo.</w:t>
+      </w:r>
+      <w:r>
+        <w:rPr>
+          <w:rFonts w:eastAsia="Calibri" w:cstheme="minorHAnsi"/>
+          <w:sz w:val="22"/>
+        </w:rPr>
+        <w:t xml:space="preserve"> </w:t>
+      </w:r>
+      <w:r>
+        <w:rPr>
+          <w:rFonts w:eastAsia="Calibri" w:cstheme="minorHAnsi"/>
+          <w:sz w:val="22"/>
+        </w:rPr>
+        <w:t xml:space="preserve">O valor máximo de prioridade que os processos podem chegar é </w:t>
+      </w:r>
+      <w:r>
+        <w:rPr>
+          <w:rFonts w:eastAsia="Calibri" w:cstheme="minorHAnsi"/>
+          <w:sz w:val="22"/>
+        </w:rPr>
+        <w:t>1,</w:t>
+      </w:r>
+      <w:r>
+        <w:rPr>
+          <w:rFonts w:eastAsia="Calibri" w:cstheme="minorHAnsi"/>
+          <w:sz w:val="22"/>
+        </w:rPr>
+        <w:t xml:space="preserve"> </w:t>
+      </w:r>
+      <w:r>
+        <w:rPr>
+          <w:rFonts w:eastAsia="Calibri" w:cstheme="minorHAnsi"/>
+          <w:sz w:val="22"/>
+        </w:rPr>
+        <w:t>pois processos de prioridade 0 são considerados de tempo real.</w:t>
+      </w:r>
+    </w:p>
+    <w:p>
+      <w:pPr>
+        <w:pStyle w:val="PargrafodaLista"/>
+        <w:ind w:left="1440"/>
+        <w:rPr>
+          <w:rFonts w:cstheme="minorHAnsi"/>
+          <w:sz w:val="22"/>
+          <w:szCs w:val="22"/>
         </w:rPr>
       </w:pPr>
     </w:p>
@@ -972,141 +1989,37 @@
         </w:numPr>
         <w:rPr>
           <w:rFonts w:cstheme="minorHAnsi"/>
-          <w:sz w:val="22"/>
-          <w:szCs w:val="22"/>
-          <w:lang w:val="pt-BR"/>
-        </w:rPr>
-      </w:pPr>
-      <w:r>
-        <w:rPr>
-          <w:rFonts w:cstheme="minorHAnsi"/>
-          <w:b/>
-          <w:sz w:val="22"/>
-          <w:szCs w:val="22"/>
-          <w:lang w:val="pt-BR"/>
-        </w:rPr>
-        <w:t xml:space="preserve">Função: </w:t>
-      </w:r>
-      <w:r>
-        <w:rPr>
-          <w:rFonts w:cstheme="minorHAnsi"/>
-          <w:sz w:val="22"/>
-          <w:szCs w:val="22"/>
-          <w:lang w:val="pt-BR"/>
-        </w:rPr>
-        <w:t>funciona como o “Coração” do programa. É r</w:t>
-      </w:r>
-      <w:r>
-        <w:rPr>
-          <w:rFonts w:cstheme="minorHAnsi"/>
-          <w:sz w:val="22"/>
-          <w:szCs w:val="22"/>
-          <w:lang w:val="pt-BR"/>
-        </w:rPr>
-        <w:t>esponsável por montar a abstração das estruturas de fila e escalonar quais processos devem ser executados em determinado momento,</w:t>
-      </w:r>
-      <w:r>
-        <w:rPr>
-          <w:rFonts w:cstheme="minorHAnsi"/>
-          <w:sz w:val="22"/>
-          <w:szCs w:val="22"/>
-          <w:lang w:val="pt-BR"/>
-        </w:rPr>
-        <w:t xml:space="preserve"> levando em conta as prioridades de cada processo</w:t>
-      </w:r>
-      <w:r>
-        <w:rPr>
-          <w:rFonts w:cstheme="minorHAnsi"/>
-          <w:sz w:val="22"/>
-          <w:szCs w:val="22"/>
-          <w:lang w:val="pt-BR"/>
-        </w:rPr>
-        <w:t xml:space="preserve"> e os recursos disponíveis para uso</w:t>
-      </w:r>
-      <w:r>
-        <w:rPr>
-          <w:rFonts w:cstheme="minorHAnsi"/>
-          <w:sz w:val="22"/>
-          <w:szCs w:val="22"/>
-          <w:lang w:val="pt-BR"/>
+          <w:b/>
+          <w:sz w:val="22"/>
+          <w:szCs w:val="22"/>
+        </w:rPr>
+      </w:pPr>
+      <w:r>
+        <w:rPr>
+          <w:rFonts w:cstheme="minorHAnsi"/>
+          <w:b/>
+          <w:sz w:val="22"/>
+          <w:szCs w:val="22"/>
+        </w:rPr>
+        <w:t>Equivale ao módulo de filas da especificação</w:t>
+      </w:r>
+      <w:r>
+        <w:rPr>
+          <w:rFonts w:cstheme="minorHAnsi"/>
+          <w:b/>
+          <w:sz w:val="22"/>
+          <w:szCs w:val="22"/>
         </w:rPr>
         <w:t>.</w:t>
       </w:r>
-      <w:r>
-        <w:rPr>
-          <w:rFonts w:cstheme="minorHAnsi"/>
-          <w:sz w:val="22"/>
-          <w:szCs w:val="22"/>
-          <w:lang w:val="pt-BR"/>
-        </w:rPr>
-        <w:t xml:space="preserve"> </w:t>
-      </w:r>
-      <w:r>
-        <w:rPr>
-          <w:rFonts w:cstheme="minorHAnsi"/>
-          <w:sz w:val="22"/>
-          <w:szCs w:val="22"/>
-          <w:lang w:val="pt-BR"/>
-        </w:rPr>
-        <w:t>[Pietro: Explicar algoritmo utilizado para evitar starvation]</w:t>
-      </w:r>
-    </w:p>
-    <w:p>
-      <w:pPr>
-        <w:pStyle w:val="PargrafodaLista"/>
-        <w:ind w:left="1440"/>
-        <w:rPr>
-          <w:rFonts w:cstheme="minorHAnsi"/>
-          <w:sz w:val="22"/>
-          <w:szCs w:val="22"/>
-          <w:lang w:val="pt-BR"/>
-        </w:rPr>
-      </w:pPr>
-    </w:p>
-    <w:p>
-      <w:pPr>
-        <w:pStyle w:val="PargrafodaLista"/>
-        <w:numPr>
-          <w:ilvl w:val="1"/>
-          <w:numId w:val="3"/>
-        </w:numPr>
-        <w:rPr>
-          <w:rFonts w:cstheme="minorHAnsi"/>
-          <w:b/>
-          <w:sz w:val="22"/>
-          <w:szCs w:val="22"/>
-          <w:lang w:val="pt-BR"/>
-        </w:rPr>
-      </w:pPr>
-      <w:r>
-        <w:rPr>
-          <w:rFonts w:cstheme="minorHAnsi"/>
-          <w:b/>
-          <w:sz w:val="22"/>
-          <w:szCs w:val="22"/>
-          <w:lang w:val="pt-BR"/>
-        </w:rPr>
-        <w:t>Equivale ao módulo de filas da especificação</w:t>
-      </w:r>
-      <w:r>
-        <w:rPr>
-          <w:rFonts w:cstheme="minorHAnsi"/>
-          <w:b/>
-          <w:sz w:val="22"/>
-          <w:szCs w:val="22"/>
-          <w:lang w:val="pt-BR"/>
-        </w:rPr>
-        <w:t>.</w:t>
-      </w:r>
-    </w:p>
-    <w:p>
-      <w:pPr>
-        <w:rPr>
-          <w:rFonts w:cstheme="minorHAnsi"/>
-          <w:b/>
-          <w:sz w:val="22"/>
-          <w:szCs w:val="22"/>
-          <w:lang w:val="pt-BR"/>
+    </w:p>
+    <w:p>
+      <w:pPr>
+        <w:rPr>
+          <w:rFonts w:cstheme="minorHAnsi"/>
+          <w:b/>
+          <w:sz w:val="22"/>
+          <w:szCs w:val="22"/>
         </w:rPr>
       </w:pPr>
     </w:p>
@@ -1122,16 +2035,14 @@
           <w:b/>
           <w:sz w:val="22"/>
           <w:szCs w:val="22"/>
-          <w:lang w:val="pt-BR"/>
-        </w:rPr>
-      </w:pPr>
-      <w:r>
-        <w:rPr>
-          <w:rFonts w:cstheme="minorHAnsi"/>
-          <w:b/>
-          <w:sz w:val="22"/>
-          <w:szCs w:val="22"/>
-          <w:lang w:val="pt-BR"/>
+        </w:rPr>
+      </w:pPr>
+      <w:r>
+        <w:rPr>
+          <w:rFonts w:cstheme="minorHAnsi"/>
+          <w:b/>
+          <w:sz w:val="22"/>
+          <w:szCs w:val="22"/>
         </w:rPr>
         <w:t>Gerenciador de Memória</w:t>
       </w:r>
@@ -1144,7 +2055,6 @@
           <w:b/>
           <w:sz w:val="22"/>
           <w:szCs w:val="22"/>
-          <w:lang w:val="pt-BR"/>
         </w:rPr>
       </w:pPr>
     </w:p>
@@ -1160,16 +2070,14 @@
           <w:b/>
           <w:sz w:val="22"/>
           <w:szCs w:val="22"/>
-          <w:lang w:val="pt-BR"/>
-        </w:rPr>
-      </w:pPr>
-      <w:r>
-        <w:rPr>
-          <w:rFonts w:cstheme="minorHAnsi"/>
-          <w:b/>
-          <w:sz w:val="22"/>
-          <w:szCs w:val="22"/>
-          <w:lang w:val="pt-BR"/>
+        </w:rPr>
+      </w:pPr>
+      <w:r>
+        <w:rPr>
+          <w:rFonts w:cstheme="minorHAnsi"/>
+          <w:b/>
+          <w:sz w:val="22"/>
+          <w:szCs w:val="22"/>
         </w:rPr>
         <w:t xml:space="preserve">Função: </w:t>
       </w:r>
@@ -1178,7 +2086,6 @@
           <w:rFonts w:cstheme="minorHAnsi"/>
           <w:sz w:val="22"/>
           <w:szCs w:val="22"/>
-          <w:lang w:val="pt-BR"/>
         </w:rPr>
         <w:t>r</w:t>
       </w:r>
@@ -1187,7 +2094,6 @@
           <w:rFonts w:cstheme="minorHAnsi"/>
           <w:sz w:val="22"/>
           <w:szCs w:val="22"/>
-          <w:lang w:val="pt-BR"/>
         </w:rPr>
         <w:t xml:space="preserve">esponsável por verificar a disponibilidade de memória, tanto para processos </w:t>
       </w:r>
@@ -1196,7 +2102,6 @@
           <w:rFonts w:cstheme="minorHAnsi"/>
           <w:sz w:val="22"/>
           <w:szCs w:val="22"/>
-          <w:lang w:val="pt-BR"/>
         </w:rPr>
         <w:t xml:space="preserve">de tempo real quanto para </w:t>
       </w:r>
@@ -1205,7 +2110,6 @@
           <w:rFonts w:cstheme="minorHAnsi"/>
           <w:sz w:val="22"/>
           <w:szCs w:val="22"/>
-          <w:lang w:val="pt-BR"/>
         </w:rPr>
         <w:t xml:space="preserve">os </w:t>
       </w:r>
@@ -1214,7 +2118,6 @@
           <w:rFonts w:cstheme="minorHAnsi"/>
           <w:sz w:val="22"/>
           <w:szCs w:val="22"/>
-          <w:lang w:val="pt-BR"/>
         </w:rPr>
         <w:t xml:space="preserve">demais processos, alocar blocos contíguos de memória utilizando o algoritmo </w:t>
       </w:r>
@@ -1224,7 +2127,6 @@
           <w:rFonts w:cstheme="minorHAnsi"/>
           <w:sz w:val="22"/>
           <w:szCs w:val="22"/>
-          <w:lang w:val="pt-BR"/>
         </w:rPr>
         <w:t>First</w:t>
       </w:r>
@@ -1234,7 +2136,6 @@
           <w:rFonts w:cstheme="minorHAnsi"/>
           <w:sz w:val="22"/>
           <w:szCs w:val="22"/>
-          <w:lang w:val="pt-BR"/>
         </w:rPr>
         <w:t>-Fit e liberar a memória quando um processo encerrar.</w:t>
       </w:r>
@@ -1248,7 +2149,6 @@
           <w:b/>
           <w:sz w:val="22"/>
           <w:szCs w:val="22"/>
-          <w:lang w:val="pt-BR"/>
         </w:rPr>
       </w:pPr>
     </w:p>
@@ -1264,16 +2164,14 @@
           <w:b/>
           <w:sz w:val="22"/>
           <w:szCs w:val="22"/>
-          <w:lang w:val="pt-BR"/>
-        </w:rPr>
-      </w:pPr>
-      <w:r>
-        <w:rPr>
-          <w:rFonts w:cstheme="minorHAnsi"/>
-          <w:b/>
-          <w:sz w:val="22"/>
-          <w:szCs w:val="22"/>
-          <w:lang w:val="pt-BR"/>
+        </w:rPr>
+      </w:pPr>
+      <w:r>
+        <w:rPr>
+          <w:rFonts w:cstheme="minorHAnsi"/>
+          <w:b/>
+          <w:sz w:val="22"/>
+          <w:szCs w:val="22"/>
         </w:rPr>
         <w:t>Equivale ao módulo de memória da especificação.</w:t>
       </w:r>
@@ -1287,7 +2185,6 @@
           <w:b/>
           <w:sz w:val="22"/>
           <w:szCs w:val="22"/>
-          <w:lang w:val="pt-BR"/>
         </w:rPr>
       </w:pPr>
     </w:p>
@@ -1303,16 +2200,14 @@
           <w:b/>
           <w:sz w:val="22"/>
           <w:szCs w:val="22"/>
-          <w:lang w:val="pt-BR"/>
-        </w:rPr>
-      </w:pPr>
-      <w:r>
-        <w:rPr>
-          <w:rFonts w:cstheme="minorHAnsi"/>
-          <w:b/>
-          <w:sz w:val="22"/>
-          <w:szCs w:val="22"/>
-          <w:lang w:val="pt-BR"/>
+        </w:rPr>
+      </w:pPr>
+      <w:r>
+        <w:rPr>
+          <w:rFonts w:cstheme="minorHAnsi"/>
+          <w:b/>
+          <w:sz w:val="22"/>
+          <w:szCs w:val="22"/>
         </w:rPr>
         <w:t>Gerenciador de Dispositivos</w:t>
       </w:r>
@@ -1325,7 +2220,6 @@
           <w:b/>
           <w:sz w:val="22"/>
           <w:szCs w:val="22"/>
-          <w:lang w:val="pt-BR"/>
         </w:rPr>
       </w:pPr>
     </w:p>
@@ -1341,16 +2235,14 @@
           <w:b/>
           <w:sz w:val="22"/>
           <w:szCs w:val="22"/>
-          <w:lang w:val="pt-BR"/>
-        </w:rPr>
-      </w:pPr>
-      <w:r>
-        <w:rPr>
-          <w:rFonts w:cstheme="minorHAnsi"/>
-          <w:b/>
-          <w:sz w:val="22"/>
-          <w:szCs w:val="22"/>
-          <w:lang w:val="pt-BR"/>
+        </w:rPr>
+      </w:pPr>
+      <w:r>
+        <w:rPr>
+          <w:rFonts w:cstheme="minorHAnsi"/>
+          <w:b/>
+          <w:sz w:val="22"/>
+          <w:szCs w:val="22"/>
         </w:rPr>
         <w:t xml:space="preserve">Função: </w:t>
       </w:r>
@@ -1359,7 +2251,6 @@
           <w:rFonts w:cstheme="minorHAnsi"/>
           <w:sz w:val="22"/>
           <w:szCs w:val="22"/>
-          <w:lang w:val="pt-BR"/>
         </w:rPr>
         <w:t>r</w:t>
       </w:r>
@@ -1368,7 +2259,6 @@
           <w:rFonts w:cstheme="minorHAnsi"/>
           <w:sz w:val="22"/>
           <w:szCs w:val="22"/>
-          <w:lang w:val="pt-BR"/>
         </w:rPr>
         <w:t>esponsável por gerenciar todos os dispositivos de E/S, realizando alocação e liberação desses recursos.</w:t>
       </w:r>
@@ -1382,7 +2272,6 @@
           <w:b/>
           <w:sz w:val="22"/>
           <w:szCs w:val="22"/>
-          <w:lang w:val="pt-BR"/>
         </w:rPr>
       </w:pPr>
     </w:p>
@@ -1398,16 +2287,14 @@
           <w:b/>
           <w:sz w:val="22"/>
           <w:szCs w:val="22"/>
-          <w:lang w:val="pt-BR"/>
-        </w:rPr>
-      </w:pPr>
-      <w:r>
-        <w:rPr>
-          <w:rFonts w:cstheme="minorHAnsi"/>
-          <w:b/>
-          <w:sz w:val="22"/>
-          <w:szCs w:val="22"/>
-          <w:lang w:val="pt-BR"/>
+        </w:rPr>
+      </w:pPr>
+      <w:r>
+        <w:rPr>
+          <w:rFonts w:cstheme="minorHAnsi"/>
+          <w:b/>
+          <w:sz w:val="22"/>
+          <w:szCs w:val="22"/>
         </w:rPr>
         <w:t>Equivale ao módulo de recurso da especificação.</w:t>
       </w:r>
@@ -1420,7 +2307,6 @@
           <w:b/>
           <w:sz w:val="22"/>
           <w:szCs w:val="22"/>
-          <w:lang w:val="pt-BR"/>
         </w:rPr>
       </w:pPr>
     </w:p>
@@ -1436,16 +2322,14 @@
           <w:b/>
           <w:sz w:val="22"/>
           <w:szCs w:val="22"/>
-          <w:lang w:val="pt-BR"/>
-        </w:rPr>
-      </w:pPr>
-      <w:r>
-        <w:rPr>
-          <w:rFonts w:cstheme="minorHAnsi"/>
-          <w:b/>
-          <w:sz w:val="22"/>
-          <w:szCs w:val="22"/>
-          <w:lang w:val="pt-BR"/>
+        </w:rPr>
+      </w:pPr>
+      <w:r>
+        <w:rPr>
+          <w:rFonts w:cstheme="minorHAnsi"/>
+          <w:b/>
+          <w:sz w:val="22"/>
+          <w:szCs w:val="22"/>
         </w:rPr>
         <w:t>Obs</w:t>
       </w:r>
@@ -1455,7 +2339,6 @@
           <w:b/>
           <w:sz w:val="22"/>
           <w:szCs w:val="22"/>
-          <w:lang w:val="pt-BR"/>
         </w:rPr>
         <w:t>.</w:t>
       </w:r>
@@ -1465,7 +2348,6 @@
           <w:b/>
           <w:sz w:val="22"/>
           <w:szCs w:val="22"/>
-          <w:lang w:val="pt-BR"/>
         </w:rPr>
         <w:t xml:space="preserve">: </w:t>
       </w:r>
@@ -1474,7 +2356,6 @@
           <w:rFonts w:cstheme="minorHAnsi"/>
           <w:sz w:val="22"/>
           <w:szCs w:val="22"/>
-          <w:lang w:val="pt-BR"/>
         </w:rPr>
         <w:t>no algori</w:t>
       </w:r>
@@ -1483,7 +2364,6 @@
           <w:rFonts w:cstheme="minorHAnsi"/>
           <w:sz w:val="22"/>
           <w:szCs w:val="22"/>
-          <w:lang w:val="pt-BR"/>
         </w:rPr>
         <w:t xml:space="preserve">tmo construído, tanto </w:t>
       </w:r>
@@ -1492,7 +2372,6 @@
           <w:rFonts w:cstheme="minorHAnsi"/>
           <w:sz w:val="22"/>
           <w:szCs w:val="22"/>
-          <w:lang w:val="pt-BR"/>
         </w:rPr>
         <w:t xml:space="preserve">a </w:t>
       </w:r>
@@ -1501,7 +2380,6 @@
           <w:rFonts w:cstheme="minorHAnsi"/>
           <w:sz w:val="22"/>
           <w:szCs w:val="22"/>
-          <w:lang w:val="pt-BR"/>
         </w:rPr>
         <w:t xml:space="preserve">memória quanto </w:t>
       </w:r>
@@ -1510,7 +2388,6 @@
           <w:rFonts w:cstheme="minorHAnsi"/>
           <w:sz w:val="22"/>
           <w:szCs w:val="22"/>
-          <w:lang w:val="pt-BR"/>
         </w:rPr>
         <w:t xml:space="preserve">os </w:t>
       </w:r>
@@ -1519,7 +2396,6 @@
           <w:rFonts w:cstheme="minorHAnsi"/>
           <w:sz w:val="22"/>
           <w:szCs w:val="22"/>
-          <w:lang w:val="pt-BR"/>
         </w:rPr>
         <w:t xml:space="preserve">dispositivos foram considerados como </w:t>
       </w:r>
@@ -1529,7 +2405,6 @@
           <w:b/>
           <w:sz w:val="22"/>
           <w:szCs w:val="22"/>
-          <w:lang w:val="pt-BR"/>
         </w:rPr>
         <w:t>recursos</w:t>
       </w:r>
@@ -1539,7 +2414,6 @@
           <w:b/>
           <w:sz w:val="22"/>
           <w:szCs w:val="22"/>
-          <w:lang w:val="pt-BR"/>
         </w:rPr>
         <w:t xml:space="preserve"> do sistema</w:t>
       </w:r>
@@ -1548,7 +2422,6 @@
           <w:rFonts w:cstheme="minorHAnsi"/>
           <w:sz w:val="22"/>
           <w:szCs w:val="22"/>
-          <w:lang w:val="pt-BR"/>
         </w:rPr>
         <w:t>, mas isso apenas</w:t>
       </w:r>
@@ -1557,7 +2430,6 @@
           <w:rFonts w:cstheme="minorHAnsi"/>
           <w:sz w:val="22"/>
           <w:szCs w:val="22"/>
-          <w:lang w:val="pt-BR"/>
         </w:rPr>
         <w:t xml:space="preserve"> no âmbito da nomenclatura. </w:t>
       </w:r>
@@ -1566,7 +2438,6 @@
           <w:rFonts w:cstheme="minorHAnsi"/>
           <w:sz w:val="22"/>
           <w:szCs w:val="22"/>
-          <w:lang w:val="pt-BR"/>
         </w:rPr>
         <w:t>O funcionamento de cada módulo</w:t>
       </w:r>
@@ -1576,7 +2447,6 @@
           <w:b/>
           <w:sz w:val="22"/>
           <w:szCs w:val="22"/>
-          <w:lang w:val="pt-BR"/>
         </w:rPr>
         <w:t xml:space="preserve"> permanece em conformidade com a especificação.</w:t>
       </w:r>
@@ -1589,27 +2459,65 @@
           <w:b/>
           <w:sz w:val="22"/>
           <w:szCs w:val="22"/>
-          <w:lang w:val="pt-BR"/>
-        </w:rPr>
-      </w:pPr>
-    </w:p>
-    <w:p>
-      <w:pPr>
-        <w:rPr>
-          <w:rFonts w:cstheme="minorHAnsi"/>
-          <w:sz w:val="22"/>
-          <w:szCs w:val="22"/>
-          <w:lang w:val="pt-BR"/>
-        </w:rPr>
-      </w:pPr>
-      <w:r>
-        <w:rPr>
-          <w:rFonts w:cstheme="minorHAnsi"/>
-          <w:sz w:val="22"/>
-          <w:szCs w:val="22"/>
-          <w:lang w:val="pt-BR"/>
-        </w:rPr>
-        <w:t>A solução desenvolvida para o File Manager, por sua vez, segue a seguinte arquitetura:</w:t>
+        </w:rPr>
+      </w:pPr>
+    </w:p>
+    <w:p>
+      <w:pPr>
+        <w:ind w:firstLine="720"/>
+        <w:rPr>
+          <w:rFonts w:cstheme="minorHAnsi"/>
+          <w:sz w:val="22"/>
+          <w:szCs w:val="22"/>
+        </w:rPr>
+      </w:pPr>
+      <w:r>
+        <w:rPr>
+          <w:rFonts w:cstheme="minorHAnsi"/>
+          <w:sz w:val="22"/>
+          <w:szCs w:val="22"/>
+        </w:rPr>
+        <w:t>P</w:t>
+      </w:r>
+      <w:r>
+        <w:rPr>
+          <w:rFonts w:cstheme="minorHAnsi"/>
+          <w:sz w:val="22"/>
+          <w:szCs w:val="22"/>
+        </w:rPr>
+        <w:t>or sua vez</w:t>
+      </w:r>
+      <w:r>
+        <w:rPr>
+          <w:rFonts w:cstheme="minorHAnsi"/>
+          <w:sz w:val="22"/>
+          <w:szCs w:val="22"/>
+        </w:rPr>
+        <w:t>, a</w:t>
+      </w:r>
+      <w:r>
+        <w:rPr>
+          <w:rFonts w:cstheme="minorHAnsi"/>
+          <w:sz w:val="22"/>
+          <w:szCs w:val="22"/>
+        </w:rPr>
+        <w:t xml:space="preserve"> solução de</w:t>
+      </w:r>
+      <w:r>
+        <w:rPr>
+          <w:rFonts w:cstheme="minorHAnsi"/>
+          <w:sz w:val="22"/>
+          <w:szCs w:val="22"/>
+        </w:rPr>
+        <w:t>senvolvida para o File Manager</w:t>
+      </w:r>
+      <w:r>
+        <w:rPr>
+          <w:rFonts w:cstheme="minorHAnsi"/>
+          <w:sz w:val="22"/>
+          <w:szCs w:val="22"/>
+        </w:rPr>
+        <w:t xml:space="preserve"> segue a seguinte arquitetura:</w:t>
       </w:r>
     </w:p>
     <w:p>
@@ -1620,53 +2528,49 @@
           <w:b/>
           <w:sz w:val="22"/>
           <w:szCs w:val="22"/>
-          <w:lang w:val="pt-BR"/>
-        </w:rPr>
-      </w:pPr>
-      <w:r>
-        <w:rPr>
-          <w:rFonts w:cstheme="minorHAnsi"/>
-          <w:b/>
-          <w:sz w:val="22"/>
-          <w:szCs w:val="22"/>
-          <w:lang w:val="pt-BR"/>
+        </w:rPr>
+      </w:pPr>
+      <w:r>
+        <w:rPr>
+          <w:rFonts w:cstheme="minorHAnsi"/>
+          <w:b/>
+          <w:sz w:val="22"/>
+          <w:szCs w:val="22"/>
+        </w:rPr>
+        <w:t>Arquitetura do File Manager</w:t>
+      </w:r>
+    </w:p>
+    <w:p>
+      <w:pPr>
+        <w:jc w:val="center"/>
+        <w:rPr>
+          <w:rFonts w:cstheme="minorHAnsi"/>
+          <w:b/>
+          <w:sz w:val="22"/>
+          <w:szCs w:val="22"/>
+        </w:rPr>
+      </w:pPr>
+    </w:p>
+    <w:p>
+      <w:pPr>
+        <w:jc w:val="center"/>
+        <w:rPr>
+          <w:rFonts w:cstheme="minorHAnsi"/>
+          <w:b/>
+          <w:sz w:val="22"/>
+          <w:szCs w:val="22"/>
+        </w:rPr>
+      </w:pPr>
+      <w:r>
+        <w:rPr>
+          <w:rFonts w:cstheme="minorHAnsi"/>
+          <w:b/>
+          <w:noProof/>
+          <w:sz w:val="22"/>
+          <w:szCs w:val="22"/>
+          <w:lang w:eastAsia="pt-BR"/>
         </w:rPr>
         <w:lastRenderedPageBreak/>
-        <w:t>Arquitetura do File Manager</w:t>
-      </w:r>
-    </w:p>
-    <w:p>
-      <w:pPr>
-        <w:jc w:val="center"/>
-        <w:rPr>
-          <w:rFonts w:cstheme="minorHAnsi"/>
-          <w:b/>
-          <w:sz w:val="22"/>
-          <w:szCs w:val="22"/>
-          <w:lang w:val="pt-BR"/>
-        </w:rPr>
-      </w:pPr>
-    </w:p>
-    <w:p>
-      <w:pPr>
-        <w:jc w:val="center"/>
-        <w:rPr>
-          <w:rFonts w:cstheme="minorHAnsi"/>
-          <w:b/>
-          <w:sz w:val="22"/>
-          <w:szCs w:val="22"/>
-          <w:lang w:val="pt-BR"/>
-        </w:rPr>
-      </w:pPr>
-      <w:r>
-        <w:rPr>
-          <w:rFonts w:cstheme="minorHAnsi"/>
-          <w:b/>
-          <w:noProof/>
-          <w:sz w:val="22"/>
-          <w:szCs w:val="22"/>
-          <w:lang w:val="pt-BR" w:eastAsia="pt-BR"/>
-        </w:rPr>
         <w:drawing>
           <wp:inline distT="0" distB="0" distL="0" distR="0" wp14:anchorId="4E5CFFF0" wp14:editId="46EACDA3">
             <wp:extent cx="5731510" cy="3001010"/>
@@ -1711,7 +2615,6 @@
           <w:b/>
           <w:sz w:val="22"/>
           <w:szCs w:val="22"/>
-          <w:lang w:val="pt-BR"/>
         </w:rPr>
       </w:pPr>
     </w:p>
@@ -1727,16 +2630,14 @@
           <w:b/>
           <w:sz w:val="22"/>
           <w:szCs w:val="22"/>
-          <w:lang w:val="pt-BR"/>
-        </w:rPr>
-      </w:pPr>
-      <w:r>
-        <w:rPr>
-          <w:rFonts w:cstheme="minorHAnsi"/>
-          <w:b/>
-          <w:sz w:val="22"/>
-          <w:szCs w:val="22"/>
-          <w:lang w:val="pt-BR"/>
+        </w:rPr>
+      </w:pPr>
+      <w:r>
+        <w:rPr>
+          <w:rFonts w:cstheme="minorHAnsi"/>
+          <w:b/>
+          <w:sz w:val="22"/>
+          <w:szCs w:val="22"/>
         </w:rPr>
         <w:t>File Manager</w:t>
       </w:r>
@@ -1750,7 +2651,6 @@
           <w:b/>
           <w:sz w:val="22"/>
           <w:szCs w:val="22"/>
-          <w:lang w:val="pt-BR"/>
         </w:rPr>
       </w:pPr>
     </w:p>
@@ -1765,16 +2665,14 @@
           <w:rFonts w:cstheme="minorHAnsi"/>
           <w:sz w:val="22"/>
           <w:szCs w:val="22"/>
-          <w:lang w:val="pt-BR"/>
-        </w:rPr>
-      </w:pPr>
-      <w:r>
-        <w:rPr>
-          <w:rFonts w:cstheme="minorHAnsi"/>
-          <w:b/>
-          <w:sz w:val="22"/>
-          <w:szCs w:val="22"/>
-          <w:lang w:val="pt-BR"/>
+        </w:rPr>
+      </w:pPr>
+      <w:r>
+        <w:rPr>
+          <w:rFonts w:cstheme="minorHAnsi"/>
+          <w:b/>
+          <w:sz w:val="22"/>
+          <w:szCs w:val="22"/>
         </w:rPr>
         <w:t xml:space="preserve">Função: </w:t>
       </w:r>
@@ -1783,7 +2681,6 @@
           <w:rFonts w:cstheme="minorHAnsi"/>
           <w:sz w:val="22"/>
           <w:szCs w:val="22"/>
-          <w:lang w:val="pt-BR"/>
         </w:rPr>
         <w:t>r</w:t>
       </w:r>
@@ -1792,7 +2689,6 @@
           <w:rFonts w:cstheme="minorHAnsi"/>
           <w:sz w:val="22"/>
           <w:szCs w:val="22"/>
-          <w:lang w:val="pt-BR"/>
         </w:rPr>
         <w:t>ecebe como entrada um arquivo contendo o estado inicial do disco e as instruções à serem executadas pelo sistema de arquivos</w:t>
       </w:r>
@@ -1801,7 +2697,6 @@
           <w:rFonts w:cstheme="minorHAnsi"/>
           <w:sz w:val="22"/>
           <w:szCs w:val="22"/>
-          <w:lang w:val="pt-BR"/>
         </w:rPr>
         <w:t>. O</w:t>
       </w:r>
@@ -1810,7 +2705,6 @@
           <w:rFonts w:cstheme="minorHAnsi"/>
           <w:sz w:val="22"/>
           <w:szCs w:val="22"/>
-          <w:lang w:val="pt-BR"/>
         </w:rPr>
         <w:t xml:space="preserve"> disco </w:t>
       </w:r>
@@ -1819,7 +2713,6 @@
           <w:rFonts w:cstheme="minorHAnsi"/>
           <w:sz w:val="22"/>
           <w:szCs w:val="22"/>
-          <w:lang w:val="pt-BR"/>
         </w:rPr>
         <w:t xml:space="preserve">é inicializado </w:t>
       </w:r>
@@ -1828,7 +2721,6 @@
           <w:rFonts w:cstheme="minorHAnsi"/>
           <w:sz w:val="22"/>
           <w:szCs w:val="22"/>
-          <w:lang w:val="pt-BR"/>
         </w:rPr>
         <w:t>com tais dado</w:t>
       </w:r>
@@ -1837,7 +2729,6 @@
           <w:rFonts w:cstheme="minorHAnsi"/>
           <w:sz w:val="22"/>
           <w:szCs w:val="22"/>
-          <w:lang w:val="pt-BR"/>
         </w:rPr>
         <w:t xml:space="preserve">s, para </w:t>
       </w:r>
@@ -1846,7 +2737,6 @@
           <w:rFonts w:cstheme="minorHAnsi"/>
           <w:sz w:val="22"/>
           <w:szCs w:val="22"/>
-          <w:lang w:val="pt-BR"/>
         </w:rPr>
         <w:t xml:space="preserve">que </w:t>
       </w:r>
@@ -1855,7 +2745,6 @@
           <w:rFonts w:cstheme="minorHAnsi"/>
           <w:sz w:val="22"/>
           <w:szCs w:val="22"/>
-          <w:lang w:val="pt-BR"/>
         </w:rPr>
         <w:t>logo</w:t>
       </w:r>
@@ -1864,7 +2753,6 @@
           <w:rFonts w:cstheme="minorHAnsi"/>
           <w:sz w:val="22"/>
           <w:szCs w:val="22"/>
-          <w:lang w:val="pt-BR"/>
         </w:rPr>
         <w:t xml:space="preserve"> em seguida realize</w:t>
       </w:r>
@@ -1873,7 +2761,6 @@
           <w:rFonts w:cstheme="minorHAnsi"/>
           <w:sz w:val="22"/>
           <w:szCs w:val="22"/>
-          <w:lang w:val="pt-BR"/>
         </w:rPr>
         <w:t xml:space="preserve"> a execução das instruções. </w:t>
       </w:r>
@@ -1886,15 +2773,13 @@
           <w:rFonts w:cstheme="minorHAnsi"/>
           <w:sz w:val="22"/>
           <w:szCs w:val="22"/>
-          <w:lang w:val="pt-BR"/>
-        </w:rPr>
-      </w:pPr>
-      <w:r>
-        <w:rPr>
-          <w:rFonts w:cstheme="minorHAnsi"/>
-          <w:sz w:val="22"/>
-          <w:szCs w:val="22"/>
-          <w:lang w:val="pt-BR"/>
+        </w:rPr>
+      </w:pPr>
+      <w:r>
+        <w:rPr>
+          <w:rFonts w:cstheme="minorHAnsi"/>
+          <w:sz w:val="22"/>
+          <w:szCs w:val="22"/>
         </w:rPr>
         <w:t xml:space="preserve">O módulo também é responsável </w:t>
       </w:r>
@@ -1903,7 +2788,6 @@
           <w:rFonts w:cstheme="minorHAnsi"/>
           <w:sz w:val="22"/>
           <w:szCs w:val="22"/>
-          <w:lang w:val="pt-BR"/>
         </w:rPr>
         <w:t>pela verificação de</w:t>
       </w:r>
@@ -1912,7 +2796,6 @@
           <w:rFonts w:cstheme="minorHAnsi"/>
           <w:sz w:val="22"/>
           <w:szCs w:val="22"/>
-          <w:lang w:val="pt-BR"/>
         </w:rPr>
         <w:t xml:space="preserve"> erros na sintaxe </w:t>
       </w:r>
@@ -1921,7 +2804,6 @@
           <w:rFonts w:cstheme="minorHAnsi"/>
           <w:sz w:val="22"/>
           <w:szCs w:val="22"/>
-          <w:lang w:val="pt-BR"/>
         </w:rPr>
         <w:t>(</w:t>
       </w:r>
@@ -1930,7 +2812,6 @@
           <w:rFonts w:cstheme="minorHAnsi"/>
           <w:sz w:val="22"/>
           <w:szCs w:val="22"/>
-          <w:lang w:val="pt-BR"/>
         </w:rPr>
         <w:t>def</w:t>
       </w:r>
@@ -1939,7 +2820,6 @@
           <w:rFonts w:cstheme="minorHAnsi"/>
           <w:sz w:val="22"/>
           <w:szCs w:val="22"/>
-          <w:lang w:val="pt-BR"/>
         </w:rPr>
         <w:t>inida</w:t>
       </w:r>
@@ -1948,7 +2828,6 @@
           <w:rFonts w:cstheme="minorHAnsi"/>
           <w:sz w:val="22"/>
           <w:szCs w:val="22"/>
-          <w:lang w:val="pt-BR"/>
         </w:rPr>
         <w:t>s</w:t>
       </w:r>
@@ -1957,7 +2836,6 @@
           <w:rFonts w:cstheme="minorHAnsi"/>
           <w:sz w:val="22"/>
           <w:szCs w:val="22"/>
-          <w:lang w:val="pt-BR"/>
         </w:rPr>
         <w:t xml:space="preserve"> pela especificação</w:t>
       </w:r>
@@ -1966,7 +2844,6 @@
           <w:rFonts w:cstheme="minorHAnsi"/>
           <w:sz w:val="22"/>
           <w:szCs w:val="22"/>
-          <w:lang w:val="pt-BR"/>
         </w:rPr>
         <w:t>)</w:t>
       </w:r>
@@ -1975,7 +2852,6 @@
           <w:rFonts w:cstheme="minorHAnsi"/>
           <w:sz w:val="22"/>
           <w:szCs w:val="22"/>
-          <w:lang w:val="pt-BR"/>
         </w:rPr>
         <w:t xml:space="preserve">, </w:t>
       </w:r>
@@ -1984,7 +2860,6 @@
           <w:rFonts w:cstheme="minorHAnsi"/>
           <w:sz w:val="22"/>
           <w:szCs w:val="22"/>
-          <w:lang w:val="pt-BR"/>
         </w:rPr>
         <w:t>verifica</w:t>
       </w:r>
@@ -1993,7 +2868,6 @@
           <w:rFonts w:cstheme="minorHAnsi"/>
           <w:sz w:val="22"/>
           <w:szCs w:val="22"/>
-          <w:lang w:val="pt-BR"/>
         </w:rPr>
         <w:t>ção de</w:t>
       </w:r>
@@ -2002,7 +2876,6 @@
           <w:rFonts w:cstheme="minorHAnsi"/>
           <w:sz w:val="22"/>
           <w:szCs w:val="22"/>
-          <w:lang w:val="pt-BR"/>
         </w:rPr>
         <w:t xml:space="preserve"> erros lógicos nos arquivos de</w:t>
       </w:r>
@@ -2011,7 +2884,6 @@
           <w:rFonts w:cstheme="minorHAnsi"/>
           <w:sz w:val="22"/>
           <w:szCs w:val="22"/>
-          <w:lang w:val="pt-BR"/>
         </w:rPr>
         <w:t xml:space="preserve"> inicialização (como a inicialização de dois</w:t>
       </w:r>
@@ -2020,7 +2892,6 @@
           <w:rFonts w:cstheme="minorHAnsi"/>
           <w:sz w:val="22"/>
           <w:szCs w:val="22"/>
-          <w:lang w:val="pt-BR"/>
         </w:rPr>
         <w:t xml:space="preserve"> arquivos que ocupam os mesmos setores)</w:t>
       </w:r>
@@ -2029,7 +2900,6 @@
           <w:rFonts w:cstheme="minorHAnsi"/>
           <w:sz w:val="22"/>
           <w:szCs w:val="22"/>
-          <w:lang w:val="pt-BR"/>
         </w:rPr>
         <w:t xml:space="preserve"> </w:t>
       </w:r>
@@ -2038,7 +2908,6 @@
           <w:rFonts w:cstheme="minorHAnsi"/>
           <w:sz w:val="22"/>
           <w:szCs w:val="22"/>
-          <w:lang w:val="pt-BR"/>
         </w:rPr>
         <w:t xml:space="preserve">e </w:t>
       </w:r>
@@ -2047,7 +2916,6 @@
           <w:rFonts w:cstheme="minorHAnsi"/>
           <w:sz w:val="22"/>
           <w:szCs w:val="22"/>
-          <w:lang w:val="pt-BR"/>
         </w:rPr>
         <w:t>a realização de</w:t>
       </w:r>
@@ -2056,7 +2924,6 @@
           <w:rFonts w:cstheme="minorHAnsi"/>
           <w:sz w:val="22"/>
           <w:szCs w:val="22"/>
-          <w:lang w:val="pt-BR"/>
         </w:rPr>
         <w:t xml:space="preserve"> operações no disco</w:t>
       </w:r>
@@ -2065,7 +2932,6 @@
           <w:rFonts w:cstheme="minorHAnsi"/>
           <w:sz w:val="22"/>
           <w:szCs w:val="22"/>
-          <w:lang w:val="pt-BR"/>
         </w:rPr>
         <w:t xml:space="preserve"> (</w:t>
       </w:r>
@@ -2074,7 +2940,6 @@
           <w:rFonts w:cstheme="minorHAnsi"/>
           <w:sz w:val="22"/>
           <w:szCs w:val="22"/>
-          <w:lang w:val="pt-BR"/>
         </w:rPr>
         <w:t>por meio da busca de dados dos processos</w:t>
       </w:r>
@@ -2083,7 +2948,6 @@
           <w:rFonts w:cstheme="minorHAnsi"/>
           <w:sz w:val="22"/>
           <w:szCs w:val="22"/>
-          <w:lang w:val="pt-BR"/>
         </w:rPr>
         <w:t xml:space="preserve"> e subsequente verificação</w:t>
       </w:r>
@@ -2092,7 +2956,6 @@
           <w:rFonts w:cstheme="minorHAnsi"/>
           <w:sz w:val="22"/>
           <w:szCs w:val="22"/>
-          <w:lang w:val="pt-BR"/>
         </w:rPr>
         <w:t xml:space="preserve"> de permissões para tais operações por meio de uma interface de comunicação com o Gerenciador de Processos</w:t>
       </w:r>
@@ -2101,7 +2964,6 @@
           <w:rFonts w:cstheme="minorHAnsi"/>
           <w:sz w:val="22"/>
           <w:szCs w:val="22"/>
-          <w:lang w:val="pt-BR"/>
         </w:rPr>
         <w:t>)</w:t>
       </w:r>
@@ -2110,7 +2972,6 @@
           <w:rFonts w:cstheme="minorHAnsi"/>
           <w:sz w:val="22"/>
           <w:szCs w:val="22"/>
-          <w:lang w:val="pt-BR"/>
         </w:rPr>
         <w:t>.</w:t>
       </w:r>
@@ -2123,7 +2984,6 @@
           <w:rFonts w:cstheme="minorHAnsi"/>
           <w:sz w:val="22"/>
           <w:szCs w:val="22"/>
-          <w:lang w:val="pt-BR"/>
         </w:rPr>
       </w:pPr>
     </w:p>
@@ -2138,16 +2998,14 @@
           <w:rFonts w:cstheme="minorHAnsi"/>
           <w:sz w:val="22"/>
           <w:szCs w:val="22"/>
-          <w:lang w:val="pt-BR"/>
-        </w:rPr>
-      </w:pPr>
-      <w:r>
-        <w:rPr>
-          <w:rFonts w:cstheme="minorHAnsi"/>
-          <w:b/>
-          <w:sz w:val="22"/>
-          <w:szCs w:val="22"/>
-          <w:lang w:val="pt-BR"/>
+        </w:rPr>
+      </w:pPr>
+      <w:r>
+        <w:rPr>
+          <w:rFonts w:cstheme="minorHAnsi"/>
+          <w:b/>
+          <w:sz w:val="22"/>
+          <w:szCs w:val="22"/>
         </w:rPr>
         <w:t>Equivale aos seguintes módulos da especificação:</w:t>
       </w:r>
@@ -2164,16 +3022,14 @@
           <w:b/>
           <w:sz w:val="22"/>
           <w:szCs w:val="22"/>
-          <w:lang w:val="pt-BR"/>
-        </w:rPr>
-      </w:pPr>
-      <w:r>
-        <w:rPr>
-          <w:rFonts w:cstheme="minorHAnsi"/>
-          <w:b/>
-          <w:sz w:val="22"/>
-          <w:szCs w:val="22"/>
-          <w:lang w:val="pt-BR"/>
+        </w:rPr>
+      </w:pPr>
+      <w:r>
+        <w:rPr>
+          <w:rFonts w:cstheme="minorHAnsi"/>
+          <w:b/>
+          <w:sz w:val="22"/>
+          <w:szCs w:val="22"/>
         </w:rPr>
         <w:t xml:space="preserve">Módulo de </w:t>
       </w:r>
@@ -2183,7 +3039,6 @@
           <w:b/>
           <w:sz w:val="22"/>
           <w:szCs w:val="22"/>
-          <w:lang w:val="pt-BR"/>
         </w:rPr>
         <w:t xml:space="preserve">Arquivos </w:t>
       </w:r>
@@ -2193,7 +3048,6 @@
           <w:b/>
           <w:sz w:val="22"/>
           <w:szCs w:val="22"/>
-          <w:lang w:val="pt-BR"/>
         </w:rPr>
         <w:t>–</w:t>
       </w:r>
@@ -2203,7 +3057,6 @@
           <w:b/>
           <w:sz w:val="22"/>
           <w:szCs w:val="22"/>
-          <w:lang w:val="pt-BR"/>
         </w:rPr>
         <w:t xml:space="preserve"> </w:t>
       </w:r>
@@ -2212,7 +3065,6 @@
           <w:rFonts w:cstheme="minorHAnsi"/>
           <w:sz w:val="22"/>
           <w:szCs w:val="22"/>
-          <w:lang w:val="pt-BR"/>
         </w:rPr>
         <w:t>r</w:t>
       </w:r>
@@ -2221,7 +3073,6 @@
           <w:rFonts w:cstheme="minorHAnsi"/>
           <w:sz w:val="22"/>
           <w:szCs w:val="22"/>
-          <w:lang w:val="pt-BR"/>
         </w:rPr>
         <w:t xml:space="preserve">esponsável por operações de </w:t>
       </w:r>
@@ -2231,7 +3082,6 @@
           <w:rFonts w:cstheme="minorHAnsi"/>
           <w:sz w:val="22"/>
           <w:szCs w:val="22"/>
-          <w:lang w:val="pt-BR"/>
         </w:rPr>
         <w:t>Create</w:t>
       </w:r>
@@ -2241,7 +3091,6 @@
           <w:rFonts w:cstheme="minorHAnsi"/>
           <w:sz w:val="22"/>
           <w:szCs w:val="22"/>
-          <w:lang w:val="pt-BR"/>
         </w:rPr>
         <w:t xml:space="preserve"> e Delete</w:t>
       </w:r>
@@ -2250,7 +3099,6 @@
           <w:rFonts w:cstheme="minorHAnsi"/>
           <w:sz w:val="22"/>
           <w:szCs w:val="22"/>
-          <w:lang w:val="pt-BR"/>
         </w:rPr>
         <w:t>.</w:t>
       </w:r>
@@ -2264,7 +3112,6 @@
           <w:b/>
           <w:sz w:val="22"/>
           <w:szCs w:val="22"/>
-          <w:lang w:val="pt-BR"/>
         </w:rPr>
       </w:pPr>
     </w:p>
@@ -2280,16 +3127,14 @@
           <w:b/>
           <w:sz w:val="22"/>
           <w:szCs w:val="22"/>
-          <w:lang w:val="pt-BR"/>
-        </w:rPr>
-      </w:pPr>
-      <w:r>
-        <w:rPr>
-          <w:rFonts w:cstheme="minorHAnsi"/>
-          <w:b/>
-          <w:sz w:val="22"/>
-          <w:szCs w:val="22"/>
-          <w:lang w:val="pt-BR"/>
+        </w:rPr>
+      </w:pPr>
+      <w:r>
+        <w:rPr>
+          <w:rFonts w:cstheme="minorHAnsi"/>
+          <w:b/>
+          <w:sz w:val="22"/>
+          <w:szCs w:val="22"/>
         </w:rPr>
         <w:t>HDD</w:t>
       </w:r>
@@ -2303,7 +3148,6 @@
           <w:b/>
           <w:sz w:val="22"/>
           <w:szCs w:val="22"/>
-          <w:lang w:val="pt-BR"/>
         </w:rPr>
       </w:pPr>
     </w:p>
@@ -2319,16 +3163,14 @@
           <w:b/>
           <w:sz w:val="22"/>
           <w:szCs w:val="22"/>
-          <w:lang w:val="pt-BR"/>
-        </w:rPr>
-      </w:pPr>
-      <w:r>
-        <w:rPr>
-          <w:rFonts w:cstheme="minorHAnsi"/>
-          <w:b/>
-          <w:sz w:val="22"/>
-          <w:szCs w:val="22"/>
-          <w:lang w:val="pt-BR"/>
+        </w:rPr>
+      </w:pPr>
+      <w:r>
+        <w:rPr>
+          <w:rFonts w:cstheme="minorHAnsi"/>
+          <w:b/>
+          <w:sz w:val="22"/>
+          <w:szCs w:val="22"/>
         </w:rPr>
         <w:t xml:space="preserve">Função: </w:t>
       </w:r>
@@ -2337,7 +3179,6 @@
           <w:rFonts w:cstheme="minorHAnsi"/>
           <w:sz w:val="22"/>
           <w:szCs w:val="22"/>
-          <w:lang w:val="pt-BR"/>
         </w:rPr>
         <w:t>a</w:t>
       </w:r>
@@ -2346,7 +3187,6 @@
           <w:rFonts w:cstheme="minorHAnsi"/>
           <w:sz w:val="22"/>
           <w:szCs w:val="22"/>
-          <w:lang w:val="pt-BR"/>
         </w:rPr>
         <w:t>bstrair as funcionalidades de um disco rígido conforme a especificação</w:t>
       </w:r>
@@ -2355,7 +3195,6 @@
           <w:rFonts w:cstheme="minorHAnsi"/>
           <w:sz w:val="22"/>
           <w:szCs w:val="22"/>
-          <w:lang w:val="pt-BR"/>
         </w:rPr>
         <w:t>.</w:t>
       </w:r>
@@ -2367,7 +3206,6 @@
           <w:b/>
           <w:sz w:val="22"/>
           <w:szCs w:val="22"/>
-          <w:lang w:val="pt-BR"/>
         </w:rPr>
       </w:pPr>
     </w:p>
@@ -2383,7 +3221,6 @@
           <w:b/>
           <w:sz w:val="32"/>
           <w:szCs w:val="32"/>
-          <w:lang w:val="pt-BR"/>
         </w:rPr>
       </w:pPr>
       <w:r>
@@ -2392,7 +3229,6 @@
           <w:b/>
           <w:sz w:val="32"/>
           <w:szCs w:val="32"/>
-          <w:lang w:val="pt-BR"/>
         </w:rPr>
         <w:t>Principais Dificuldades e suas soluções</w:t>
       </w:r>
@@ -2406,7 +3242,6 @@
           <w:b/>
           <w:sz w:val="32"/>
           <w:szCs w:val="32"/>
-          <w:lang w:val="pt-BR"/>
         </w:rPr>
       </w:pPr>
     </w:p>
@@ -2422,7 +3257,6 @@
           <w:b/>
           <w:sz w:val="32"/>
           <w:szCs w:val="32"/>
-          <w:lang w:val="pt-BR"/>
         </w:rPr>
       </w:pPr>
       <w:r>
@@ -2431,7 +3265,6 @@
           <w:b/>
           <w:sz w:val="28"/>
           <w:szCs w:val="28"/>
-          <w:lang w:val="pt-BR"/>
         </w:rPr>
         <w:t>Comunicação entre módulos trabalhando em paralelo</w:t>
       </w:r>
@@ -2444,33 +3277,21 @@
           <w:rFonts w:cstheme="minorHAnsi"/>
           <w:sz w:val="22"/>
           <w:szCs w:val="22"/>
-          <w:lang w:val="pt-BR"/>
-        </w:rPr>
-      </w:pPr>
-      <w:r>
-        <w:rPr>
-          <w:rFonts w:cstheme="minorHAnsi"/>
-          <w:sz w:val="22"/>
-          <w:szCs w:val="22"/>
-          <w:lang w:val="pt-BR"/>
-        </w:rPr>
-        <w:t>C</w:t>
-      </w:r>
-      <w:r>
-        <w:rPr>
-          <w:rFonts w:cstheme="minorHAnsi"/>
-          <w:sz w:val="22"/>
-          <w:szCs w:val="22"/>
-          <w:lang w:val="pt-BR"/>
-        </w:rPr>
-        <w:t xml:space="preserve">onseguir dividir o problema em módulos bem definidos com responsabilidades claras, conceito </w:t>
-      </w:r>
-      <w:r>
-        <w:rPr>
-          <w:rFonts w:cstheme="minorHAnsi"/>
-          <w:sz w:val="22"/>
-          <w:szCs w:val="22"/>
-          <w:lang w:val="pt-BR"/>
+        </w:rPr>
+      </w:pPr>
+      <w:r>
+        <w:rPr>
+          <w:rFonts w:cstheme="minorHAnsi"/>
+          <w:sz w:val="22"/>
+          <w:szCs w:val="22"/>
+        </w:rPr>
+        <w:t xml:space="preserve">Conseguir dividir o problema em módulos bem definidos com responsabilidades claras, conceito </w:t>
+      </w:r>
+      <w:r>
+        <w:rPr>
+          <w:rFonts w:cstheme="minorHAnsi"/>
+          <w:sz w:val="22"/>
+          <w:szCs w:val="22"/>
         </w:rPr>
         <w:t>conhecido</w:t>
       </w:r>
@@ -2479,7 +3300,6 @@
           <w:rFonts w:cstheme="minorHAnsi"/>
           <w:sz w:val="22"/>
           <w:szCs w:val="22"/>
-          <w:lang w:val="pt-BR"/>
         </w:rPr>
         <w:t xml:space="preserve"> como </w:t>
       </w:r>
@@ -2490,7 +3310,6 @@
           <w:i/>
           <w:sz w:val="22"/>
           <w:szCs w:val="22"/>
-          <w:lang w:val="pt-BR"/>
         </w:rPr>
         <w:t>Separation</w:t>
       </w:r>
@@ -2501,7 +3320,6 @@
           <w:i/>
           <w:sz w:val="22"/>
           <w:szCs w:val="22"/>
-          <w:lang w:val="pt-BR"/>
         </w:rPr>
         <w:t xml:space="preserve"> </w:t>
       </w:r>
@@ -2512,7 +3330,6 @@
           <w:i/>
           <w:sz w:val="22"/>
           <w:szCs w:val="22"/>
-          <w:lang w:val="pt-BR"/>
         </w:rPr>
         <w:t>of</w:t>
       </w:r>
@@ -2523,7 +3340,6 @@
           <w:i/>
           <w:sz w:val="22"/>
           <w:szCs w:val="22"/>
-          <w:lang w:val="pt-BR"/>
         </w:rPr>
         <w:t xml:space="preserve"> </w:t>
       </w:r>
@@ -2534,7 +3350,6 @@
           <w:i/>
           <w:sz w:val="22"/>
           <w:szCs w:val="22"/>
-          <w:lang w:val="pt-BR"/>
         </w:rPr>
         <w:t>Concerns</w:t>
       </w:r>
@@ -2545,7 +3360,6 @@
           <w:i/>
           <w:sz w:val="22"/>
           <w:szCs w:val="22"/>
-          <w:lang w:val="pt-BR"/>
         </w:rPr>
         <w:t>)</w:t>
       </w:r>
@@ -2554,7 +3368,6 @@
           <w:rFonts w:cstheme="minorHAnsi"/>
           <w:sz w:val="22"/>
           <w:szCs w:val="22"/>
-          <w:lang w:val="pt-BR"/>
         </w:rPr>
         <w:t xml:space="preserve"> é u</w:t>
       </w:r>
@@ -2563,7 +3376,6 @@
           <w:rFonts w:cstheme="minorHAnsi"/>
           <w:sz w:val="22"/>
           <w:szCs w:val="22"/>
-          <w:lang w:val="pt-BR"/>
         </w:rPr>
         <w:t>m dos principais pilares que visa</w:t>
       </w:r>
@@ -2572,7 +3384,6 @@
           <w:rFonts w:cstheme="minorHAnsi"/>
           <w:sz w:val="22"/>
           <w:szCs w:val="22"/>
-          <w:lang w:val="pt-BR"/>
         </w:rPr>
         <w:t>m</w:t>
       </w:r>
@@ -2581,161 +3392,143 @@
           <w:rFonts w:cstheme="minorHAnsi"/>
           <w:sz w:val="22"/>
           <w:szCs w:val="22"/>
-          <w:lang w:val="pt-BR"/>
-        </w:rPr>
-        <w:t xml:space="preserve"> uma boa </w:t>
-      </w:r>
-      <w:r>
-        <w:rPr>
-          <w:rFonts w:cstheme="minorHAnsi"/>
-          <w:sz w:val="22"/>
-          <w:szCs w:val="22"/>
-          <w:lang w:val="pt-BR"/>
+        </w:rPr>
+        <w:t xml:space="preserve"> uma boa qua</w:t>
+      </w:r>
+      <w:r>
+        <w:rPr>
+          <w:rFonts w:cstheme="minorHAnsi"/>
+          <w:sz w:val="22"/>
+          <w:szCs w:val="22"/>
+        </w:rPr>
+        <w:t>lidade de código</w:t>
+      </w:r>
+      <w:r>
+        <w:rPr>
+          <w:rFonts w:cstheme="minorHAnsi"/>
+          <w:sz w:val="22"/>
+          <w:szCs w:val="22"/>
+        </w:rPr>
+        <w:t xml:space="preserve">, </w:t>
+      </w:r>
+      <w:r>
+        <w:rPr>
+          <w:rFonts w:cstheme="minorHAnsi"/>
+          <w:sz w:val="22"/>
+          <w:szCs w:val="22"/>
+        </w:rPr>
+        <w:t>desenvolvimen</w:t>
+      </w:r>
+      <w:r>
+        <w:rPr>
+          <w:rFonts w:cstheme="minorHAnsi"/>
+          <w:sz w:val="22"/>
+          <w:szCs w:val="22"/>
+        </w:rPr>
+        <w:t xml:space="preserve">to ágil e </w:t>
+      </w:r>
+      <w:r>
+        <w:rPr>
+          <w:rFonts w:cstheme="minorHAnsi"/>
+          <w:sz w:val="22"/>
+          <w:szCs w:val="22"/>
+        </w:rPr>
+        <w:t xml:space="preserve">desenvolvimento </w:t>
+      </w:r>
+      <w:r>
+        <w:rPr>
+          <w:rFonts w:cstheme="minorHAnsi"/>
+          <w:sz w:val="22"/>
+          <w:szCs w:val="22"/>
+        </w:rPr>
+        <w:t>paralelo</w:t>
+      </w:r>
+      <w:r>
+        <w:rPr>
+          <w:rFonts w:cstheme="minorHAnsi"/>
+          <w:sz w:val="22"/>
+          <w:szCs w:val="22"/>
+        </w:rPr>
+        <w:t xml:space="preserve">. Como </w:t>
+      </w:r>
+      <w:r>
+        <w:rPr>
+          <w:rFonts w:cstheme="minorHAnsi"/>
+          <w:sz w:val="22"/>
+          <w:szCs w:val="22"/>
+        </w:rPr>
+        <w:t>muitos dos módulos dependiam de</w:t>
+      </w:r>
+      <w:r>
+        <w:rPr>
+          <w:rFonts w:cstheme="minorHAnsi"/>
+          <w:sz w:val="22"/>
+          <w:szCs w:val="22"/>
+        </w:rPr>
+        <w:t xml:space="preserve"> outros, a solução foi estabelecer uma inter</w:t>
+      </w:r>
+      <w:r>
+        <w:rPr>
+          <w:rFonts w:cstheme="minorHAnsi"/>
+          <w:sz w:val="22"/>
+          <w:szCs w:val="22"/>
+        </w:rPr>
+        <w:t xml:space="preserve">face de comunicação com os </w:t>
+      </w:r>
+      <w:r>
+        <w:rPr>
+          <w:rFonts w:cstheme="minorHAnsi"/>
+          <w:sz w:val="22"/>
+          <w:szCs w:val="22"/>
+        </w:rPr>
+        <w:t>pontos de contato das</w:t>
+      </w:r>
+      <w:r>
+        <w:rPr>
+          <w:rFonts w:cstheme="minorHAnsi"/>
+          <w:sz w:val="22"/>
+          <w:szCs w:val="22"/>
+        </w:rPr>
+        <w:t xml:space="preserve"> funções que seriam usadas para ligar os módulos. </w:t>
+      </w:r>
+      <w:r>
+        <w:rPr>
+          <w:rFonts w:cstheme="minorHAnsi"/>
+          <w:sz w:val="22"/>
+          <w:szCs w:val="22"/>
+        </w:rPr>
+        <w:t>Logo,</w:t>
+      </w:r>
+      <w:r>
+        <w:rPr>
+          <w:rFonts w:cstheme="minorHAnsi"/>
+          <w:sz w:val="22"/>
+          <w:szCs w:val="22"/>
+        </w:rPr>
+        <w:t xml:space="preserve"> não </w:t>
+      </w:r>
+      <w:r>
+        <w:rPr>
+          <w:rFonts w:cstheme="minorHAnsi"/>
+          <w:sz w:val="22"/>
+          <w:szCs w:val="22"/>
+        </w:rPr>
+        <w:t xml:space="preserve">houve a </w:t>
+      </w:r>
+      <w:r>
+        <w:rPr>
+          <w:rFonts w:cstheme="minorHAnsi"/>
+          <w:sz w:val="22"/>
+          <w:szCs w:val="22"/>
         </w:rPr>
         <w:lastRenderedPageBreak/>
-        <w:t>qua</w:t>
-      </w:r>
-      <w:r>
-        <w:rPr>
-          <w:rFonts w:cstheme="minorHAnsi"/>
-          <w:sz w:val="22"/>
-          <w:szCs w:val="22"/>
-          <w:lang w:val="pt-BR"/>
-        </w:rPr>
-        <w:t>lidade de código</w:t>
-      </w:r>
-      <w:r>
-        <w:rPr>
-          <w:rFonts w:cstheme="minorHAnsi"/>
-          <w:sz w:val="22"/>
-          <w:szCs w:val="22"/>
-          <w:lang w:val="pt-BR"/>
-        </w:rPr>
-        <w:t xml:space="preserve">, </w:t>
-      </w:r>
-      <w:r>
-        <w:rPr>
-          <w:rFonts w:cstheme="minorHAnsi"/>
-          <w:sz w:val="22"/>
-          <w:szCs w:val="22"/>
-          <w:lang w:val="pt-BR"/>
-        </w:rPr>
-        <w:t>desenvolvimen</w:t>
-      </w:r>
-      <w:r>
-        <w:rPr>
-          <w:rFonts w:cstheme="minorHAnsi"/>
-          <w:sz w:val="22"/>
-          <w:szCs w:val="22"/>
-          <w:lang w:val="pt-BR"/>
-        </w:rPr>
-        <w:t xml:space="preserve">to ágil e </w:t>
-      </w:r>
-      <w:r>
-        <w:rPr>
-          <w:rFonts w:cstheme="minorHAnsi"/>
-          <w:sz w:val="22"/>
-          <w:szCs w:val="22"/>
-          <w:lang w:val="pt-BR"/>
-        </w:rPr>
-        <w:t xml:space="preserve">desenvolvimento </w:t>
-      </w:r>
-      <w:r>
-        <w:rPr>
-          <w:rFonts w:cstheme="minorHAnsi"/>
-          <w:sz w:val="22"/>
-          <w:szCs w:val="22"/>
-          <w:lang w:val="pt-BR"/>
-        </w:rPr>
-        <w:t>paralelo</w:t>
-      </w:r>
-      <w:r>
-        <w:rPr>
-          <w:rFonts w:cstheme="minorHAnsi"/>
-          <w:sz w:val="22"/>
-          <w:szCs w:val="22"/>
-          <w:lang w:val="pt-BR"/>
-        </w:rPr>
-        <w:t xml:space="preserve">. Como </w:t>
-      </w:r>
-      <w:r>
-        <w:rPr>
-          <w:rFonts w:cstheme="minorHAnsi"/>
-          <w:sz w:val="22"/>
-          <w:szCs w:val="22"/>
-          <w:lang w:val="pt-BR"/>
-        </w:rPr>
-        <w:t>muitos dos módulos dependiam de</w:t>
-      </w:r>
-      <w:r>
-        <w:rPr>
-          <w:rFonts w:cstheme="minorHAnsi"/>
-          <w:sz w:val="22"/>
-          <w:szCs w:val="22"/>
-          <w:lang w:val="pt-BR"/>
-        </w:rPr>
-        <w:t xml:space="preserve"> outros, a solução foi estabelecer uma inter</w:t>
-      </w:r>
-      <w:r>
-        <w:rPr>
-          <w:rFonts w:cstheme="minorHAnsi"/>
-          <w:sz w:val="22"/>
-          <w:szCs w:val="22"/>
-          <w:lang w:val="pt-BR"/>
-        </w:rPr>
-        <w:t xml:space="preserve">face de comunicação com os </w:t>
-      </w:r>
-      <w:r>
-        <w:rPr>
-          <w:rFonts w:cstheme="minorHAnsi"/>
-          <w:sz w:val="22"/>
-          <w:szCs w:val="22"/>
-          <w:lang w:val="pt-BR"/>
-        </w:rPr>
-        <w:t>pontos de contato das</w:t>
-      </w:r>
-      <w:r>
-        <w:rPr>
-          <w:rFonts w:cstheme="minorHAnsi"/>
-          <w:sz w:val="22"/>
-          <w:szCs w:val="22"/>
-          <w:lang w:val="pt-BR"/>
-        </w:rPr>
-        <w:t xml:space="preserve"> funções que seriam usadas para ligar os módulos. </w:t>
-      </w:r>
-      <w:r>
-        <w:rPr>
-          <w:rFonts w:cstheme="minorHAnsi"/>
-          <w:sz w:val="22"/>
-          <w:szCs w:val="22"/>
-          <w:lang w:val="pt-BR"/>
-        </w:rPr>
-        <w:t>Logo,</w:t>
-      </w:r>
-      <w:r>
-        <w:rPr>
-          <w:rFonts w:cstheme="minorHAnsi"/>
-          <w:sz w:val="22"/>
-          <w:szCs w:val="22"/>
-          <w:lang w:val="pt-BR"/>
-        </w:rPr>
-        <w:t xml:space="preserve"> não </w:t>
-      </w:r>
-      <w:r>
-        <w:rPr>
-          <w:rFonts w:cstheme="minorHAnsi"/>
-          <w:sz w:val="22"/>
-          <w:szCs w:val="22"/>
-          <w:lang w:val="pt-BR"/>
-        </w:rPr>
-        <w:t>houve a necessidade da</w:t>
-      </w:r>
-      <w:r>
-        <w:rPr>
-          <w:rFonts w:cstheme="minorHAnsi"/>
-          <w:sz w:val="22"/>
-          <w:szCs w:val="22"/>
-          <w:lang w:val="pt-BR"/>
+        <w:t>necessidade da</w:t>
+      </w:r>
+      <w:r>
+        <w:rPr>
+          <w:rFonts w:cstheme="minorHAnsi"/>
+          <w:sz w:val="22"/>
+          <w:szCs w:val="22"/>
         </w:rPr>
         <w:t xml:space="preserve"> implementação concreta de um módulo para que o outro </w:t>
       </w:r>
@@ -2744,7 +3537,6 @@
           <w:rFonts w:cstheme="minorHAnsi"/>
           <w:sz w:val="22"/>
           <w:szCs w:val="22"/>
-          <w:lang w:val="pt-BR"/>
         </w:rPr>
         <w:t>funcionasse</w:t>
       </w:r>
@@ -2753,7 +3545,6 @@
           <w:rFonts w:cstheme="minorHAnsi"/>
           <w:sz w:val="22"/>
           <w:szCs w:val="22"/>
-          <w:lang w:val="pt-BR"/>
         </w:rPr>
         <w:t>, bastava</w:t>
       </w:r>
@@ -2762,7 +3553,6 @@
           <w:rFonts w:cstheme="minorHAnsi"/>
           <w:sz w:val="22"/>
           <w:szCs w:val="22"/>
-          <w:lang w:val="pt-BR"/>
         </w:rPr>
         <w:t>-se</w:t>
       </w:r>
@@ -2771,7 +3561,6 @@
           <w:rFonts w:cstheme="minorHAnsi"/>
           <w:sz w:val="22"/>
           <w:szCs w:val="22"/>
-          <w:lang w:val="pt-BR"/>
         </w:rPr>
         <w:t xml:space="preserve"> criar uma implementação provisória que seria substituída pelo módulo de fato assim que </w:t>
       </w:r>
@@ -2780,7 +3569,6 @@
           <w:rFonts w:cstheme="minorHAnsi"/>
           <w:sz w:val="22"/>
           <w:szCs w:val="22"/>
-          <w:lang w:val="pt-BR"/>
         </w:rPr>
         <w:t xml:space="preserve">o seu desenvolvimento </w:t>
       </w:r>
@@ -2789,7 +3577,6 @@
           <w:rFonts w:cstheme="minorHAnsi"/>
           <w:sz w:val="22"/>
           <w:szCs w:val="22"/>
-          <w:lang w:val="pt-BR"/>
         </w:rPr>
         <w:t>fosse concluído.</w:t>
       </w:r>
@@ -2802,7 +3589,6 @@
           <w:rFonts w:cstheme="minorHAnsi"/>
           <w:sz w:val="22"/>
           <w:szCs w:val="22"/>
-          <w:lang w:val="pt-BR"/>
         </w:rPr>
       </w:pPr>
     </w:p>
@@ -2818,7 +3604,6 @@
           <w:b/>
           <w:sz w:val="32"/>
           <w:szCs w:val="32"/>
-          <w:lang w:val="pt-BR"/>
         </w:rPr>
       </w:pPr>
       <w:r>
@@ -2827,9 +3612,28 @@
           <w:b/>
           <w:sz w:val="28"/>
           <w:szCs w:val="28"/>
-          <w:lang w:val="pt-BR"/>
-        </w:rPr>
-        <w:t>Problemas de refatoração de código</w:t>
+        </w:rPr>
+        <w:t xml:space="preserve">Problemas de </w:t>
+      </w:r>
+      <w:proofErr w:type="spellStart"/>
+      <w:r>
+        <w:rPr>
+          <w:rFonts w:cstheme="minorHAnsi"/>
+          <w:b/>
+          <w:sz w:val="28"/>
+          <w:szCs w:val="28"/>
+        </w:rPr>
+        <w:t>refatoração</w:t>
+      </w:r>
+      <w:proofErr w:type="spellEnd"/>
+      <w:r>
+        <w:rPr>
+          <w:rFonts w:cstheme="minorHAnsi"/>
+          <w:b/>
+          <w:sz w:val="28"/>
+          <w:szCs w:val="28"/>
+        </w:rPr>
+        <w:t xml:space="preserve"> de código</w:t>
       </w:r>
     </w:p>
     <w:p>
@@ -2840,15 +3644,13 @@
           <w:rFonts w:cstheme="minorHAnsi"/>
           <w:sz w:val="22"/>
           <w:szCs w:val="22"/>
-          <w:lang w:val="pt-BR"/>
-        </w:rPr>
-      </w:pPr>
-      <w:r>
-        <w:rPr>
-          <w:rFonts w:cstheme="minorHAnsi"/>
-          <w:sz w:val="22"/>
-          <w:szCs w:val="22"/>
-          <w:lang w:val="pt-BR"/>
+        </w:rPr>
+      </w:pPr>
+      <w:r>
+        <w:rPr>
+          <w:rFonts w:cstheme="minorHAnsi"/>
+          <w:sz w:val="22"/>
+          <w:szCs w:val="22"/>
         </w:rPr>
         <w:t xml:space="preserve">Durante o desenvolvimento do programa, muitas vezes percebia-se que o código poderia ser feito de uma forma mais genérica </w:t>
       </w:r>
@@ -2857,7 +3659,6 @@
           <w:rFonts w:cstheme="minorHAnsi"/>
           <w:sz w:val="22"/>
           <w:szCs w:val="22"/>
-          <w:lang w:val="pt-BR"/>
         </w:rPr>
         <w:t>para melhorar a reut</w:t>
       </w:r>
@@ -2866,7 +3667,6 @@
           <w:rFonts w:cstheme="minorHAnsi"/>
           <w:sz w:val="22"/>
           <w:szCs w:val="22"/>
-          <w:lang w:val="pt-BR"/>
         </w:rPr>
         <w:t xml:space="preserve">ilização de código. Porém, realizar mudanças em um código já funcional gerava </w:t>
       </w:r>
@@ -2875,7 +3675,6 @@
           <w:rFonts w:cstheme="minorHAnsi"/>
           <w:sz w:val="22"/>
           <w:szCs w:val="22"/>
-          <w:lang w:val="pt-BR"/>
         </w:rPr>
         <w:t>incerteza</w:t>
       </w:r>
@@ -2884,7 +3683,6 @@
           <w:rFonts w:cstheme="minorHAnsi"/>
           <w:sz w:val="22"/>
           <w:szCs w:val="22"/>
-          <w:lang w:val="pt-BR"/>
         </w:rPr>
         <w:t>s</w:t>
       </w:r>
@@ -2893,7 +3691,6 @@
           <w:rFonts w:cstheme="minorHAnsi"/>
           <w:sz w:val="22"/>
           <w:szCs w:val="22"/>
-          <w:lang w:val="pt-BR"/>
         </w:rPr>
         <w:t xml:space="preserve">, uma vez que seria necessário revalidar toda a implementação já feita </w:t>
       </w:r>
@@ -2902,7 +3699,6 @@
           <w:rFonts w:cstheme="minorHAnsi"/>
           <w:sz w:val="22"/>
           <w:szCs w:val="22"/>
-          <w:lang w:val="pt-BR"/>
         </w:rPr>
         <w:t>para</w:t>
       </w:r>
@@ -2911,7 +3707,6 @@
           <w:rFonts w:cstheme="minorHAnsi"/>
           <w:sz w:val="22"/>
           <w:szCs w:val="22"/>
-          <w:lang w:val="pt-BR"/>
         </w:rPr>
         <w:t xml:space="preserve"> conferir que o código </w:t>
       </w:r>
@@ -2921,7 +3716,6 @@
           <w:rFonts w:cstheme="minorHAnsi"/>
           <w:sz w:val="22"/>
           <w:szCs w:val="22"/>
-          <w:lang w:val="pt-BR"/>
         </w:rPr>
         <w:t>refatorado</w:t>
       </w:r>
@@ -2931,7 +3725,6 @@
           <w:rFonts w:cstheme="minorHAnsi"/>
           <w:sz w:val="22"/>
           <w:szCs w:val="22"/>
-          <w:lang w:val="pt-BR"/>
         </w:rPr>
         <w:t xml:space="preserve"> atende a todos os requisitos que o código antigo atendia. Para facilitar esse processo, foram desenvolvidos testes de unidade automatizados, que validam automaticamente os requisitos estabelecidos.</w:t>
       </w:r>
@@ -2944,7 +3737,6 @@
           <w:rFonts w:cstheme="minorHAnsi"/>
           <w:sz w:val="22"/>
           <w:szCs w:val="22"/>
-          <w:lang w:val="pt-BR"/>
         </w:rPr>
       </w:pPr>
     </w:p>
@@ -2960,7 +3752,6 @@
           <w:b/>
           <w:sz w:val="32"/>
           <w:szCs w:val="32"/>
-          <w:lang w:val="pt-BR"/>
         </w:rPr>
       </w:pPr>
       <w:r>
@@ -2969,7 +3760,6 @@
           <w:b/>
           <w:sz w:val="28"/>
           <w:szCs w:val="28"/>
-          <w:lang w:val="pt-BR"/>
         </w:rPr>
         <w:t>Testes de unidades</w:t>
       </w:r>
@@ -2982,15 +3772,13 @@
           <w:rFonts w:cstheme="minorHAnsi"/>
           <w:sz w:val="22"/>
           <w:szCs w:val="22"/>
-          <w:lang w:val="pt-BR"/>
-        </w:rPr>
-      </w:pPr>
-      <w:r>
-        <w:rPr>
-          <w:rFonts w:cstheme="minorHAnsi"/>
-          <w:sz w:val="22"/>
-          <w:szCs w:val="22"/>
-          <w:lang w:val="pt-BR"/>
+        </w:rPr>
+      </w:pPr>
+      <w:r>
+        <w:rPr>
+          <w:rFonts w:cstheme="minorHAnsi"/>
+          <w:sz w:val="22"/>
+          <w:szCs w:val="22"/>
         </w:rPr>
         <w:t>Testes de unidade tem como característica principal a che</w:t>
       </w:r>
@@ -2999,7 +3787,6 @@
           <w:rFonts w:cstheme="minorHAnsi"/>
           <w:sz w:val="22"/>
           <w:szCs w:val="22"/>
-          <w:lang w:val="pt-BR"/>
         </w:rPr>
         <w:t>cagem de requisitos estabelecidos</w:t>
       </w:r>
@@ -3008,7 +3795,6 @@
           <w:rFonts w:cstheme="minorHAnsi"/>
           <w:sz w:val="22"/>
           <w:szCs w:val="22"/>
-          <w:lang w:val="pt-BR"/>
         </w:rPr>
         <w:t xml:space="preserve"> em um módulo. </w:t>
       </w:r>
@@ -3017,7 +3803,6 @@
           <w:rFonts w:cstheme="minorHAnsi"/>
           <w:sz w:val="22"/>
           <w:szCs w:val="22"/>
-          <w:lang w:val="pt-BR"/>
         </w:rPr>
         <w:t>No entanto</w:t>
       </w:r>
@@ -3026,7 +3811,6 @@
           <w:rFonts w:cstheme="minorHAnsi"/>
           <w:sz w:val="22"/>
           <w:szCs w:val="22"/>
-          <w:lang w:val="pt-BR"/>
         </w:rPr>
         <w:t>, como os módulos do sistema desenvolvidos estão interligados, foi necessário o desenvolvimento de impleme</w:t>
       </w:r>
@@ -3035,7 +3819,6 @@
           <w:rFonts w:cstheme="minorHAnsi"/>
           <w:sz w:val="22"/>
           <w:szCs w:val="22"/>
-          <w:lang w:val="pt-BR"/>
         </w:rPr>
         <w:t>ntações de teste que realizassem a comunicação</w:t>
       </w:r>
@@ -3044,7 +3827,6 @@
           <w:rFonts w:cstheme="minorHAnsi"/>
           <w:sz w:val="22"/>
           <w:szCs w:val="22"/>
-          <w:lang w:val="pt-BR"/>
         </w:rPr>
         <w:t xml:space="preserve"> com os módulos testados por meio da interface estabelecida. Desta forma, o desenvolvimento de um módulo X não impactava nos resultados do teste de um módulo Y.</w:t>
       </w:r>
@@ -3057,7 +3839,6 @@
           <w:rFonts w:cstheme="minorHAnsi"/>
           <w:sz w:val="22"/>
           <w:szCs w:val="22"/>
-          <w:lang w:val="pt-BR"/>
         </w:rPr>
       </w:pPr>
     </w:p>
@@ -3073,7 +3854,6 @@
           <w:b/>
           <w:sz w:val="32"/>
           <w:szCs w:val="32"/>
-          <w:lang w:val="pt-BR"/>
         </w:rPr>
       </w:pPr>
       <w:r>
@@ -3082,7 +3862,6 @@
           <w:b/>
           <w:sz w:val="28"/>
           <w:szCs w:val="28"/>
-          <w:lang w:val="pt-BR"/>
         </w:rPr>
         <w:t>Erros de validações de arquivo</w:t>
       </w:r>
@@ -3095,15 +3874,13 @@
           <w:rFonts w:cstheme="minorHAnsi"/>
           <w:sz w:val="22"/>
           <w:szCs w:val="22"/>
-          <w:lang w:val="pt-BR"/>
-        </w:rPr>
-      </w:pPr>
-      <w:r>
-        <w:rPr>
-          <w:rFonts w:cstheme="minorHAnsi"/>
-          <w:sz w:val="22"/>
-          <w:szCs w:val="22"/>
-          <w:lang w:val="pt-BR"/>
+        </w:rPr>
+      </w:pPr>
+      <w:r>
+        <w:rPr>
+          <w:rFonts w:cstheme="minorHAnsi"/>
+          <w:sz w:val="22"/>
+          <w:szCs w:val="22"/>
         </w:rPr>
         <w:t>Foi necessário</w:t>
       </w:r>
@@ -3112,7 +3889,6 @@
           <w:rFonts w:cstheme="minorHAnsi"/>
           <w:sz w:val="22"/>
           <w:szCs w:val="22"/>
-          <w:lang w:val="pt-BR"/>
         </w:rPr>
         <w:t xml:space="preserve"> efetuar uma validação do input do usuário</w:t>
       </w:r>
@@ -3121,7 +3897,6 @@
           <w:rFonts w:cstheme="minorHAnsi"/>
           <w:sz w:val="22"/>
           <w:szCs w:val="22"/>
-          <w:lang w:val="pt-BR"/>
         </w:rPr>
         <w:t xml:space="preserve">, </w:t>
       </w:r>
@@ -3130,7 +3905,6 @@
           <w:rFonts w:cstheme="minorHAnsi"/>
           <w:sz w:val="22"/>
           <w:szCs w:val="22"/>
-          <w:lang w:val="pt-BR"/>
         </w:rPr>
         <w:t>antes das devidas conversões serem realizadas.</w:t>
       </w:r>
@@ -3139,7 +3913,6 @@
           <w:rFonts w:cstheme="minorHAnsi"/>
           <w:sz w:val="22"/>
           <w:szCs w:val="22"/>
-          <w:lang w:val="pt-BR"/>
         </w:rPr>
         <w:t xml:space="preserve"> </w:t>
       </w:r>
@@ -3148,7 +3921,6 @@
           <w:rFonts w:cstheme="minorHAnsi"/>
           <w:sz w:val="22"/>
           <w:szCs w:val="22"/>
-          <w:lang w:val="pt-BR"/>
         </w:rPr>
         <w:t>Assim, o programa era interrompido e exibia</w:t>
       </w:r>
@@ -3157,7 +3929,6 @@
           <w:rFonts w:cstheme="minorHAnsi"/>
           <w:sz w:val="22"/>
           <w:szCs w:val="22"/>
-          <w:lang w:val="pt-BR"/>
         </w:rPr>
         <w:t xml:space="preserve"> detalhadamente qual foi o erro encontrado</w:t>
       </w:r>
@@ -3166,7 +3937,6 @@
           <w:rFonts w:cstheme="minorHAnsi"/>
           <w:sz w:val="22"/>
           <w:szCs w:val="22"/>
-          <w:lang w:val="pt-BR"/>
         </w:rPr>
         <w:t>, para que o usuário realizasse uma nova validação</w:t>
       </w:r>
@@ -3175,7 +3945,6 @@
           <w:rFonts w:cstheme="minorHAnsi"/>
           <w:sz w:val="22"/>
           <w:szCs w:val="22"/>
-          <w:lang w:val="pt-BR"/>
         </w:rPr>
         <w:t xml:space="preserve"> </w:t>
       </w:r>
@@ -3184,7 +3953,6 @@
           <w:rFonts w:cstheme="minorHAnsi"/>
           <w:sz w:val="22"/>
           <w:szCs w:val="22"/>
-          <w:lang w:val="pt-BR"/>
         </w:rPr>
         <w:t>do arquivo antes que o enviasse novamente para o</w:t>
       </w:r>
@@ -3193,7 +3961,6 @@
           <w:rFonts w:cstheme="minorHAnsi"/>
           <w:sz w:val="22"/>
           <w:szCs w:val="22"/>
-          <w:lang w:val="pt-BR"/>
         </w:rPr>
         <w:t xml:space="preserve"> sistema.</w:t>
       </w:r>
@@ -3207,7 +3974,6 @@
           <w:sz w:val="22"/>
           <w:szCs w:val="22"/>
           <w:u w:val="single"/>
-          <w:lang w:val="pt-BR"/>
         </w:rPr>
       </w:pPr>
     </w:p>
@@ -3223,7 +3989,6 @@
           <w:b/>
           <w:sz w:val="32"/>
           <w:szCs w:val="32"/>
-          <w:lang w:val="pt-BR"/>
         </w:rPr>
       </w:pPr>
       <w:r>
@@ -3232,7 +3997,6 @@
           <w:b/>
           <w:sz w:val="32"/>
           <w:szCs w:val="32"/>
-          <w:lang w:val="pt-BR"/>
         </w:rPr>
         <w:t>Função dos Integrantes</w:t>
       </w:r>
@@ -3246,7 +4010,6 @@
           <w:b/>
           <w:sz w:val="32"/>
           <w:szCs w:val="32"/>
-          <w:lang w:val="pt-BR"/>
         </w:rPr>
       </w:pPr>
       <w:r>
@@ -3255,7 +4018,6 @@
           <w:b/>
           <w:sz w:val="32"/>
           <w:szCs w:val="32"/>
-          <w:lang w:val="pt-BR"/>
         </w:rPr>
         <w:t>[Decisã</w:t>
       </w:r>
@@ -3265,7 +4027,6 @@
           <w:b/>
           <w:sz w:val="32"/>
           <w:szCs w:val="32"/>
-          <w:lang w:val="pt-BR"/>
         </w:rPr>
         <w:t>o em grupo]</w:t>
       </w:r>
@@ -3279,7 +4040,6 @@
           <w:b/>
           <w:sz w:val="32"/>
           <w:szCs w:val="32"/>
-          <w:lang w:val="pt-BR"/>
         </w:rPr>
       </w:pPr>
     </w:p>
@@ -3295,7 +4055,6 @@
           <w:b/>
           <w:sz w:val="32"/>
           <w:szCs w:val="32"/>
-          <w:lang w:val="pt-BR"/>
         </w:rPr>
       </w:pPr>
       <w:r>
@@ -3304,10 +4063,172 @@
           <w:b/>
           <w:sz w:val="32"/>
           <w:szCs w:val="32"/>
-          <w:lang w:val="pt-BR"/>
         </w:rPr>
         <w:t>Bibliografia</w:t>
       </w:r>
+    </w:p>
+    <w:p>
+      <w:pPr>
+        <w:pStyle w:val="PargrafodaLista"/>
+        <w:ind w:left="360"/>
+        <w:rPr>
+          <w:rFonts w:ascii="Calibri" w:eastAsia="Calibri" w:hAnsi="Calibri" w:cs="Calibri"/>
+          <w:b/>
+          <w:sz w:val="32"/>
+        </w:rPr>
+      </w:pPr>
+      <w:r>
+        <w:rPr>
+          <w:rFonts w:ascii="Calibri" w:eastAsia="Calibri" w:hAnsi="Calibri" w:cs="Calibri"/>
+          <w:b/>
+          <w:sz w:val="32"/>
+        </w:rPr>
+        <w:t xml:space="preserve">[1] </w:t>
+      </w:r>
+      <w:hyperlink r:id="rId8">
+        <w:r>
+          <w:rPr>
+            <w:rFonts w:ascii="Calibri" w:eastAsia="Calibri" w:hAnsi="Calibri" w:cs="Calibri"/>
+            <w:b/>
+            <w:color w:val="0000FF"/>
+            <w:sz w:val="32"/>
+            <w:u w:val="single"/>
+          </w:rPr>
+          <w:t>www.programacaoprogressiva.net/2012/08/comece-programar-linguagem-de_31.html</w:t>
+        </w:r>
+      </w:hyperlink>
+      <w:r>
+        <w:rPr>
+          <w:rFonts w:ascii="Calibri" w:eastAsia="Calibri" w:hAnsi="Calibri" w:cs="Calibri"/>
+          <w:b/>
+          <w:sz w:val="32"/>
+        </w:rPr>
+        <w:t xml:space="preserve"> </w:t>
+      </w:r>
+    </w:p>
+    <w:p>
+      <w:pPr>
+        <w:pStyle w:val="PargrafodaLista"/>
+        <w:ind w:left="360"/>
+        <w:rPr>
+          <w:rFonts w:ascii="Calibri" w:eastAsia="Calibri" w:hAnsi="Calibri" w:cs="Calibri"/>
+          <w:b/>
+          <w:sz w:val="32"/>
+        </w:rPr>
+      </w:pPr>
+      <w:r>
+        <w:rPr>
+          <w:rFonts w:ascii="Calibri" w:eastAsia="Calibri" w:hAnsi="Calibri" w:cs="Calibri"/>
+          <w:b/>
+          <w:sz w:val="32"/>
+        </w:rPr>
+        <w:t xml:space="preserve">[2] </w:t>
+      </w:r>
+      <w:hyperlink r:id="rId9" w:anchor="more-5773">
+        <w:r>
+          <w:rPr>
+            <w:rFonts w:ascii="Calibri" w:eastAsia="Calibri" w:hAnsi="Calibri" w:cs="Calibri"/>
+            <w:b/>
+            <w:color w:val="0000FF"/>
+            <w:sz w:val="32"/>
+            <w:u w:val="single"/>
+          </w:rPr>
+          <w:t>https://www.mundotibrasil.com.br/testes-unitarios-visual-studio-2015/#more-5773</w:t>
+        </w:r>
+      </w:hyperlink>
+    </w:p>
+    <w:p>
+      <w:pPr>
+        <w:pStyle w:val="PargrafodaLista"/>
+        <w:ind w:left="360"/>
+        <w:rPr>
+          <w:rFonts w:ascii="Calibri" w:eastAsia="Calibri" w:hAnsi="Calibri" w:cs="Calibri"/>
+          <w:b/>
+          <w:sz w:val="32"/>
+        </w:rPr>
+      </w:pPr>
+      <w:r>
+        <w:rPr>
+          <w:rFonts w:ascii="Calibri" w:eastAsia="Calibri" w:hAnsi="Calibri" w:cs="Calibri"/>
+          <w:b/>
+          <w:sz w:val="32"/>
+        </w:rPr>
+        <w:t xml:space="preserve">[3] </w:t>
+      </w:r>
+      <w:hyperlink r:id="rId10">
+        <w:r>
+          <w:rPr>
+            <w:rFonts w:ascii="Calibri" w:eastAsia="Calibri" w:hAnsi="Calibri" w:cs="Calibri"/>
+            <w:b/>
+            <w:color w:val="0000FF"/>
+            <w:sz w:val="32"/>
+            <w:u w:val="single"/>
+          </w:rPr>
+          <w:t>http://www.techtudo.com.br/tudo-sobre/visual-studio.html</w:t>
+        </w:r>
+      </w:hyperlink>
+    </w:p>
+    <w:p>
+      <w:pPr>
+        <w:pStyle w:val="PargrafodaLista"/>
+        <w:ind w:left="360"/>
+        <w:rPr>
+          <w:rFonts w:ascii="Calibri" w:eastAsia="Calibri" w:hAnsi="Calibri" w:cs="Calibri"/>
+          <w:b/>
+          <w:sz w:val="32"/>
+        </w:rPr>
+      </w:pPr>
+      <w:r>
+        <w:rPr>
+          <w:rFonts w:ascii="Calibri" w:eastAsia="Calibri" w:hAnsi="Calibri" w:cs="Calibri"/>
+          <w:b/>
+          <w:sz w:val="32"/>
+        </w:rPr>
+        <w:t xml:space="preserve">[4] </w:t>
+      </w:r>
+      <w:hyperlink r:id="rId11">
+        <w:r>
+          <w:rPr>
+            <w:rFonts w:ascii="Calibri" w:eastAsia="Calibri" w:hAnsi="Calibri" w:cs="Calibri"/>
+            <w:b/>
+            <w:color w:val="0000FF"/>
+            <w:sz w:val="32"/>
+            <w:u w:val="single"/>
+          </w:rPr>
+          <w:t>https://canaltech.com.br/utilitarios/gerencie-equipes-e-tarefas-com-o-trello-e-de-adeus-aos-post-its/</w:t>
+        </w:r>
+      </w:hyperlink>
+    </w:p>
+    <w:p>
+      <w:pPr>
+        <w:pStyle w:val="PargrafodaLista"/>
+        <w:ind w:left="360"/>
+        <w:rPr>
+          <w:rFonts w:ascii="Calibri" w:eastAsia="Calibri" w:hAnsi="Calibri" w:cs="Calibri"/>
+          <w:b/>
+          <w:sz w:val="32"/>
+        </w:rPr>
+      </w:pPr>
+      <w:r>
+        <w:rPr>
+          <w:rFonts w:ascii="Calibri" w:eastAsia="Calibri" w:hAnsi="Calibri" w:cs="Calibri"/>
+          <w:b/>
+          <w:sz w:val="32"/>
+        </w:rPr>
+        <w:t xml:space="preserve">[5] </w:t>
+      </w:r>
+      <w:hyperlink r:id="rId12">
+        <w:r>
+          <w:rPr>
+            <w:rFonts w:ascii="Calibri" w:eastAsia="Calibri" w:hAnsi="Calibri" w:cs="Calibri"/>
+            <w:b/>
+            <w:color w:val="0000FF"/>
+            <w:sz w:val="32"/>
+            <w:u w:val="single"/>
+          </w:rPr>
+          <w:t>https://tableless.com.br/tudo-que-voce-queria-saber-sobre-git-e-github-mas-tinha-vergonha-de-perguntar/</w:t>
+        </w:r>
+      </w:hyperlink>
     </w:p>
     <w:p>
       <w:pPr>
@@ -3318,21 +4239,8 @@
           <w:b/>
           <w:sz w:val="32"/>
           <w:szCs w:val="32"/>
-          <w:lang w:val="pt-BR"/>
-        </w:rPr>
-      </w:pPr>
-      <w:r>
-        <w:rPr>
-          <w:rFonts w:cstheme="minorHAnsi"/>
-          <w:b/>
-          <w:sz w:val="32"/>
-          <w:szCs w:val="32"/>
-          <w:lang w:val="pt-BR"/>
-        </w:rPr>
-        <w:t>[Pietro]</w:t>
-      </w:r>
-      <w:bookmarkStart w:id="0" w:name="_GoBack"/>
-      <w:bookmarkEnd w:id="0"/>
+        </w:rPr>
+      </w:pPr>
     </w:p>
     <w:sectPr>
       <w:pgSz w:w="11906" w:h="16838"/>
@@ -3519,6 +4427,119 @@
     </w:lvl>
   </w:abstractNum>
   <w:abstractNum w:abstractNumId="2" w15:restartNumberingAfterBreak="0">
+    <w:nsid w:val="16EA364F"/>
+    <w:multiLevelType w:val="hybridMultilevel"/>
+    <w:tmpl w:val="75FA59BC"/>
+    <w:lvl w:ilvl="0" w:tplc="04160001">
+      <w:start w:val="1"/>
+      <w:numFmt w:val="bullet"/>
+      <w:lvlText w:val=""/>
+      <w:lvlJc w:val="left"/>
+      <w:pPr>
+        <w:ind w:left="1080" w:hanging="360"/>
+      </w:pPr>
+      <w:rPr>
+        <w:rFonts w:ascii="Symbol" w:hAnsi="Symbol" w:hint="default"/>
+      </w:rPr>
+    </w:lvl>
+    <w:lvl w:ilvl="1" w:tplc="04160003" w:tentative="1">
+      <w:start w:val="1"/>
+      <w:numFmt w:val="bullet"/>
+      <w:lvlText w:val="o"/>
+      <w:lvlJc w:val="left"/>
+      <w:pPr>
+        <w:ind w:left="1800" w:hanging="360"/>
+      </w:pPr>
+      <w:rPr>
+        <w:rFonts w:ascii="Courier New" w:hAnsi="Courier New" w:cs="Courier New" w:hint="default"/>
+      </w:rPr>
+    </w:lvl>
+    <w:lvl w:ilvl="2" w:tplc="04160005" w:tentative="1">
+      <w:start w:val="1"/>
+      <w:numFmt w:val="bullet"/>
+      <w:lvlText w:val=""/>
+      <w:lvlJc w:val="left"/>
+      <w:pPr>
+        <w:ind w:left="2520" w:hanging="360"/>
+      </w:pPr>
+      <w:rPr>
+        <w:rFonts w:ascii="Wingdings" w:hAnsi="Wingdings" w:hint="default"/>
+      </w:rPr>
+    </w:lvl>
+    <w:lvl w:ilvl="3" w:tplc="04160001" w:tentative="1">
+      <w:start w:val="1"/>
+      <w:numFmt w:val="bullet"/>
+      <w:lvlText w:val=""/>
+      <w:lvlJc w:val="left"/>
+      <w:pPr>
+        <w:ind w:left="3240" w:hanging="360"/>
+      </w:pPr>
+      <w:rPr>
+        <w:rFonts w:ascii="Symbol" w:hAnsi="Symbol" w:hint="default"/>
+      </w:rPr>
+    </w:lvl>
+    <w:lvl w:ilvl="4" w:tplc="04160003" w:tentative="1">
+      <w:start w:val="1"/>
+      <w:numFmt w:val="bullet"/>
+      <w:lvlText w:val="o"/>
+      <w:lvlJc w:val="left"/>
+      <w:pPr>
+        <w:ind w:left="3960" w:hanging="360"/>
+      </w:pPr>
+      <w:rPr>
+        <w:rFonts w:ascii="Courier New" w:hAnsi="Courier New" w:cs="Courier New" w:hint="default"/>
+      </w:rPr>
+    </w:lvl>
+    <w:lvl w:ilvl="5" w:tplc="04160005" w:tentative="1">
+      <w:start w:val="1"/>
+      <w:numFmt w:val="bullet"/>
+      <w:lvlText w:val=""/>
+      <w:lvlJc w:val="left"/>
+      <w:pPr>
+        <w:ind w:left="4680" w:hanging="360"/>
+      </w:pPr>
+      <w:rPr>
+        <w:rFonts w:ascii="Wingdings" w:hAnsi="Wingdings" w:hint="default"/>
+      </w:rPr>
+    </w:lvl>
+    <w:lvl w:ilvl="6" w:tplc="04160001" w:tentative="1">
+      <w:start w:val="1"/>
+      <w:numFmt w:val="bullet"/>
+      <w:lvlText w:val=""/>
+      <w:lvlJc w:val="left"/>
+      <w:pPr>
+        <w:ind w:left="5400" w:hanging="360"/>
+      </w:pPr>
+      <w:rPr>
+        <w:rFonts w:ascii="Symbol" w:hAnsi="Symbol" w:hint="default"/>
+      </w:rPr>
+    </w:lvl>
+    <w:lvl w:ilvl="7" w:tplc="04160003" w:tentative="1">
+      <w:start w:val="1"/>
+      <w:numFmt w:val="bullet"/>
+      <w:lvlText w:val="o"/>
+      <w:lvlJc w:val="left"/>
+      <w:pPr>
+        <w:ind w:left="6120" w:hanging="360"/>
+      </w:pPr>
+      <w:rPr>
+        <w:rFonts w:ascii="Courier New" w:hAnsi="Courier New" w:cs="Courier New" w:hint="default"/>
+      </w:rPr>
+    </w:lvl>
+    <w:lvl w:ilvl="8" w:tplc="04160005" w:tentative="1">
+      <w:start w:val="1"/>
+      <w:numFmt w:val="bullet"/>
+      <w:lvlText w:val=""/>
+      <w:lvlJc w:val="left"/>
+      <w:pPr>
+        <w:ind w:left="6840" w:hanging="360"/>
+      </w:pPr>
+      <w:rPr>
+        <w:rFonts w:ascii="Wingdings" w:hAnsi="Wingdings" w:hint="default"/>
+      </w:rPr>
+    </w:lvl>
+  </w:abstractNum>
+  <w:abstractNum w:abstractNumId="3" w15:restartNumberingAfterBreak="0">
     <w:nsid w:val="1846760E"/>
     <w:multiLevelType w:val="hybridMultilevel"/>
     <w:tmpl w:val="796C9B6C"/>
@@ -3631,7 +4652,171 @@
       </w:rPr>
     </w:lvl>
   </w:abstractNum>
-  <w:abstractNum w:abstractNumId="3" w15:restartNumberingAfterBreak="0">
+  <w:abstractNum w:abstractNumId="4" w15:restartNumberingAfterBreak="0">
+    <w:nsid w:val="21987A04"/>
+    <w:multiLevelType w:val="hybridMultilevel"/>
+    <w:tmpl w:val="CC5C61CC"/>
+    <w:lvl w:ilvl="0" w:tplc="04160001">
+      <w:start w:val="1"/>
+      <w:numFmt w:val="bullet"/>
+      <w:lvlText w:val=""/>
+      <w:lvlJc w:val="left"/>
+      <w:pPr>
+        <w:ind w:left="1080" w:hanging="360"/>
+      </w:pPr>
+      <w:rPr>
+        <w:rFonts w:ascii="Symbol" w:hAnsi="Symbol" w:hint="default"/>
+      </w:rPr>
+    </w:lvl>
+    <w:lvl w:ilvl="1" w:tplc="04160003" w:tentative="1">
+      <w:start w:val="1"/>
+      <w:numFmt w:val="bullet"/>
+      <w:lvlText w:val="o"/>
+      <w:lvlJc w:val="left"/>
+      <w:pPr>
+        <w:ind w:left="1800" w:hanging="360"/>
+      </w:pPr>
+      <w:rPr>
+        <w:rFonts w:ascii="Courier New" w:hAnsi="Courier New" w:cs="Courier New" w:hint="default"/>
+      </w:rPr>
+    </w:lvl>
+    <w:lvl w:ilvl="2" w:tplc="04160005" w:tentative="1">
+      <w:start w:val="1"/>
+      <w:numFmt w:val="bullet"/>
+      <w:lvlText w:val=""/>
+      <w:lvlJc w:val="left"/>
+      <w:pPr>
+        <w:ind w:left="2520" w:hanging="360"/>
+      </w:pPr>
+      <w:rPr>
+        <w:rFonts w:ascii="Wingdings" w:hAnsi="Wingdings" w:hint="default"/>
+      </w:rPr>
+    </w:lvl>
+    <w:lvl w:ilvl="3" w:tplc="04160001" w:tentative="1">
+      <w:start w:val="1"/>
+      <w:numFmt w:val="bullet"/>
+      <w:lvlText w:val=""/>
+      <w:lvlJc w:val="left"/>
+      <w:pPr>
+        <w:ind w:left="3240" w:hanging="360"/>
+      </w:pPr>
+      <w:rPr>
+        <w:rFonts w:ascii="Symbol" w:hAnsi="Symbol" w:hint="default"/>
+      </w:rPr>
+    </w:lvl>
+    <w:lvl w:ilvl="4" w:tplc="04160003" w:tentative="1">
+      <w:start w:val="1"/>
+      <w:numFmt w:val="bullet"/>
+      <w:lvlText w:val="o"/>
+      <w:lvlJc w:val="left"/>
+      <w:pPr>
+        <w:ind w:left="3960" w:hanging="360"/>
+      </w:pPr>
+      <w:rPr>
+        <w:rFonts w:ascii="Courier New" w:hAnsi="Courier New" w:cs="Courier New" w:hint="default"/>
+      </w:rPr>
+    </w:lvl>
+    <w:lvl w:ilvl="5" w:tplc="04160005" w:tentative="1">
+      <w:start w:val="1"/>
+      <w:numFmt w:val="bullet"/>
+      <w:lvlText w:val=""/>
+      <w:lvlJc w:val="left"/>
+      <w:pPr>
+        <w:ind w:left="4680" w:hanging="360"/>
+      </w:pPr>
+      <w:rPr>
+        <w:rFonts w:ascii="Wingdings" w:hAnsi="Wingdings" w:hint="default"/>
+      </w:rPr>
+    </w:lvl>
+    <w:lvl w:ilvl="6" w:tplc="04160001" w:tentative="1">
+      <w:start w:val="1"/>
+      <w:numFmt w:val="bullet"/>
+      <w:lvlText w:val=""/>
+      <w:lvlJc w:val="left"/>
+      <w:pPr>
+        <w:ind w:left="5400" w:hanging="360"/>
+      </w:pPr>
+      <w:rPr>
+        <w:rFonts w:ascii="Symbol" w:hAnsi="Symbol" w:hint="default"/>
+      </w:rPr>
+    </w:lvl>
+    <w:lvl w:ilvl="7" w:tplc="04160003" w:tentative="1">
+      <w:start w:val="1"/>
+      <w:numFmt w:val="bullet"/>
+      <w:lvlText w:val="o"/>
+      <w:lvlJc w:val="left"/>
+      <w:pPr>
+        <w:ind w:left="6120" w:hanging="360"/>
+      </w:pPr>
+      <w:rPr>
+        <w:rFonts w:ascii="Courier New" w:hAnsi="Courier New" w:cs="Courier New" w:hint="default"/>
+      </w:rPr>
+    </w:lvl>
+    <w:lvl w:ilvl="8" w:tplc="04160005" w:tentative="1">
+      <w:start w:val="1"/>
+      <w:numFmt w:val="bullet"/>
+      <w:lvlText w:val=""/>
+      <w:lvlJc w:val="left"/>
+      <w:pPr>
+        <w:ind w:left="6840" w:hanging="360"/>
+      </w:pPr>
+      <w:rPr>
+        <w:rFonts w:ascii="Wingdings" w:hAnsi="Wingdings" w:hint="default"/>
+      </w:rPr>
+    </w:lvl>
+  </w:abstractNum>
+  <w:abstractNum w:abstractNumId="5" w15:restartNumberingAfterBreak="0">
+    <w:nsid w:val="315D7D33"/>
+    <w:multiLevelType w:val="multilevel"/>
+    <w:tmpl w:val="B9A69782"/>
+    <w:lvl w:ilvl="0">
+      <w:start w:val="1"/>
+      <w:numFmt w:val="bullet"/>
+      <w:lvlText w:val="•"/>
+      <w:lvlJc w:val="left"/>
+    </w:lvl>
+    <w:lvl w:ilvl="1">
+      <w:numFmt w:val="decimal"/>
+      <w:lvlText w:val=""/>
+      <w:lvlJc w:val="left"/>
+    </w:lvl>
+    <w:lvl w:ilvl="2">
+      <w:numFmt w:val="decimal"/>
+      <w:lvlText w:val=""/>
+      <w:lvlJc w:val="left"/>
+    </w:lvl>
+    <w:lvl w:ilvl="3">
+      <w:numFmt w:val="decimal"/>
+      <w:lvlText w:val=""/>
+      <w:lvlJc w:val="left"/>
+    </w:lvl>
+    <w:lvl w:ilvl="4">
+      <w:numFmt w:val="decimal"/>
+      <w:lvlText w:val=""/>
+      <w:lvlJc w:val="left"/>
+    </w:lvl>
+    <w:lvl w:ilvl="5">
+      <w:numFmt w:val="decimal"/>
+      <w:lvlText w:val=""/>
+      <w:lvlJc w:val="left"/>
+    </w:lvl>
+    <w:lvl w:ilvl="6">
+      <w:numFmt w:val="decimal"/>
+      <w:lvlText w:val=""/>
+      <w:lvlJc w:val="left"/>
+    </w:lvl>
+    <w:lvl w:ilvl="7">
+      <w:numFmt w:val="decimal"/>
+      <w:lvlText w:val=""/>
+      <w:lvlJc w:val="left"/>
+    </w:lvl>
+    <w:lvl w:ilvl="8">
+      <w:numFmt w:val="decimal"/>
+      <w:lvlText w:val=""/>
+      <w:lvlJc w:val="left"/>
+    </w:lvl>
+  </w:abstractNum>
+  <w:abstractNum w:abstractNumId="6" w15:restartNumberingAfterBreak="0">
     <w:nsid w:val="31607A5D"/>
     <w:multiLevelType w:val="hybridMultilevel"/>
     <w:tmpl w:val="241248EC"/>
@@ -3717,7 +4902,7 @@
       </w:pPr>
     </w:lvl>
   </w:abstractNum>
-  <w:abstractNum w:abstractNumId="4" w15:restartNumberingAfterBreak="0">
+  <w:abstractNum w:abstractNumId="7" w15:restartNumberingAfterBreak="0">
     <w:nsid w:val="37225933"/>
     <w:multiLevelType w:val="hybridMultilevel"/>
     <w:tmpl w:val="671E439E"/>
@@ -3830,7 +5015,7 @@
       </w:rPr>
     </w:lvl>
   </w:abstractNum>
-  <w:abstractNum w:abstractNumId="5" w15:restartNumberingAfterBreak="0">
+  <w:abstractNum w:abstractNumId="8" w15:restartNumberingAfterBreak="0">
     <w:nsid w:val="3CE26491"/>
     <w:multiLevelType w:val="hybridMultilevel"/>
     <w:tmpl w:val="C67C0B4C"/>
@@ -3943,7 +5128,58 @@
       </w:rPr>
     </w:lvl>
   </w:abstractNum>
-  <w:abstractNum w:abstractNumId="6" w15:restartNumberingAfterBreak="0">
+  <w:abstractNum w:abstractNumId="9" w15:restartNumberingAfterBreak="0">
+    <w:nsid w:val="56513325"/>
+    <w:multiLevelType w:val="multilevel"/>
+    <w:tmpl w:val="C2F837BA"/>
+    <w:lvl w:ilvl="0">
+      <w:start w:val="1"/>
+      <w:numFmt w:val="bullet"/>
+      <w:lvlText w:val="•"/>
+      <w:lvlJc w:val="left"/>
+    </w:lvl>
+    <w:lvl w:ilvl="1">
+      <w:numFmt w:val="decimal"/>
+      <w:lvlText w:val=""/>
+      <w:lvlJc w:val="left"/>
+    </w:lvl>
+    <w:lvl w:ilvl="2">
+      <w:numFmt w:val="decimal"/>
+      <w:lvlText w:val=""/>
+      <w:lvlJc w:val="left"/>
+    </w:lvl>
+    <w:lvl w:ilvl="3">
+      <w:numFmt w:val="decimal"/>
+      <w:lvlText w:val=""/>
+      <w:lvlJc w:val="left"/>
+    </w:lvl>
+    <w:lvl w:ilvl="4">
+      <w:numFmt w:val="decimal"/>
+      <w:lvlText w:val=""/>
+      <w:lvlJc w:val="left"/>
+    </w:lvl>
+    <w:lvl w:ilvl="5">
+      <w:numFmt w:val="decimal"/>
+      <w:lvlText w:val=""/>
+      <w:lvlJc w:val="left"/>
+    </w:lvl>
+    <w:lvl w:ilvl="6">
+      <w:numFmt w:val="decimal"/>
+      <w:lvlText w:val=""/>
+      <w:lvlJc w:val="left"/>
+    </w:lvl>
+    <w:lvl w:ilvl="7">
+      <w:numFmt w:val="decimal"/>
+      <w:lvlText w:val=""/>
+      <w:lvlJc w:val="left"/>
+    </w:lvl>
+    <w:lvl w:ilvl="8">
+      <w:numFmt w:val="decimal"/>
+      <w:lvlText w:val=""/>
+      <w:lvlJc w:val="left"/>
+    </w:lvl>
+  </w:abstractNum>
+  <w:abstractNum w:abstractNumId="10" w15:restartNumberingAfterBreak="0">
     <w:nsid w:val="737F2913"/>
     <w:multiLevelType w:val="hybridMultilevel"/>
     <w:tmpl w:val="9034B8CA"/>
@@ -4060,22 +5296,34 @@
     <w:abstractNumId w:val="0"/>
   </w:num>
   <w:num w:numId="2">
+    <w:abstractNumId w:val="6"/>
+  </w:num>
+  <w:num w:numId="3">
     <w:abstractNumId w:val="3"/>
   </w:num>
-  <w:num w:numId="3">
-    <w:abstractNumId w:val="2"/>
-  </w:num>
   <w:num w:numId="4">
-    <w:abstractNumId w:val="6"/>
+    <w:abstractNumId w:val="10"/>
   </w:num>
   <w:num w:numId="5">
-    <w:abstractNumId w:val="4"/>
+    <w:abstractNumId w:val="7"/>
   </w:num>
   <w:num w:numId="6">
-    <w:abstractNumId w:val="5"/>
+    <w:abstractNumId w:val="8"/>
   </w:num>
   <w:num w:numId="7">
     <w:abstractNumId w:val="1"/>
+  </w:num>
+  <w:num w:numId="8">
+    <w:abstractNumId w:val="2"/>
+  </w:num>
+  <w:num w:numId="9">
+    <w:abstractNumId w:val="9"/>
+  </w:num>
+  <w:num w:numId="10">
+    <w:abstractNumId w:val="4"/>
+  </w:num>
+  <w:num w:numId="11">
+    <w:abstractNumId w:val="5"/>
   </w:num>
 </w:numbering>
 </file>
@@ -4472,6 +5720,9 @@
     <w:name w:val="Normal"/>
     <w:qFormat/>
     <w:rsid w:val="003D79E8"/>
+    <w:rPr>
+      <w:lang w:val="pt-BR"/>
+    </w:rPr>
   </w:style>
   <w:style w:type="paragraph" w:styleId="Ttulo1">
     <w:name w:val="heading 1"/>
@@ -5109,6 +6360,17 @@
       <w:outlineLvl w:val="9"/>
     </w:pPr>
   </w:style>
+  <w:style w:type="character" w:styleId="Hyperlink">
+    <w:name w:val="Hyperlink"/>
+    <w:basedOn w:val="Fontepargpadro"/>
+    <w:uiPriority w:val="99"/>
+    <w:unhideWhenUsed/>
+    <w:rsid w:val="00D85800"/>
+    <w:rPr>
+      <w:color w:val="0563C1" w:themeColor="hyperlink"/>
+      <w:u w:val="single"/>
+    </w:rPr>
+  </w:style>
 </w:styles>
 </file>
 
@@ -5412,7 +6674,7 @@
 </file>
 
 <file path=customXml/itemProps1.xml><?xml version="1.0" encoding="utf-8"?>
-<ds:datastoreItem xmlns:ds="http://schemas.openxmlformats.org/officeDocument/2006/customXml" ds:itemID="{7406DC3C-A6BC-46C5-B5F2-0535B17B5693}">
+<ds:datastoreItem xmlns:ds="http://schemas.openxmlformats.org/officeDocument/2006/customXml" ds:itemID="{1D6E1150-E07B-45C6-A6C5-E3FB6BD8529B}">
   <ds:schemaRefs>
     <ds:schemaRef ds:uri="http://schemas.openxmlformats.org/officeDocument/2006/bibliography"/>
   </ds:schemaRefs>

</xml_diff>